<commit_message>
modified:   .ipynb_checkpoints/Data_science_notebook-checkpoint.ipynb 	modified:   Data_science_notebook.ipynb 	modified:   Project report.docx
</commit_message>
<xml_diff>
--- a/Project report.docx
+++ b/Project report.docx
@@ -19,6 +19,15 @@
     </w:p>
     <w:sdt>
       <w:sdtPr>
+        <w:rPr>
+          <w:rFonts w:asciiTheme="minorHAnsi" w:eastAsiaTheme="minorHAnsi" w:hAnsiTheme="minorHAnsi" w:cstheme="minorBidi"/>
+          <w:color w:val="auto"/>
+          <w:kern w:val="2"/>
+          <w:sz w:val="24"/>
+          <w:szCs w:val="24"/>
+          <w:lang w:eastAsia="en-US"/>
+          <w14:ligatures w14:val="standardContextual"/>
+        </w:rPr>
         <w:id w:val="-493183630"/>
         <w:docPartObj>
           <w:docPartGallery w:val="Table of Contents"/>
@@ -27,15 +36,8 @@
       </w:sdtPr>
       <w:sdtEndPr>
         <w:rPr>
-          <w:rFonts w:asciiTheme="minorHAnsi" w:eastAsiaTheme="minorHAnsi" w:hAnsiTheme="minorHAnsi" w:cstheme="minorBidi"/>
           <w:b/>
           <w:bCs/>
-          <w:color w:val="auto"/>
-          <w:kern w:val="2"/>
-          <w:sz w:val="24"/>
-          <w:szCs w:val="24"/>
-          <w:lang w:eastAsia="en-US"/>
-          <w14:ligatures w14:val="standardContextual"/>
         </w:rPr>
       </w:sdtEndPr>
       <w:sdtContent>
@@ -356,25 +358,15 @@
     </w:p>
     <w:p>
       <w:r>
-        <w:t xml:space="preserve">O </w:t>
-      </w:r>
-      <w:proofErr w:type="spellStart"/>
-      <w:r>
-        <w:t>dataset</w:t>
-      </w:r>
-      <w:proofErr w:type="spellEnd"/>
-      <w:r>
-        <w:t xml:space="preserve"> em análise pode ser encontrado no </w:t>
+        <w:t xml:space="preserve">O dataset em análise pode ser encontrado no </w:t>
       </w:r>
       <w:hyperlink r:id="rId8" w:history="1">
-        <w:proofErr w:type="spellStart"/>
         <w:r>
           <w:rPr>
             <w:rStyle w:val="Hiperligao"/>
           </w:rPr>
           <w:t>Kaggle</w:t>
         </w:r>
-        <w:proofErr w:type="spellEnd"/>
       </w:hyperlink>
       <w:r>
         <w:t xml:space="preserve"> e contém 40 mil entradas com 25 colunas correspondentes a métricas numéricas e simbólicas relacionadas com tráfego de rede. </w:t>
@@ -389,8 +381,8 @@
       <w:tblGrid>
         <w:gridCol w:w="2289"/>
         <w:gridCol w:w="2219"/>
-        <w:gridCol w:w="1771"/>
-        <w:gridCol w:w="2215"/>
+        <w:gridCol w:w="2433"/>
+        <w:gridCol w:w="1553"/>
       </w:tblGrid>
       <w:tr>
         <w:trPr>
@@ -429,7 +421,7 @@
         </w:tc>
         <w:tc>
           <w:tcPr>
-            <w:tcW w:w="1771" w:type="dxa"/>
+            <w:tcW w:w="2433" w:type="dxa"/>
             <w:vAlign w:val="center"/>
           </w:tcPr>
           <w:p>
@@ -444,7 +436,7 @@
         </w:tc>
         <w:tc>
           <w:tcPr>
-            <w:tcW w:w="2215" w:type="dxa"/>
+            <w:tcW w:w="1553" w:type="dxa"/>
             <w:vAlign w:val="center"/>
           </w:tcPr>
           <w:p>
@@ -475,7 +467,6 @@
                 <w:szCs w:val="22"/>
               </w:rPr>
             </w:pPr>
-            <w:proofErr w:type="spellStart"/>
             <w:r>
               <w:rPr>
                 <w:sz w:val="22"/>
@@ -483,7 +474,6 @@
               </w:rPr>
               <w:t>Timestamp</w:t>
             </w:r>
-            <w:proofErr w:type="spellEnd"/>
           </w:p>
         </w:tc>
         <w:tc>
@@ -502,7 +492,7 @@
         </w:tc>
         <w:tc>
           <w:tcPr>
-            <w:tcW w:w="1771" w:type="dxa"/>
+            <w:tcW w:w="2433" w:type="dxa"/>
           </w:tcPr>
           <w:p>
             <w:pPr>
@@ -523,7 +513,7 @@
         </w:tc>
         <w:tc>
           <w:tcPr>
-            <w:tcW w:w="2215" w:type="dxa"/>
+            <w:tcW w:w="1553" w:type="dxa"/>
           </w:tcPr>
           <w:p>
             <w:pPr>
@@ -533,6 +523,13 @@
                 <w:szCs w:val="22"/>
               </w:rPr>
             </w:pPr>
+            <w:r>
+              <w:rPr>
+                <w:sz w:val="22"/>
+                <w:szCs w:val="22"/>
+              </w:rPr>
+              <w:t>Numérica</w:t>
+            </w:r>
           </w:p>
         </w:tc>
       </w:tr>
@@ -550,31 +547,13 @@
                 <w:szCs w:val="22"/>
               </w:rPr>
             </w:pPr>
-            <w:proofErr w:type="spellStart"/>
-            <w:r>
-              <w:rPr>
-                <w:sz w:val="22"/>
-                <w:szCs w:val="22"/>
-              </w:rPr>
-              <w:t>Source</w:t>
-            </w:r>
-            <w:proofErr w:type="spellEnd"/>
-            <w:r>
-              <w:rPr>
-                <w:sz w:val="22"/>
-                <w:szCs w:val="22"/>
-              </w:rPr>
-              <w:t xml:space="preserve"> IP </w:t>
-            </w:r>
-            <w:proofErr w:type="spellStart"/>
-            <w:r>
-              <w:rPr>
-                <w:sz w:val="22"/>
-                <w:szCs w:val="22"/>
-              </w:rPr>
-              <w:t>Address</w:t>
-            </w:r>
-            <w:proofErr w:type="spellEnd"/>
+            <w:r>
+              <w:rPr>
+                <w:sz w:val="22"/>
+                <w:szCs w:val="22"/>
+              </w:rPr>
+              <w:t>Source IP Address</w:t>
+            </w:r>
           </w:p>
         </w:tc>
         <w:tc>
@@ -593,7 +572,7 @@
         </w:tc>
         <w:tc>
           <w:tcPr>
-            <w:tcW w:w="1771" w:type="dxa"/>
+            <w:tcW w:w="2433" w:type="dxa"/>
           </w:tcPr>
           <w:p>
             <w:pPr>
@@ -614,7 +593,7 @@
         </w:tc>
         <w:tc>
           <w:tcPr>
-            <w:tcW w:w="2215" w:type="dxa"/>
+            <w:tcW w:w="1553" w:type="dxa"/>
           </w:tcPr>
           <w:p>
             <w:pPr>
@@ -624,6 +603,13 @@
                 <w:szCs w:val="22"/>
               </w:rPr>
             </w:pPr>
+            <w:r>
+              <w:rPr>
+                <w:sz w:val="22"/>
+                <w:szCs w:val="22"/>
+              </w:rPr>
+              <w:t>Simbólica</w:t>
+            </w:r>
           </w:p>
         </w:tc>
       </w:tr>
@@ -644,31 +630,13 @@
                 <w:szCs w:val="22"/>
               </w:rPr>
             </w:pPr>
-            <w:proofErr w:type="spellStart"/>
-            <w:r>
-              <w:rPr>
-                <w:sz w:val="22"/>
-                <w:szCs w:val="22"/>
-              </w:rPr>
-              <w:t>Destination</w:t>
-            </w:r>
-            <w:proofErr w:type="spellEnd"/>
-            <w:r>
-              <w:rPr>
-                <w:sz w:val="22"/>
-                <w:szCs w:val="22"/>
-              </w:rPr>
-              <w:t xml:space="preserve"> IP </w:t>
-            </w:r>
-            <w:proofErr w:type="spellStart"/>
-            <w:r>
-              <w:rPr>
-                <w:sz w:val="22"/>
-                <w:szCs w:val="22"/>
-              </w:rPr>
-              <w:t>Address</w:t>
-            </w:r>
-            <w:proofErr w:type="spellEnd"/>
+            <w:r>
+              <w:rPr>
+                <w:sz w:val="22"/>
+                <w:szCs w:val="22"/>
+              </w:rPr>
+              <w:t>Destination IP Address</w:t>
+            </w:r>
           </w:p>
         </w:tc>
         <w:tc>
@@ -687,7 +655,7 @@
         </w:tc>
         <w:tc>
           <w:tcPr>
-            <w:tcW w:w="1771" w:type="dxa"/>
+            <w:tcW w:w="2433" w:type="dxa"/>
           </w:tcPr>
           <w:p>
             <w:pPr>
@@ -708,7 +676,7 @@
         </w:tc>
         <w:tc>
           <w:tcPr>
-            <w:tcW w:w="2215" w:type="dxa"/>
+            <w:tcW w:w="1553" w:type="dxa"/>
           </w:tcPr>
           <w:p>
             <w:pPr>
@@ -718,6 +686,13 @@
                 <w:szCs w:val="22"/>
               </w:rPr>
             </w:pPr>
+            <w:r>
+              <w:rPr>
+                <w:sz w:val="22"/>
+                <w:szCs w:val="22"/>
+              </w:rPr>
+              <w:t>Simbólica</w:t>
+            </w:r>
           </w:p>
         </w:tc>
       </w:tr>
@@ -735,31 +710,13 @@
                 <w:szCs w:val="22"/>
               </w:rPr>
             </w:pPr>
-            <w:proofErr w:type="spellStart"/>
-            <w:r>
-              <w:rPr>
-                <w:sz w:val="22"/>
-                <w:szCs w:val="22"/>
-              </w:rPr>
-              <w:t>Source</w:t>
-            </w:r>
-            <w:proofErr w:type="spellEnd"/>
-            <w:r>
-              <w:rPr>
-                <w:sz w:val="22"/>
-                <w:szCs w:val="22"/>
-              </w:rPr>
-              <w:t xml:space="preserve"> </w:t>
-            </w:r>
-            <w:proofErr w:type="spellStart"/>
-            <w:r>
-              <w:rPr>
-                <w:sz w:val="22"/>
-                <w:szCs w:val="22"/>
-              </w:rPr>
-              <w:t>Port</w:t>
-            </w:r>
-            <w:proofErr w:type="spellEnd"/>
+            <w:r>
+              <w:rPr>
+                <w:sz w:val="22"/>
+                <w:szCs w:val="22"/>
+              </w:rPr>
+              <w:t>Source Port</w:t>
+            </w:r>
           </w:p>
         </w:tc>
         <w:tc>
@@ -778,7 +735,7 @@
         </w:tc>
         <w:tc>
           <w:tcPr>
-            <w:tcW w:w="1771" w:type="dxa"/>
+            <w:tcW w:w="2433" w:type="dxa"/>
           </w:tcPr>
           <w:p>
             <w:pPr>
@@ -799,7 +756,7 @@
         </w:tc>
         <w:tc>
           <w:tcPr>
-            <w:tcW w:w="2215" w:type="dxa"/>
+            <w:tcW w:w="1553" w:type="dxa"/>
           </w:tcPr>
           <w:p>
             <w:pPr>
@@ -836,31 +793,13 @@
                 <w:szCs w:val="22"/>
               </w:rPr>
             </w:pPr>
-            <w:proofErr w:type="spellStart"/>
-            <w:r>
-              <w:rPr>
-                <w:sz w:val="22"/>
-                <w:szCs w:val="22"/>
-              </w:rPr>
-              <w:t>Destination</w:t>
-            </w:r>
-            <w:proofErr w:type="spellEnd"/>
-            <w:r>
-              <w:rPr>
-                <w:sz w:val="22"/>
-                <w:szCs w:val="22"/>
-              </w:rPr>
-              <w:t xml:space="preserve"> </w:t>
-            </w:r>
-            <w:proofErr w:type="spellStart"/>
-            <w:r>
-              <w:rPr>
-                <w:sz w:val="22"/>
-                <w:szCs w:val="22"/>
-              </w:rPr>
-              <w:t>Port</w:t>
-            </w:r>
-            <w:proofErr w:type="spellEnd"/>
+            <w:r>
+              <w:rPr>
+                <w:sz w:val="22"/>
+                <w:szCs w:val="22"/>
+              </w:rPr>
+              <w:t>Destination Port</w:t>
+            </w:r>
           </w:p>
         </w:tc>
         <w:tc>
@@ -879,7 +818,7 @@
         </w:tc>
         <w:tc>
           <w:tcPr>
-            <w:tcW w:w="1771" w:type="dxa"/>
+            <w:tcW w:w="2433" w:type="dxa"/>
           </w:tcPr>
           <w:p>
             <w:pPr>
@@ -900,7 +839,7 @@
         </w:tc>
         <w:tc>
           <w:tcPr>
-            <w:tcW w:w="2215" w:type="dxa"/>
+            <w:tcW w:w="1553" w:type="dxa"/>
           </w:tcPr>
           <w:p>
             <w:pPr>
@@ -934,7 +873,6 @@
                 <w:szCs w:val="22"/>
               </w:rPr>
             </w:pPr>
-            <w:proofErr w:type="spellStart"/>
             <w:r>
               <w:rPr>
                 <w:sz w:val="22"/>
@@ -942,7 +880,6 @@
               </w:rPr>
               <w:t>Protocol</w:t>
             </w:r>
-            <w:proofErr w:type="spellEnd"/>
           </w:p>
         </w:tc>
         <w:tc>
@@ -961,7 +898,7 @@
         </w:tc>
         <w:tc>
           <w:tcPr>
-            <w:tcW w:w="1771" w:type="dxa"/>
+            <w:tcW w:w="2433" w:type="dxa"/>
           </w:tcPr>
           <w:p>
             <w:pPr>
@@ -982,7 +919,7 @@
         </w:tc>
         <w:tc>
           <w:tcPr>
-            <w:tcW w:w="2215" w:type="dxa"/>
+            <w:tcW w:w="1553" w:type="dxa"/>
           </w:tcPr>
           <w:p>
             <w:pPr>
@@ -992,6 +929,13 @@
                 <w:szCs w:val="22"/>
               </w:rPr>
             </w:pPr>
+            <w:r>
+              <w:rPr>
+                <w:sz w:val="22"/>
+                <w:szCs w:val="22"/>
+              </w:rPr>
+              <w:t>Simbólica</w:t>
+            </w:r>
           </w:p>
         </w:tc>
       </w:tr>
@@ -1017,33 +961,8 @@
                 <w:sz w:val="22"/>
                 <w:szCs w:val="22"/>
               </w:rPr>
-              <w:t xml:space="preserve"># </w:t>
-            </w:r>
-            <w:proofErr w:type="spellStart"/>
-            <w:r>
-              <w:rPr>
-                <w:sz w:val="22"/>
-                <w:szCs w:val="22"/>
-              </w:rPr>
-              <w:t>Packet</w:t>
-            </w:r>
-            <w:proofErr w:type="spellEnd"/>
-            <w:r>
-              <w:rPr>
-                <w:sz w:val="22"/>
-                <w:szCs w:val="22"/>
-              </w:rPr>
-              <w:t xml:space="preserve"> </w:t>
-            </w:r>
-            <w:proofErr w:type="spellStart"/>
-            <w:r>
-              <w:rPr>
-                <w:sz w:val="22"/>
-                <w:szCs w:val="22"/>
-              </w:rPr>
-              <w:t>length</w:t>
-            </w:r>
-            <w:proofErr w:type="spellEnd"/>
+              <w:t># Packet length</w:t>
+            </w:r>
           </w:p>
         </w:tc>
         <w:tc>
@@ -1062,7 +981,7 @@
         </w:tc>
         <w:tc>
           <w:tcPr>
-            <w:tcW w:w="1771" w:type="dxa"/>
+            <w:tcW w:w="2433" w:type="dxa"/>
           </w:tcPr>
           <w:p>
             <w:pPr>
@@ -1083,7 +1002,7 @@
         </w:tc>
         <w:tc>
           <w:tcPr>
-            <w:tcW w:w="2215" w:type="dxa"/>
+            <w:tcW w:w="1553" w:type="dxa"/>
           </w:tcPr>
           <w:p>
             <w:pPr>
@@ -1117,31 +1036,13 @@
                 <w:szCs w:val="22"/>
               </w:rPr>
             </w:pPr>
-            <w:proofErr w:type="spellStart"/>
-            <w:r>
-              <w:rPr>
-                <w:sz w:val="22"/>
-                <w:szCs w:val="22"/>
-              </w:rPr>
-              <w:t>Packet</w:t>
-            </w:r>
-            <w:proofErr w:type="spellEnd"/>
-            <w:r>
-              <w:rPr>
-                <w:sz w:val="22"/>
-                <w:szCs w:val="22"/>
-              </w:rPr>
-              <w:t xml:space="preserve"> </w:t>
-            </w:r>
-            <w:proofErr w:type="spellStart"/>
-            <w:r>
-              <w:rPr>
-                <w:sz w:val="22"/>
-                <w:szCs w:val="22"/>
-              </w:rPr>
-              <w:t>type</w:t>
-            </w:r>
-            <w:proofErr w:type="spellEnd"/>
+            <w:r>
+              <w:rPr>
+                <w:sz w:val="22"/>
+                <w:szCs w:val="22"/>
+              </w:rPr>
+              <w:t>Packet type</w:t>
+            </w:r>
           </w:p>
         </w:tc>
         <w:tc>
@@ -1160,7 +1061,7 @@
         </w:tc>
         <w:tc>
           <w:tcPr>
-            <w:tcW w:w="1771" w:type="dxa"/>
+            <w:tcW w:w="2433" w:type="dxa"/>
           </w:tcPr>
           <w:p>
             <w:pPr>
@@ -1181,7 +1082,7 @@
         </w:tc>
         <w:tc>
           <w:tcPr>
-            <w:tcW w:w="2215" w:type="dxa"/>
+            <w:tcW w:w="1553" w:type="dxa"/>
           </w:tcPr>
           <w:p>
             <w:pPr>
@@ -1191,6 +1092,13 @@
                 <w:szCs w:val="22"/>
               </w:rPr>
             </w:pPr>
+            <w:r>
+              <w:rPr>
+                <w:sz w:val="22"/>
+                <w:szCs w:val="22"/>
+              </w:rPr>
+              <w:t>Simbólica</w:t>
+            </w:r>
           </w:p>
         </w:tc>
       </w:tr>
@@ -1211,31 +1119,13 @@
                 <w:szCs w:val="22"/>
               </w:rPr>
             </w:pPr>
-            <w:proofErr w:type="spellStart"/>
-            <w:r>
-              <w:rPr>
-                <w:sz w:val="22"/>
-                <w:szCs w:val="22"/>
-              </w:rPr>
-              <w:t>Traffic</w:t>
-            </w:r>
-            <w:proofErr w:type="spellEnd"/>
-            <w:r>
-              <w:rPr>
-                <w:sz w:val="22"/>
-                <w:szCs w:val="22"/>
-              </w:rPr>
-              <w:t xml:space="preserve"> </w:t>
-            </w:r>
-            <w:proofErr w:type="spellStart"/>
-            <w:r>
-              <w:rPr>
-                <w:sz w:val="22"/>
-                <w:szCs w:val="22"/>
-              </w:rPr>
-              <w:t>type</w:t>
-            </w:r>
-            <w:proofErr w:type="spellEnd"/>
+            <w:r>
+              <w:rPr>
+                <w:sz w:val="22"/>
+                <w:szCs w:val="22"/>
+              </w:rPr>
+              <w:t>Traffic type</w:t>
+            </w:r>
           </w:p>
         </w:tc>
         <w:tc>
@@ -1254,7 +1144,7 @@
         </w:tc>
         <w:tc>
           <w:tcPr>
-            <w:tcW w:w="1771" w:type="dxa"/>
+            <w:tcW w:w="2433" w:type="dxa"/>
           </w:tcPr>
           <w:p>
             <w:pPr>
@@ -1275,7 +1165,7 @@
         </w:tc>
         <w:tc>
           <w:tcPr>
-            <w:tcW w:w="2215" w:type="dxa"/>
+            <w:tcW w:w="1553" w:type="dxa"/>
           </w:tcPr>
           <w:p>
             <w:pPr>
@@ -1285,6 +1175,13 @@
                 <w:szCs w:val="22"/>
               </w:rPr>
             </w:pPr>
+            <w:r>
+              <w:rPr>
+                <w:sz w:val="22"/>
+                <w:szCs w:val="22"/>
+              </w:rPr>
+              <w:t>Simbólica</w:t>
+            </w:r>
           </w:p>
         </w:tc>
       </w:tr>
@@ -1302,21 +1199,12 @@
                 <w:szCs w:val="22"/>
               </w:rPr>
             </w:pPr>
-            <w:proofErr w:type="spellStart"/>
-            <w:r>
-              <w:rPr>
-                <w:sz w:val="22"/>
-                <w:szCs w:val="22"/>
-              </w:rPr>
-              <w:t>Payload</w:t>
-            </w:r>
-            <w:proofErr w:type="spellEnd"/>
-            <w:r>
-              <w:rPr>
-                <w:sz w:val="22"/>
-                <w:szCs w:val="22"/>
-              </w:rPr>
-              <w:t xml:space="preserve"> Data</w:t>
+            <w:r>
+              <w:rPr>
+                <w:sz w:val="22"/>
+                <w:szCs w:val="22"/>
+              </w:rPr>
+              <w:t>Payload Data</w:t>
             </w:r>
           </w:p>
         </w:tc>
@@ -1336,7 +1224,7 @@
         </w:tc>
         <w:tc>
           <w:tcPr>
-            <w:tcW w:w="1771" w:type="dxa"/>
+            <w:tcW w:w="2433" w:type="dxa"/>
           </w:tcPr>
           <w:p>
             <w:pPr>
@@ -1346,27 +1234,18 @@
                 <w:szCs w:val="22"/>
               </w:rPr>
             </w:pPr>
-            <w:proofErr w:type="spellStart"/>
-            <w:r>
-              <w:rPr>
-                <w:sz w:val="22"/>
-                <w:szCs w:val="22"/>
-              </w:rPr>
-              <w:t>Text</w:t>
-            </w:r>
-            <w:proofErr w:type="spellEnd"/>
-            <w:r>
-              <w:rPr>
-                <w:sz w:val="22"/>
-                <w:szCs w:val="22"/>
-              </w:rPr>
-              <w:t>……</w:t>
-            </w:r>
-          </w:p>
-        </w:tc>
-        <w:tc>
-          <w:tcPr>
-            <w:tcW w:w="2215" w:type="dxa"/>
+            <w:r>
+              <w:rPr>
+                <w:sz w:val="22"/>
+                <w:szCs w:val="22"/>
+              </w:rPr>
+              <w:t>Text……</w:t>
+            </w:r>
+          </w:p>
+        </w:tc>
+        <w:tc>
+          <w:tcPr>
+            <w:tcW w:w="1553" w:type="dxa"/>
           </w:tcPr>
           <w:p>
             <w:pPr>
@@ -1376,6 +1255,13 @@
                 <w:szCs w:val="22"/>
               </w:rPr>
             </w:pPr>
+            <w:r>
+              <w:rPr>
+                <w:sz w:val="22"/>
+                <w:szCs w:val="22"/>
+              </w:rPr>
+              <w:t>Simbólica</w:t>
+            </w:r>
           </w:p>
         </w:tc>
       </w:tr>
@@ -1396,31 +1282,13 @@
                 <w:szCs w:val="22"/>
               </w:rPr>
             </w:pPr>
-            <w:proofErr w:type="spellStart"/>
-            <w:r>
-              <w:rPr>
-                <w:sz w:val="22"/>
-                <w:szCs w:val="22"/>
-              </w:rPr>
-              <w:t>Action</w:t>
-            </w:r>
-            <w:proofErr w:type="spellEnd"/>
-            <w:r>
-              <w:rPr>
-                <w:sz w:val="22"/>
-                <w:szCs w:val="22"/>
-              </w:rPr>
-              <w:t xml:space="preserve"> </w:t>
-            </w:r>
-            <w:proofErr w:type="spellStart"/>
-            <w:r>
-              <w:rPr>
-                <w:sz w:val="22"/>
-                <w:szCs w:val="22"/>
-              </w:rPr>
-              <w:t>Taken</w:t>
-            </w:r>
-            <w:proofErr w:type="spellEnd"/>
+            <w:r>
+              <w:rPr>
+                <w:sz w:val="22"/>
+                <w:szCs w:val="22"/>
+              </w:rPr>
+              <w:t>Action Taken</w:t>
+            </w:r>
           </w:p>
         </w:tc>
         <w:tc>
@@ -1439,7 +1307,7 @@
         </w:tc>
         <w:tc>
           <w:tcPr>
-            <w:tcW w:w="1771" w:type="dxa"/>
+            <w:tcW w:w="2433" w:type="dxa"/>
           </w:tcPr>
           <w:p>
             <w:pPr>
@@ -1449,7 +1317,6 @@
                 <w:szCs w:val="22"/>
               </w:rPr>
             </w:pPr>
-            <w:proofErr w:type="spellStart"/>
             <w:r>
               <w:rPr>
                 <w:sz w:val="22"/>
@@ -1457,12 +1324,11 @@
               </w:rPr>
               <w:t>Logged</w:t>
             </w:r>
-            <w:proofErr w:type="spellEnd"/>
-          </w:p>
-        </w:tc>
-        <w:tc>
-          <w:tcPr>
-            <w:tcW w:w="2215" w:type="dxa"/>
+          </w:p>
+        </w:tc>
+        <w:tc>
+          <w:tcPr>
+            <w:tcW w:w="1553" w:type="dxa"/>
           </w:tcPr>
           <w:p>
             <w:pPr>
@@ -1472,6 +1338,13 @@
                 <w:szCs w:val="22"/>
               </w:rPr>
             </w:pPr>
+            <w:r>
+              <w:rPr>
+                <w:sz w:val="22"/>
+                <w:szCs w:val="22"/>
+              </w:rPr>
+              <w:t>Simbólica</w:t>
+            </w:r>
           </w:p>
         </w:tc>
       </w:tr>
@@ -1489,31 +1362,13 @@
                 <w:szCs w:val="22"/>
               </w:rPr>
             </w:pPr>
-            <w:proofErr w:type="spellStart"/>
-            <w:r>
-              <w:rPr>
-                <w:sz w:val="22"/>
-                <w:szCs w:val="22"/>
-              </w:rPr>
-              <w:t>Severity</w:t>
-            </w:r>
-            <w:proofErr w:type="spellEnd"/>
-            <w:r>
-              <w:rPr>
-                <w:sz w:val="22"/>
-                <w:szCs w:val="22"/>
-              </w:rPr>
-              <w:t xml:space="preserve"> </w:t>
-            </w:r>
-            <w:proofErr w:type="spellStart"/>
-            <w:r>
-              <w:rPr>
-                <w:sz w:val="22"/>
-                <w:szCs w:val="22"/>
-              </w:rPr>
-              <w:t>Level</w:t>
-            </w:r>
-            <w:proofErr w:type="spellEnd"/>
+            <w:r>
+              <w:rPr>
+                <w:sz w:val="22"/>
+                <w:szCs w:val="22"/>
+              </w:rPr>
+              <w:t>Severity Level</w:t>
+            </w:r>
           </w:p>
         </w:tc>
         <w:tc>
@@ -1532,7 +1387,7 @@
         </w:tc>
         <w:tc>
           <w:tcPr>
-            <w:tcW w:w="1771" w:type="dxa"/>
+            <w:tcW w:w="2433" w:type="dxa"/>
           </w:tcPr>
           <w:p>
             <w:pPr>
@@ -1542,7 +1397,6 @@
                 <w:szCs w:val="22"/>
               </w:rPr>
             </w:pPr>
-            <w:proofErr w:type="spellStart"/>
             <w:r>
               <w:rPr>
                 <w:sz w:val="22"/>
@@ -1550,12 +1404,11 @@
               </w:rPr>
               <w:t>Low</w:t>
             </w:r>
-            <w:proofErr w:type="spellEnd"/>
-          </w:p>
-        </w:tc>
-        <w:tc>
-          <w:tcPr>
-            <w:tcW w:w="2215" w:type="dxa"/>
+          </w:p>
+        </w:tc>
+        <w:tc>
+          <w:tcPr>
+            <w:tcW w:w="1553" w:type="dxa"/>
           </w:tcPr>
           <w:p>
             <w:pPr>
@@ -1565,6 +1418,13 @@
                 <w:szCs w:val="22"/>
               </w:rPr>
             </w:pPr>
+            <w:r>
+              <w:rPr>
+                <w:sz w:val="22"/>
+                <w:szCs w:val="22"/>
+              </w:rPr>
+              <w:t>Simbólica</w:t>
+            </w:r>
           </w:p>
         </w:tc>
       </w:tr>
@@ -1585,31 +1445,13 @@
                 <w:szCs w:val="22"/>
               </w:rPr>
             </w:pPr>
-            <w:proofErr w:type="spellStart"/>
-            <w:r>
-              <w:rPr>
-                <w:sz w:val="22"/>
-                <w:szCs w:val="22"/>
-              </w:rPr>
-              <w:t>User</w:t>
-            </w:r>
-            <w:proofErr w:type="spellEnd"/>
-            <w:r>
-              <w:rPr>
-                <w:sz w:val="22"/>
-                <w:szCs w:val="22"/>
-              </w:rPr>
-              <w:t xml:space="preserve"> </w:t>
-            </w:r>
-            <w:proofErr w:type="spellStart"/>
-            <w:r>
-              <w:rPr>
-                <w:sz w:val="22"/>
-                <w:szCs w:val="22"/>
-              </w:rPr>
-              <w:t>Information</w:t>
-            </w:r>
-            <w:proofErr w:type="spellEnd"/>
+            <w:r>
+              <w:rPr>
+                <w:sz w:val="22"/>
+                <w:szCs w:val="22"/>
+              </w:rPr>
+              <w:t>User Information</w:t>
+            </w:r>
           </w:p>
         </w:tc>
         <w:tc>
@@ -1628,7 +1470,7 @@
         </w:tc>
         <w:tc>
           <w:tcPr>
-            <w:tcW w:w="1771" w:type="dxa"/>
+            <w:tcW w:w="2433" w:type="dxa"/>
           </w:tcPr>
           <w:p>
             <w:pPr>
@@ -1638,27 +1480,18 @@
                 <w:szCs w:val="22"/>
               </w:rPr>
             </w:pPr>
-            <w:proofErr w:type="spellStart"/>
-            <w:r>
-              <w:rPr>
-                <w:sz w:val="22"/>
-                <w:szCs w:val="22"/>
-              </w:rPr>
-              <w:t>Sumar</w:t>
-            </w:r>
-            <w:proofErr w:type="spellEnd"/>
-            <w:r>
-              <w:rPr>
-                <w:sz w:val="22"/>
-                <w:szCs w:val="22"/>
-              </w:rPr>
-              <w:t xml:space="preserve"> Rana</w:t>
-            </w:r>
-          </w:p>
-        </w:tc>
-        <w:tc>
-          <w:tcPr>
-            <w:tcW w:w="2215" w:type="dxa"/>
+            <w:r>
+              <w:rPr>
+                <w:sz w:val="22"/>
+                <w:szCs w:val="22"/>
+              </w:rPr>
+              <w:t>Sumar Rana</w:t>
+            </w:r>
+          </w:p>
+        </w:tc>
+        <w:tc>
+          <w:tcPr>
+            <w:tcW w:w="1553" w:type="dxa"/>
           </w:tcPr>
           <w:p>
             <w:pPr>
@@ -1668,6 +1501,13 @@
                 <w:szCs w:val="22"/>
               </w:rPr>
             </w:pPr>
+            <w:r>
+              <w:rPr>
+                <w:sz w:val="22"/>
+                <w:szCs w:val="22"/>
+              </w:rPr>
+              <w:t>Simbólica</w:t>
+            </w:r>
           </w:p>
         </w:tc>
       </w:tr>
@@ -1685,31 +1525,13 @@
                 <w:szCs w:val="22"/>
               </w:rPr>
             </w:pPr>
-            <w:proofErr w:type="spellStart"/>
-            <w:r>
-              <w:rPr>
-                <w:sz w:val="22"/>
-                <w:szCs w:val="22"/>
-              </w:rPr>
-              <w:t>Device</w:t>
-            </w:r>
-            <w:proofErr w:type="spellEnd"/>
-            <w:r>
-              <w:rPr>
-                <w:sz w:val="22"/>
-                <w:szCs w:val="22"/>
-              </w:rPr>
-              <w:t xml:space="preserve"> </w:t>
-            </w:r>
-            <w:proofErr w:type="spellStart"/>
-            <w:r>
-              <w:rPr>
-                <w:sz w:val="22"/>
-                <w:szCs w:val="22"/>
-              </w:rPr>
-              <w:t>Information</w:t>
-            </w:r>
-            <w:proofErr w:type="spellEnd"/>
+            <w:r>
+              <w:rPr>
+                <w:sz w:val="22"/>
+                <w:szCs w:val="22"/>
+              </w:rPr>
+              <w:t>Device Information</w:t>
+            </w:r>
           </w:p>
         </w:tc>
         <w:tc>
@@ -1728,7 +1550,7 @@
         </w:tc>
         <w:tc>
           <w:tcPr>
-            <w:tcW w:w="1771" w:type="dxa"/>
+            <w:tcW w:w="2433" w:type="dxa"/>
           </w:tcPr>
           <w:p>
             <w:pPr>
@@ -1751,7 +1573,7 @@
         </w:tc>
         <w:tc>
           <w:tcPr>
-            <w:tcW w:w="2215" w:type="dxa"/>
+            <w:tcW w:w="1553" w:type="dxa"/>
           </w:tcPr>
           <w:p>
             <w:pPr>
@@ -1762,6 +1584,13 @@
                 <w:lang w:val="en-GB"/>
               </w:rPr>
             </w:pPr>
+            <w:r>
+              <w:rPr>
+                <w:sz w:val="22"/>
+                <w:szCs w:val="22"/>
+              </w:rPr>
+              <w:t>Simbólica</w:t>
+            </w:r>
           </w:p>
         </w:tc>
       </w:tr>
@@ -1787,17 +1616,8 @@
                 <w:sz w:val="22"/>
                 <w:szCs w:val="22"/>
               </w:rPr>
-              <w:t xml:space="preserve">Network </w:t>
-            </w:r>
-            <w:proofErr w:type="spellStart"/>
-            <w:r>
-              <w:rPr>
-                <w:sz w:val="22"/>
-                <w:szCs w:val="22"/>
-              </w:rPr>
-              <w:t>Segment</w:t>
-            </w:r>
-            <w:proofErr w:type="spellEnd"/>
+              <w:t>Network Segment</w:t>
+            </w:r>
           </w:p>
         </w:tc>
         <w:tc>
@@ -1816,7 +1636,7 @@
         </w:tc>
         <w:tc>
           <w:tcPr>
-            <w:tcW w:w="1771" w:type="dxa"/>
+            <w:tcW w:w="2433" w:type="dxa"/>
           </w:tcPr>
           <w:p>
             <w:pPr>
@@ -1826,27 +1646,18 @@
                 <w:szCs w:val="22"/>
               </w:rPr>
             </w:pPr>
-            <w:proofErr w:type="spellStart"/>
-            <w:r>
-              <w:rPr>
-                <w:sz w:val="22"/>
-                <w:szCs w:val="22"/>
-              </w:rPr>
-              <w:t>Segment</w:t>
-            </w:r>
-            <w:proofErr w:type="spellEnd"/>
-            <w:r>
-              <w:rPr>
-                <w:sz w:val="22"/>
-                <w:szCs w:val="22"/>
-              </w:rPr>
-              <w:t xml:space="preserve"> A</w:t>
-            </w:r>
-          </w:p>
-        </w:tc>
-        <w:tc>
-          <w:tcPr>
-            <w:tcW w:w="2215" w:type="dxa"/>
+            <w:r>
+              <w:rPr>
+                <w:sz w:val="22"/>
+                <w:szCs w:val="22"/>
+              </w:rPr>
+              <w:t>Segment A</w:t>
+            </w:r>
+          </w:p>
+        </w:tc>
+        <w:tc>
+          <w:tcPr>
+            <w:tcW w:w="1553" w:type="dxa"/>
           </w:tcPr>
           <w:p>
             <w:pPr>
@@ -1856,6 +1667,13 @@
                 <w:szCs w:val="22"/>
               </w:rPr>
             </w:pPr>
+            <w:r>
+              <w:rPr>
+                <w:sz w:val="22"/>
+                <w:szCs w:val="22"/>
+              </w:rPr>
+              <w:t>Simbólica</w:t>
+            </w:r>
           </w:p>
         </w:tc>
       </w:tr>
@@ -1873,21 +1691,12 @@
                 <w:szCs w:val="22"/>
               </w:rPr>
             </w:pPr>
-            <w:proofErr w:type="spellStart"/>
-            <w:r>
-              <w:rPr>
-                <w:sz w:val="22"/>
-                <w:szCs w:val="22"/>
-              </w:rPr>
-              <w:t>Geo-Location</w:t>
-            </w:r>
-            <w:proofErr w:type="spellEnd"/>
-            <w:r>
-              <w:rPr>
-                <w:sz w:val="22"/>
-                <w:szCs w:val="22"/>
-              </w:rPr>
-              <w:t xml:space="preserve"> data</w:t>
+            <w:r>
+              <w:rPr>
+                <w:sz w:val="22"/>
+                <w:szCs w:val="22"/>
+              </w:rPr>
+              <w:t>Geo-Location data</w:t>
             </w:r>
           </w:p>
         </w:tc>
@@ -1907,7 +1716,7 @@
         </w:tc>
         <w:tc>
           <w:tcPr>
-            <w:tcW w:w="1771" w:type="dxa"/>
+            <w:tcW w:w="2433" w:type="dxa"/>
           </w:tcPr>
           <w:p>
             <w:pPr>
@@ -1917,36 +1726,18 @@
                 <w:szCs w:val="22"/>
               </w:rPr>
             </w:pPr>
-            <w:proofErr w:type="spellStart"/>
-            <w:r>
-              <w:rPr>
-                <w:sz w:val="22"/>
-                <w:szCs w:val="22"/>
-              </w:rPr>
-              <w:t>Jamshedpur</w:t>
-            </w:r>
-            <w:proofErr w:type="spellEnd"/>
-            <w:r>
-              <w:rPr>
-                <w:sz w:val="22"/>
-                <w:szCs w:val="22"/>
-              </w:rPr>
-              <w:t xml:space="preserve">, </w:t>
-            </w:r>
-            <w:proofErr w:type="spellStart"/>
-            <w:r>
-              <w:rPr>
-                <w:sz w:val="22"/>
-                <w:szCs w:val="22"/>
-              </w:rPr>
-              <w:t>Sikkim</w:t>
-            </w:r>
-            <w:proofErr w:type="spellEnd"/>
-          </w:p>
-        </w:tc>
-        <w:tc>
-          <w:tcPr>
-            <w:tcW w:w="2215" w:type="dxa"/>
+            <w:r>
+              <w:rPr>
+                <w:sz w:val="22"/>
+                <w:szCs w:val="22"/>
+              </w:rPr>
+              <w:t>Jamshedpur, Sikkim</w:t>
+            </w:r>
+          </w:p>
+        </w:tc>
+        <w:tc>
+          <w:tcPr>
+            <w:tcW w:w="1553" w:type="dxa"/>
           </w:tcPr>
           <w:p>
             <w:pPr>
@@ -1956,6 +1747,13 @@
                 <w:szCs w:val="22"/>
               </w:rPr>
             </w:pPr>
+            <w:r>
+              <w:rPr>
+                <w:sz w:val="22"/>
+                <w:szCs w:val="22"/>
+              </w:rPr>
+              <w:t>Simbólica</w:t>
+            </w:r>
           </w:p>
         </w:tc>
       </w:tr>
@@ -1981,17 +1779,8 @@
                 <w:sz w:val="22"/>
                 <w:szCs w:val="22"/>
               </w:rPr>
-              <w:t xml:space="preserve">Proxy </w:t>
-            </w:r>
-            <w:proofErr w:type="spellStart"/>
-            <w:r>
-              <w:rPr>
-                <w:sz w:val="22"/>
-                <w:szCs w:val="22"/>
-              </w:rPr>
-              <w:t>Information</w:t>
-            </w:r>
-            <w:proofErr w:type="spellEnd"/>
+              <w:t>Proxy Information</w:t>
+            </w:r>
           </w:p>
         </w:tc>
         <w:tc>
@@ -2010,7 +1799,7 @@
         </w:tc>
         <w:tc>
           <w:tcPr>
-            <w:tcW w:w="1771" w:type="dxa"/>
+            <w:tcW w:w="2433" w:type="dxa"/>
           </w:tcPr>
           <w:p>
             <w:pPr>
@@ -2031,7 +1820,7 @@
         </w:tc>
         <w:tc>
           <w:tcPr>
-            <w:tcW w:w="2215" w:type="dxa"/>
+            <w:tcW w:w="1553" w:type="dxa"/>
           </w:tcPr>
           <w:p>
             <w:pPr>
@@ -2041,6 +1830,13 @@
                 <w:szCs w:val="22"/>
               </w:rPr>
             </w:pPr>
+            <w:r>
+              <w:rPr>
+                <w:sz w:val="22"/>
+                <w:szCs w:val="22"/>
+              </w:rPr>
+              <w:t>Simbólica</w:t>
+            </w:r>
           </w:p>
         </w:tc>
       </w:tr>
@@ -2063,17 +1859,8 @@
                 <w:sz w:val="22"/>
                 <w:szCs w:val="22"/>
               </w:rPr>
-              <w:t xml:space="preserve">Firewall </w:t>
-            </w:r>
-            <w:proofErr w:type="spellStart"/>
-            <w:r>
-              <w:rPr>
-                <w:sz w:val="22"/>
-                <w:szCs w:val="22"/>
-              </w:rPr>
-              <w:t>Logs</w:t>
-            </w:r>
-            <w:proofErr w:type="spellEnd"/>
+              <w:t>Firewall Logs</w:t>
+            </w:r>
           </w:p>
         </w:tc>
         <w:tc>
@@ -2092,7 +1879,7 @@
         </w:tc>
         <w:tc>
           <w:tcPr>
-            <w:tcW w:w="1771" w:type="dxa"/>
+            <w:tcW w:w="2433" w:type="dxa"/>
           </w:tcPr>
           <w:p>
             <w:pPr>
@@ -2113,7 +1900,7 @@
         </w:tc>
         <w:tc>
           <w:tcPr>
-            <w:tcW w:w="2215" w:type="dxa"/>
+            <w:tcW w:w="1553" w:type="dxa"/>
           </w:tcPr>
           <w:p>
             <w:pPr>
@@ -2123,6 +1910,13 @@
                 <w:szCs w:val="22"/>
               </w:rPr>
             </w:pPr>
+            <w:r>
+              <w:rPr>
+                <w:sz w:val="22"/>
+                <w:szCs w:val="22"/>
+              </w:rPr>
+              <w:t>Simbólica</w:t>
+            </w:r>
           </w:p>
         </w:tc>
       </w:tr>
@@ -2148,17 +1942,8 @@
                 <w:sz w:val="22"/>
                 <w:szCs w:val="22"/>
               </w:rPr>
-              <w:t xml:space="preserve">IDS/IPS </w:t>
-            </w:r>
-            <w:proofErr w:type="spellStart"/>
-            <w:r>
-              <w:rPr>
-                <w:sz w:val="22"/>
-                <w:szCs w:val="22"/>
-              </w:rPr>
-              <w:t>alerts</w:t>
-            </w:r>
-            <w:proofErr w:type="spellEnd"/>
+              <w:t>IDS/IPS alerts</w:t>
+            </w:r>
           </w:p>
         </w:tc>
         <w:tc>
@@ -2177,7 +1962,7 @@
         </w:tc>
         <w:tc>
           <w:tcPr>
-            <w:tcW w:w="1771" w:type="dxa"/>
+            <w:tcW w:w="2433" w:type="dxa"/>
           </w:tcPr>
           <w:p>
             <w:pPr>
@@ -2187,43 +1972,18 @@
                 <w:szCs w:val="22"/>
               </w:rPr>
             </w:pPr>
-            <w:proofErr w:type="spellStart"/>
-            <w:r>
-              <w:rPr>
-                <w:sz w:val="22"/>
-                <w:szCs w:val="22"/>
-              </w:rPr>
-              <w:t>NaN</w:t>
-            </w:r>
-            <w:proofErr w:type="spellEnd"/>
-            <w:r>
-              <w:rPr>
-                <w:sz w:val="22"/>
-                <w:szCs w:val="22"/>
-              </w:rPr>
-              <w:t xml:space="preserve"> / </w:t>
-            </w:r>
-            <w:proofErr w:type="spellStart"/>
-            <w:r>
-              <w:rPr>
-                <w:sz w:val="22"/>
-                <w:szCs w:val="22"/>
-              </w:rPr>
-              <w:t>Alert</w:t>
-            </w:r>
-            <w:proofErr w:type="spellEnd"/>
-            <w:r>
-              <w:rPr>
-                <w:sz w:val="22"/>
-                <w:szCs w:val="22"/>
-              </w:rPr>
-              <w:t xml:space="preserve"> data</w:t>
-            </w:r>
-          </w:p>
-        </w:tc>
-        <w:tc>
-          <w:tcPr>
-            <w:tcW w:w="2215" w:type="dxa"/>
+            <w:r>
+              <w:rPr>
+                <w:sz w:val="22"/>
+                <w:szCs w:val="22"/>
+              </w:rPr>
+              <w:t>NaN / Alert data</w:t>
+            </w:r>
+          </w:p>
+        </w:tc>
+        <w:tc>
+          <w:tcPr>
+            <w:tcW w:w="1553" w:type="dxa"/>
           </w:tcPr>
           <w:p>
             <w:pPr>
@@ -2233,6 +1993,13 @@
                 <w:szCs w:val="22"/>
               </w:rPr>
             </w:pPr>
+            <w:r>
+              <w:rPr>
+                <w:sz w:val="22"/>
+                <w:szCs w:val="22"/>
+              </w:rPr>
+              <w:t>Simbólica</w:t>
+            </w:r>
           </w:p>
         </w:tc>
       </w:tr>
@@ -2255,17 +2022,8 @@
                 <w:sz w:val="22"/>
                 <w:szCs w:val="22"/>
               </w:rPr>
-              <w:t xml:space="preserve">Log </w:t>
-            </w:r>
-            <w:proofErr w:type="spellStart"/>
-            <w:r>
-              <w:rPr>
-                <w:sz w:val="22"/>
-                <w:szCs w:val="22"/>
-              </w:rPr>
-              <w:t>Source</w:t>
-            </w:r>
-            <w:proofErr w:type="spellEnd"/>
+              <w:t>Log Source</w:t>
+            </w:r>
           </w:p>
         </w:tc>
         <w:tc>
@@ -2284,7 +2042,7 @@
         </w:tc>
         <w:tc>
           <w:tcPr>
-            <w:tcW w:w="1771" w:type="dxa"/>
+            <w:tcW w:w="2433" w:type="dxa"/>
           </w:tcPr>
           <w:p>
             <w:pPr>
@@ -2305,7 +2063,7 @@
         </w:tc>
         <w:tc>
           <w:tcPr>
-            <w:tcW w:w="2215" w:type="dxa"/>
+            <w:tcW w:w="1553" w:type="dxa"/>
           </w:tcPr>
           <w:p>
             <w:pPr>
@@ -2315,6 +2073,13 @@
                 <w:szCs w:val="22"/>
               </w:rPr>
             </w:pPr>
+            <w:r>
+              <w:rPr>
+                <w:sz w:val="22"/>
+                <w:szCs w:val="22"/>
+              </w:rPr>
+              <w:t>Simbólica</w:t>
+            </w:r>
           </w:p>
         </w:tc>
       </w:tr>
@@ -2330,15 +2095,7 @@
       </w:pPr>
       <w:bookmarkStart w:id="2" w:name="_Toc211534256"/>
       <w:r>
-        <w:t xml:space="preserve">KDD </w:t>
-      </w:r>
-      <w:proofErr w:type="spellStart"/>
-      <w:r>
-        <w:t>Process</w:t>
-      </w:r>
-      <w:proofErr w:type="spellEnd"/>
-      <w:r>
-        <w:t xml:space="preserve"> – Step 1</w:t>
+        <w:t>KDD Process – Step 1</w:t>
       </w:r>
       <w:bookmarkEnd w:id="2"/>
     </w:p>
@@ -3145,6 +2902,7 @@
   <w:style w:type="character" w:default="1" w:styleId="Tipodeletrapredefinidodopargrafo">
     <w:name w:val="Default Paragraph Font"/>
     <w:uiPriority w:val="1"/>
+    <w:semiHidden/>
     <w:unhideWhenUsed/>
   </w:style>
   <w:style w:type="table" w:default="1" w:styleId="Tabelanormal">

</xml_diff>

<commit_message>
On branch main Changes to be committed: 	modified:   .ipynb_checkpoints/Data_science_notebook-checkpoint.ipynb 	modified:   Data_science_notebook.ipynb 	modified:   Project report.docx
</commit_message>
<xml_diff>
--- a/Project report.docx
+++ b/Project report.docx
@@ -358,15 +358,25 @@
     </w:p>
     <w:p>
       <w:r>
-        <w:t xml:space="preserve">O dataset em análise pode ser encontrado no </w:t>
+        <w:t xml:space="preserve">O </w:t>
+      </w:r>
+      <w:proofErr w:type="spellStart"/>
+      <w:r>
+        <w:t>dataset</w:t>
+      </w:r>
+      <w:proofErr w:type="spellEnd"/>
+      <w:r>
+        <w:t xml:space="preserve"> em análise pode ser encontrado no </w:t>
       </w:r>
       <w:hyperlink r:id="rId8" w:history="1">
+        <w:proofErr w:type="spellStart"/>
         <w:r>
           <w:rPr>
             <w:rStyle w:val="Hiperligao"/>
           </w:rPr>
           <w:t>Kaggle</w:t>
         </w:r>
+        <w:proofErr w:type="spellEnd"/>
       </w:hyperlink>
       <w:r>
         <w:t xml:space="preserve"> e contém 40 mil entradas com 25 colunas correspondentes a métricas numéricas e simbólicas relacionadas com tráfego de rede. </w:t>
@@ -375,14 +385,14 @@
     <w:tbl>
       <w:tblPr>
         <w:tblStyle w:val="TabeladeGrelha4-Destaque1"/>
-        <w:tblW w:w="0" w:type="auto"/>
+        <w:tblW w:w="9351" w:type="dxa"/>
         <w:tblLook w:val="04A0" w:firstRow="1" w:lastRow="0" w:firstColumn="1" w:lastColumn="0" w:noHBand="0" w:noVBand="1"/>
       </w:tblPr>
       <w:tblGrid>
-        <w:gridCol w:w="2289"/>
-        <w:gridCol w:w="2219"/>
-        <w:gridCol w:w="2433"/>
-        <w:gridCol w:w="1553"/>
+        <w:gridCol w:w="453"/>
+        <w:gridCol w:w="2661"/>
+        <w:gridCol w:w="4678"/>
+        <w:gridCol w:w="1559"/>
       </w:tblGrid>
       <w:tr>
         <w:trPr>
@@ -392,12 +402,23 @@
         <w:tc>
           <w:tcPr>
             <w:cnfStyle w:val="001000000000" w:firstRow="0" w:lastRow="0" w:firstColumn="1" w:lastColumn="0" w:oddVBand="0" w:evenVBand="0" w:oddHBand="0" w:evenHBand="0" w:firstRowFirstColumn="0" w:firstRowLastColumn="0" w:lastRowFirstColumn="0" w:lastRowLastColumn="0"/>
-            <w:tcW w:w="2289" w:type="dxa"/>
-            <w:vAlign w:val="center"/>
-          </w:tcPr>
-          <w:p>
-            <w:pPr>
-              <w:jc w:val="center"/>
+            <w:tcW w:w="453" w:type="dxa"/>
+            <w:vAlign w:val="center"/>
+          </w:tcPr>
+          <w:p>
+            <w:r>
+              <w:t>#</w:t>
+            </w:r>
+          </w:p>
+        </w:tc>
+        <w:tc>
+          <w:tcPr>
+            <w:tcW w:w="2661" w:type="dxa"/>
+            <w:vAlign w:val="center"/>
+          </w:tcPr>
+          <w:p>
+            <w:pPr>
+              <w:cnfStyle w:val="100000000000" w:firstRow="1" w:lastRow="0" w:firstColumn="0" w:lastColumn="0" w:oddVBand="0" w:evenVBand="0" w:oddHBand="0" w:evenHBand="0" w:firstRowFirstColumn="0" w:firstRowLastColumn="0" w:lastRowFirstColumn="0" w:lastRowLastColumn="0"/>
             </w:pPr>
             <w:r>
               <w:t>Métrica</w:t>
@@ -406,42 +427,25 @@
         </w:tc>
         <w:tc>
           <w:tcPr>
-            <w:tcW w:w="2219" w:type="dxa"/>
-            <w:vAlign w:val="center"/>
-          </w:tcPr>
-          <w:p>
-            <w:pPr>
-              <w:jc w:val="center"/>
+            <w:tcW w:w="4678" w:type="dxa"/>
+            <w:vAlign w:val="center"/>
+          </w:tcPr>
+          <w:p>
+            <w:pPr>
               <w:cnfStyle w:val="100000000000" w:firstRow="1" w:lastRow="0" w:firstColumn="0" w:lastColumn="0" w:oddVBand="0" w:evenVBand="0" w:oddHBand="0" w:evenHBand="0" w:firstRowFirstColumn="0" w:firstRowLastColumn="0" w:lastRowFirstColumn="0" w:lastRowLastColumn="0"/>
             </w:pPr>
             <w:r>
-              <w:t>Descrição</w:t>
-            </w:r>
-          </w:p>
-        </w:tc>
-        <w:tc>
-          <w:tcPr>
-            <w:tcW w:w="2433" w:type="dxa"/>
-            <w:vAlign w:val="center"/>
-          </w:tcPr>
-          <w:p>
-            <w:pPr>
-              <w:jc w:val="center"/>
-              <w:cnfStyle w:val="100000000000" w:firstRow="1" w:lastRow="0" w:firstColumn="0" w:lastColumn="0" w:oddVBand="0" w:evenVBand="0" w:oddHBand="0" w:evenHBand="0" w:firstRowFirstColumn="0" w:firstRowLastColumn="0" w:lastRowFirstColumn="0" w:lastRowLastColumn="0"/>
-            </w:pPr>
-            <w:r>
               <w:t>Exemplo</w:t>
             </w:r>
           </w:p>
         </w:tc>
         <w:tc>
           <w:tcPr>
-            <w:tcW w:w="1553" w:type="dxa"/>
-            <w:vAlign w:val="center"/>
-          </w:tcPr>
-          <w:p>
-            <w:pPr>
-              <w:jc w:val="center"/>
+            <w:tcW w:w="1559" w:type="dxa"/>
+            <w:vAlign w:val="center"/>
+          </w:tcPr>
+          <w:p>
+            <w:pPr>
               <w:cnfStyle w:val="100000000000" w:firstRow="1" w:lastRow="0" w:firstColumn="0" w:lastColumn="0" w:oddVBand="0" w:evenVBand="0" w:oddHBand="0" w:evenHBand="0" w:firstRowFirstColumn="0" w:firstRowLastColumn="0" w:lastRowFirstColumn="0" w:lastRowLastColumn="0"/>
             </w:pPr>
             <w:r>
@@ -457,16 +461,39 @@
         <w:tc>
           <w:tcPr>
             <w:cnfStyle w:val="001000000000" w:firstRow="0" w:lastRow="0" w:firstColumn="1" w:lastColumn="0" w:oddVBand="0" w:evenVBand="0" w:oddHBand="0" w:evenHBand="0" w:firstRowFirstColumn="0" w:firstRowLastColumn="0" w:lastRowFirstColumn="0" w:lastRowLastColumn="0"/>
-            <w:tcW w:w="2289" w:type="dxa"/>
-            <w:vAlign w:val="center"/>
-          </w:tcPr>
-          <w:p>
-            <w:pPr>
-              <w:rPr>
-                <w:sz w:val="22"/>
-                <w:szCs w:val="22"/>
-              </w:rPr>
-            </w:pPr>
+            <w:tcW w:w="453" w:type="dxa"/>
+            <w:vAlign w:val="center"/>
+          </w:tcPr>
+          <w:p>
+            <w:pPr>
+              <w:rPr>
+                <w:sz w:val="22"/>
+                <w:szCs w:val="22"/>
+              </w:rPr>
+            </w:pPr>
+            <w:r>
+              <w:rPr>
+                <w:sz w:val="22"/>
+                <w:szCs w:val="22"/>
+              </w:rPr>
+              <w:t>1</w:t>
+            </w:r>
+          </w:p>
+        </w:tc>
+        <w:tc>
+          <w:tcPr>
+            <w:tcW w:w="2661" w:type="dxa"/>
+            <w:vAlign w:val="center"/>
+          </w:tcPr>
+          <w:p>
+            <w:pPr>
+              <w:cnfStyle w:val="000000100000" w:firstRow="0" w:lastRow="0" w:firstColumn="0" w:lastColumn="0" w:oddVBand="0" w:evenVBand="0" w:oddHBand="1" w:evenHBand="0" w:firstRowFirstColumn="0" w:firstRowLastColumn="0" w:lastRowFirstColumn="0" w:lastRowLastColumn="0"/>
+              <w:rPr>
+                <w:sz w:val="22"/>
+                <w:szCs w:val="22"/>
+              </w:rPr>
+            </w:pPr>
+            <w:proofErr w:type="spellStart"/>
             <w:r>
               <w:rPr>
                 <w:sz w:val="22"/>
@@ -474,11 +501,13 @@
               </w:rPr>
               <w:t>Timestamp</w:t>
             </w:r>
-          </w:p>
-        </w:tc>
-        <w:tc>
-          <w:tcPr>
-            <w:tcW w:w="2219" w:type="dxa"/>
+            <w:proofErr w:type="spellEnd"/>
+          </w:p>
+        </w:tc>
+        <w:tc>
+          <w:tcPr>
+            <w:tcW w:w="4678" w:type="dxa"/>
+            <w:vAlign w:val="center"/>
           </w:tcPr>
           <w:p>
             <w:pPr>
@@ -488,20 +517,6 @@
                 <w:szCs w:val="22"/>
               </w:rPr>
             </w:pPr>
-          </w:p>
-        </w:tc>
-        <w:tc>
-          <w:tcPr>
-            <w:tcW w:w="2433" w:type="dxa"/>
-          </w:tcPr>
-          <w:p>
-            <w:pPr>
-              <w:cnfStyle w:val="000000100000" w:firstRow="0" w:lastRow="0" w:firstColumn="0" w:lastColumn="0" w:oddVBand="0" w:evenVBand="0" w:oddHBand="1" w:evenHBand="0" w:firstRowFirstColumn="0" w:firstRowLastColumn="0" w:lastRowFirstColumn="0" w:lastRowLastColumn="0"/>
-              <w:rPr>
-                <w:sz w:val="22"/>
-                <w:szCs w:val="22"/>
-              </w:rPr>
-            </w:pPr>
             <w:r>
               <w:rPr>
                 <w:sz w:val="22"/>
@@ -513,7 +528,8 @@
         </w:tc>
         <w:tc>
           <w:tcPr>
-            <w:tcW w:w="1553" w:type="dxa"/>
+            <w:tcW w:w="1559" w:type="dxa"/>
+            <w:vAlign w:val="center"/>
           </w:tcPr>
           <w:p>
             <w:pPr>
@@ -537,28 +553,29 @@
         <w:tc>
           <w:tcPr>
             <w:cnfStyle w:val="001000000000" w:firstRow="0" w:lastRow="0" w:firstColumn="1" w:lastColumn="0" w:oddVBand="0" w:evenVBand="0" w:oddHBand="0" w:evenHBand="0" w:firstRowFirstColumn="0" w:firstRowLastColumn="0" w:lastRowFirstColumn="0" w:lastRowLastColumn="0"/>
-            <w:tcW w:w="2289" w:type="dxa"/>
-            <w:vAlign w:val="center"/>
-          </w:tcPr>
-          <w:p>
-            <w:pPr>
-              <w:rPr>
-                <w:sz w:val="22"/>
-                <w:szCs w:val="22"/>
-              </w:rPr>
-            </w:pPr>
-            <w:r>
-              <w:rPr>
-                <w:sz w:val="22"/>
-                <w:szCs w:val="22"/>
-              </w:rPr>
-              <w:t>Source IP Address</w:t>
-            </w:r>
-          </w:p>
-        </w:tc>
-        <w:tc>
-          <w:tcPr>
-            <w:tcW w:w="2219" w:type="dxa"/>
+            <w:tcW w:w="453" w:type="dxa"/>
+            <w:vAlign w:val="center"/>
+          </w:tcPr>
+          <w:p>
+            <w:pPr>
+              <w:rPr>
+                <w:sz w:val="22"/>
+                <w:szCs w:val="22"/>
+              </w:rPr>
+            </w:pPr>
+            <w:r>
+              <w:rPr>
+                <w:sz w:val="22"/>
+                <w:szCs w:val="22"/>
+              </w:rPr>
+              <w:t>2</w:t>
+            </w:r>
+          </w:p>
+        </w:tc>
+        <w:tc>
+          <w:tcPr>
+            <w:tcW w:w="2661" w:type="dxa"/>
+            <w:vAlign w:val="center"/>
           </w:tcPr>
           <w:p>
             <w:pPr>
@@ -568,11 +585,37 @@
                 <w:szCs w:val="22"/>
               </w:rPr>
             </w:pPr>
-          </w:p>
-        </w:tc>
-        <w:tc>
-          <w:tcPr>
-            <w:tcW w:w="2433" w:type="dxa"/>
+            <w:proofErr w:type="spellStart"/>
+            <w:r>
+              <w:rPr>
+                <w:sz w:val="22"/>
+                <w:szCs w:val="22"/>
+              </w:rPr>
+              <w:t>Source</w:t>
+            </w:r>
+            <w:proofErr w:type="spellEnd"/>
+            <w:r>
+              <w:rPr>
+                <w:sz w:val="22"/>
+                <w:szCs w:val="22"/>
+              </w:rPr>
+              <w:t xml:space="preserve"> IP </w:t>
+            </w:r>
+            <w:proofErr w:type="spellStart"/>
+            <w:r>
+              <w:rPr>
+                <w:sz w:val="22"/>
+                <w:szCs w:val="22"/>
+              </w:rPr>
+              <w:t>Address</w:t>
+            </w:r>
+            <w:proofErr w:type="spellEnd"/>
+          </w:p>
+        </w:tc>
+        <w:tc>
+          <w:tcPr>
+            <w:tcW w:w="4678" w:type="dxa"/>
+            <w:vAlign w:val="center"/>
           </w:tcPr>
           <w:p>
             <w:pPr>
@@ -593,18 +636,23 @@
         </w:tc>
         <w:tc>
           <w:tcPr>
-            <w:tcW w:w="1553" w:type="dxa"/>
+            <w:tcW w:w="1559" w:type="dxa"/>
+            <w:vAlign w:val="center"/>
           </w:tcPr>
           <w:p>
             <w:pPr>
               <w:cnfStyle w:val="000000000000" w:firstRow="0" w:lastRow="0" w:firstColumn="0" w:lastColumn="0" w:oddVBand="0" w:evenVBand="0" w:oddHBand="0" w:evenHBand="0" w:firstRowFirstColumn="0" w:firstRowLastColumn="0" w:lastRowFirstColumn="0" w:lastRowLastColumn="0"/>
               <w:rPr>
-                <w:sz w:val="22"/>
-                <w:szCs w:val="22"/>
-              </w:rPr>
-            </w:pPr>
-            <w:r>
-              <w:rPr>
+                <w:b/>
+                <w:bCs/>
+                <w:sz w:val="22"/>
+                <w:szCs w:val="22"/>
+              </w:rPr>
+            </w:pPr>
+            <w:r>
+              <w:rPr>
+                <w:b/>
+                <w:bCs/>
                 <w:sz w:val="22"/>
                 <w:szCs w:val="22"/>
               </w:rPr>
@@ -620,28 +668,29 @@
         <w:tc>
           <w:tcPr>
             <w:cnfStyle w:val="001000000000" w:firstRow="0" w:lastRow="0" w:firstColumn="1" w:lastColumn="0" w:oddVBand="0" w:evenVBand="0" w:oddHBand="0" w:evenHBand="0" w:firstRowFirstColumn="0" w:firstRowLastColumn="0" w:lastRowFirstColumn="0" w:lastRowLastColumn="0"/>
-            <w:tcW w:w="2289" w:type="dxa"/>
-            <w:vAlign w:val="center"/>
-          </w:tcPr>
-          <w:p>
-            <w:pPr>
-              <w:rPr>
-                <w:sz w:val="22"/>
-                <w:szCs w:val="22"/>
-              </w:rPr>
-            </w:pPr>
-            <w:r>
-              <w:rPr>
-                <w:sz w:val="22"/>
-                <w:szCs w:val="22"/>
-              </w:rPr>
-              <w:t>Destination IP Address</w:t>
-            </w:r>
-          </w:p>
-        </w:tc>
-        <w:tc>
-          <w:tcPr>
-            <w:tcW w:w="2219" w:type="dxa"/>
+            <w:tcW w:w="453" w:type="dxa"/>
+            <w:vAlign w:val="center"/>
+          </w:tcPr>
+          <w:p>
+            <w:pPr>
+              <w:rPr>
+                <w:sz w:val="22"/>
+                <w:szCs w:val="22"/>
+              </w:rPr>
+            </w:pPr>
+            <w:r>
+              <w:rPr>
+                <w:sz w:val="22"/>
+                <w:szCs w:val="22"/>
+              </w:rPr>
+              <w:t>3</w:t>
+            </w:r>
+          </w:p>
+        </w:tc>
+        <w:tc>
+          <w:tcPr>
+            <w:tcW w:w="2661" w:type="dxa"/>
+            <w:vAlign w:val="center"/>
           </w:tcPr>
           <w:p>
             <w:pPr>
@@ -651,11 +700,37 @@
                 <w:szCs w:val="22"/>
               </w:rPr>
             </w:pPr>
-          </w:p>
-        </w:tc>
-        <w:tc>
-          <w:tcPr>
-            <w:tcW w:w="2433" w:type="dxa"/>
+            <w:proofErr w:type="spellStart"/>
+            <w:r>
+              <w:rPr>
+                <w:sz w:val="22"/>
+                <w:szCs w:val="22"/>
+              </w:rPr>
+              <w:t>Destination</w:t>
+            </w:r>
+            <w:proofErr w:type="spellEnd"/>
+            <w:r>
+              <w:rPr>
+                <w:sz w:val="22"/>
+                <w:szCs w:val="22"/>
+              </w:rPr>
+              <w:t xml:space="preserve"> IP </w:t>
+            </w:r>
+            <w:proofErr w:type="spellStart"/>
+            <w:r>
+              <w:rPr>
+                <w:sz w:val="22"/>
+                <w:szCs w:val="22"/>
+              </w:rPr>
+              <w:t>Address</w:t>
+            </w:r>
+            <w:proofErr w:type="spellEnd"/>
+          </w:p>
+        </w:tc>
+        <w:tc>
+          <w:tcPr>
+            <w:tcW w:w="4678" w:type="dxa"/>
+            <w:vAlign w:val="center"/>
           </w:tcPr>
           <w:p>
             <w:pPr>
@@ -676,18 +751,23 @@
         </w:tc>
         <w:tc>
           <w:tcPr>
-            <w:tcW w:w="1553" w:type="dxa"/>
+            <w:tcW w:w="1559" w:type="dxa"/>
+            <w:vAlign w:val="center"/>
           </w:tcPr>
           <w:p>
             <w:pPr>
               <w:cnfStyle w:val="000000100000" w:firstRow="0" w:lastRow="0" w:firstColumn="0" w:lastColumn="0" w:oddVBand="0" w:evenVBand="0" w:oddHBand="1" w:evenHBand="0" w:firstRowFirstColumn="0" w:firstRowLastColumn="0" w:lastRowFirstColumn="0" w:lastRowLastColumn="0"/>
               <w:rPr>
-                <w:sz w:val="22"/>
-                <w:szCs w:val="22"/>
-              </w:rPr>
-            </w:pPr>
-            <w:r>
-              <w:rPr>
+                <w:b/>
+                <w:bCs/>
+                <w:sz w:val="22"/>
+                <w:szCs w:val="22"/>
+              </w:rPr>
+            </w:pPr>
+            <w:r>
+              <w:rPr>
+                <w:b/>
+                <w:bCs/>
                 <w:sz w:val="22"/>
                 <w:szCs w:val="22"/>
               </w:rPr>
@@ -700,28 +780,29 @@
         <w:tc>
           <w:tcPr>
             <w:cnfStyle w:val="001000000000" w:firstRow="0" w:lastRow="0" w:firstColumn="1" w:lastColumn="0" w:oddVBand="0" w:evenVBand="0" w:oddHBand="0" w:evenHBand="0" w:firstRowFirstColumn="0" w:firstRowLastColumn="0" w:lastRowFirstColumn="0" w:lastRowLastColumn="0"/>
-            <w:tcW w:w="2289" w:type="dxa"/>
-            <w:vAlign w:val="center"/>
-          </w:tcPr>
-          <w:p>
-            <w:pPr>
-              <w:rPr>
-                <w:sz w:val="22"/>
-                <w:szCs w:val="22"/>
-              </w:rPr>
-            </w:pPr>
-            <w:r>
-              <w:rPr>
-                <w:sz w:val="22"/>
-                <w:szCs w:val="22"/>
-              </w:rPr>
-              <w:t>Source Port</w:t>
-            </w:r>
-          </w:p>
-        </w:tc>
-        <w:tc>
-          <w:tcPr>
-            <w:tcW w:w="2219" w:type="dxa"/>
+            <w:tcW w:w="453" w:type="dxa"/>
+            <w:vAlign w:val="center"/>
+          </w:tcPr>
+          <w:p>
+            <w:pPr>
+              <w:rPr>
+                <w:sz w:val="22"/>
+                <w:szCs w:val="22"/>
+              </w:rPr>
+            </w:pPr>
+            <w:r>
+              <w:rPr>
+                <w:sz w:val="22"/>
+                <w:szCs w:val="22"/>
+              </w:rPr>
+              <w:t>4</w:t>
+            </w:r>
+          </w:p>
+        </w:tc>
+        <w:tc>
+          <w:tcPr>
+            <w:tcW w:w="2661" w:type="dxa"/>
+            <w:vAlign w:val="center"/>
           </w:tcPr>
           <w:p>
             <w:pPr>
@@ -731,11 +812,37 @@
                 <w:szCs w:val="22"/>
               </w:rPr>
             </w:pPr>
-          </w:p>
-        </w:tc>
-        <w:tc>
-          <w:tcPr>
-            <w:tcW w:w="2433" w:type="dxa"/>
+            <w:proofErr w:type="spellStart"/>
+            <w:r>
+              <w:rPr>
+                <w:sz w:val="22"/>
+                <w:szCs w:val="22"/>
+              </w:rPr>
+              <w:t>Source</w:t>
+            </w:r>
+            <w:proofErr w:type="spellEnd"/>
+            <w:r>
+              <w:rPr>
+                <w:sz w:val="22"/>
+                <w:szCs w:val="22"/>
+              </w:rPr>
+              <w:t xml:space="preserve"> </w:t>
+            </w:r>
+            <w:proofErr w:type="spellStart"/>
+            <w:r>
+              <w:rPr>
+                <w:sz w:val="22"/>
+                <w:szCs w:val="22"/>
+              </w:rPr>
+              <w:t>Port</w:t>
+            </w:r>
+            <w:proofErr w:type="spellEnd"/>
+          </w:p>
+        </w:tc>
+        <w:tc>
+          <w:tcPr>
+            <w:tcW w:w="4678" w:type="dxa"/>
+            <w:vAlign w:val="center"/>
           </w:tcPr>
           <w:p>
             <w:pPr>
@@ -756,7 +863,8 @@
         </w:tc>
         <w:tc>
           <w:tcPr>
-            <w:tcW w:w="1553" w:type="dxa"/>
+            <w:tcW w:w="1559" w:type="dxa"/>
+            <w:vAlign w:val="center"/>
           </w:tcPr>
           <w:p>
             <w:pPr>
@@ -783,28 +891,29 @@
         <w:tc>
           <w:tcPr>
             <w:cnfStyle w:val="001000000000" w:firstRow="0" w:lastRow="0" w:firstColumn="1" w:lastColumn="0" w:oddVBand="0" w:evenVBand="0" w:oddHBand="0" w:evenHBand="0" w:firstRowFirstColumn="0" w:firstRowLastColumn="0" w:lastRowFirstColumn="0" w:lastRowLastColumn="0"/>
-            <w:tcW w:w="2289" w:type="dxa"/>
-            <w:vAlign w:val="center"/>
-          </w:tcPr>
-          <w:p>
-            <w:pPr>
-              <w:rPr>
-                <w:sz w:val="22"/>
-                <w:szCs w:val="22"/>
-              </w:rPr>
-            </w:pPr>
-            <w:r>
-              <w:rPr>
-                <w:sz w:val="22"/>
-                <w:szCs w:val="22"/>
-              </w:rPr>
-              <w:t>Destination Port</w:t>
-            </w:r>
-          </w:p>
-        </w:tc>
-        <w:tc>
-          <w:tcPr>
-            <w:tcW w:w="2219" w:type="dxa"/>
+            <w:tcW w:w="453" w:type="dxa"/>
+            <w:vAlign w:val="center"/>
+          </w:tcPr>
+          <w:p>
+            <w:pPr>
+              <w:rPr>
+                <w:sz w:val="22"/>
+                <w:szCs w:val="22"/>
+              </w:rPr>
+            </w:pPr>
+            <w:r>
+              <w:rPr>
+                <w:sz w:val="22"/>
+                <w:szCs w:val="22"/>
+              </w:rPr>
+              <w:t>5</w:t>
+            </w:r>
+          </w:p>
+        </w:tc>
+        <w:tc>
+          <w:tcPr>
+            <w:tcW w:w="2661" w:type="dxa"/>
+            <w:vAlign w:val="center"/>
           </w:tcPr>
           <w:p>
             <w:pPr>
@@ -814,11 +923,37 @@
                 <w:szCs w:val="22"/>
               </w:rPr>
             </w:pPr>
-          </w:p>
-        </w:tc>
-        <w:tc>
-          <w:tcPr>
-            <w:tcW w:w="2433" w:type="dxa"/>
+            <w:proofErr w:type="spellStart"/>
+            <w:r>
+              <w:rPr>
+                <w:sz w:val="22"/>
+                <w:szCs w:val="22"/>
+              </w:rPr>
+              <w:t>Destination</w:t>
+            </w:r>
+            <w:proofErr w:type="spellEnd"/>
+            <w:r>
+              <w:rPr>
+                <w:sz w:val="22"/>
+                <w:szCs w:val="22"/>
+              </w:rPr>
+              <w:t xml:space="preserve"> </w:t>
+            </w:r>
+            <w:proofErr w:type="spellStart"/>
+            <w:r>
+              <w:rPr>
+                <w:sz w:val="22"/>
+                <w:szCs w:val="22"/>
+              </w:rPr>
+              <w:t>Port</w:t>
+            </w:r>
+            <w:proofErr w:type="spellEnd"/>
+          </w:p>
+        </w:tc>
+        <w:tc>
+          <w:tcPr>
+            <w:tcW w:w="4678" w:type="dxa"/>
+            <w:vAlign w:val="center"/>
           </w:tcPr>
           <w:p>
             <w:pPr>
@@ -839,7 +974,8 @@
         </w:tc>
         <w:tc>
           <w:tcPr>
-            <w:tcW w:w="1553" w:type="dxa"/>
+            <w:tcW w:w="1559" w:type="dxa"/>
+            <w:vAlign w:val="center"/>
           </w:tcPr>
           <w:p>
             <w:pPr>
@@ -863,16 +999,39 @@
         <w:tc>
           <w:tcPr>
             <w:cnfStyle w:val="001000000000" w:firstRow="0" w:lastRow="0" w:firstColumn="1" w:lastColumn="0" w:oddVBand="0" w:evenVBand="0" w:oddHBand="0" w:evenHBand="0" w:firstRowFirstColumn="0" w:firstRowLastColumn="0" w:lastRowFirstColumn="0" w:lastRowLastColumn="0"/>
-            <w:tcW w:w="2289" w:type="dxa"/>
-            <w:vAlign w:val="center"/>
-          </w:tcPr>
-          <w:p>
-            <w:pPr>
-              <w:rPr>
-                <w:sz w:val="22"/>
-                <w:szCs w:val="22"/>
-              </w:rPr>
-            </w:pPr>
+            <w:tcW w:w="453" w:type="dxa"/>
+            <w:vAlign w:val="center"/>
+          </w:tcPr>
+          <w:p>
+            <w:pPr>
+              <w:rPr>
+                <w:sz w:val="22"/>
+                <w:szCs w:val="22"/>
+              </w:rPr>
+            </w:pPr>
+            <w:r>
+              <w:rPr>
+                <w:sz w:val="22"/>
+                <w:szCs w:val="22"/>
+              </w:rPr>
+              <w:t>6</w:t>
+            </w:r>
+          </w:p>
+        </w:tc>
+        <w:tc>
+          <w:tcPr>
+            <w:tcW w:w="2661" w:type="dxa"/>
+            <w:vAlign w:val="center"/>
+          </w:tcPr>
+          <w:p>
+            <w:pPr>
+              <w:cnfStyle w:val="000000000000" w:firstRow="0" w:lastRow="0" w:firstColumn="0" w:lastColumn="0" w:oddVBand="0" w:evenVBand="0" w:oddHBand="0" w:evenHBand="0" w:firstRowFirstColumn="0" w:firstRowLastColumn="0" w:lastRowFirstColumn="0" w:lastRowLastColumn="0"/>
+              <w:rPr>
+                <w:sz w:val="22"/>
+                <w:szCs w:val="22"/>
+              </w:rPr>
+            </w:pPr>
+            <w:proofErr w:type="spellStart"/>
             <w:r>
               <w:rPr>
                 <w:sz w:val="22"/>
@@ -880,11 +1039,13 @@
               </w:rPr>
               <w:t>Protocol</w:t>
             </w:r>
-          </w:p>
-        </w:tc>
-        <w:tc>
-          <w:tcPr>
-            <w:tcW w:w="2219" w:type="dxa"/>
+            <w:proofErr w:type="spellEnd"/>
+          </w:p>
+        </w:tc>
+        <w:tc>
+          <w:tcPr>
+            <w:tcW w:w="4678" w:type="dxa"/>
+            <w:vAlign w:val="center"/>
           </w:tcPr>
           <w:p>
             <w:pPr>
@@ -894,43 +1055,34 @@
                 <w:szCs w:val="22"/>
               </w:rPr>
             </w:pPr>
-          </w:p>
-        </w:tc>
-        <w:tc>
-          <w:tcPr>
-            <w:tcW w:w="2433" w:type="dxa"/>
+            <w:r>
+              <w:rPr>
+                <w:sz w:val="22"/>
+                <w:szCs w:val="22"/>
+              </w:rPr>
+              <w:t>ICMP</w:t>
+            </w:r>
+          </w:p>
+        </w:tc>
+        <w:tc>
+          <w:tcPr>
+            <w:tcW w:w="1559" w:type="dxa"/>
+            <w:vAlign w:val="center"/>
           </w:tcPr>
           <w:p>
             <w:pPr>
               <w:cnfStyle w:val="000000000000" w:firstRow="0" w:lastRow="0" w:firstColumn="0" w:lastColumn="0" w:oddVBand="0" w:evenVBand="0" w:oddHBand="0" w:evenHBand="0" w:firstRowFirstColumn="0" w:firstRowLastColumn="0" w:lastRowFirstColumn="0" w:lastRowLastColumn="0"/>
               <w:rPr>
-                <w:sz w:val="22"/>
-                <w:szCs w:val="22"/>
-              </w:rPr>
-            </w:pPr>
-            <w:r>
-              <w:rPr>
-                <w:sz w:val="22"/>
-                <w:szCs w:val="22"/>
-              </w:rPr>
-              <w:t>ICMP</w:t>
-            </w:r>
-          </w:p>
-        </w:tc>
-        <w:tc>
-          <w:tcPr>
-            <w:tcW w:w="1553" w:type="dxa"/>
-          </w:tcPr>
-          <w:p>
-            <w:pPr>
-              <w:cnfStyle w:val="000000000000" w:firstRow="0" w:lastRow="0" w:firstColumn="0" w:lastColumn="0" w:oddVBand="0" w:evenVBand="0" w:oddHBand="0" w:evenHBand="0" w:firstRowFirstColumn="0" w:firstRowLastColumn="0" w:lastRowFirstColumn="0" w:lastRowLastColumn="0"/>
-              <w:rPr>
-                <w:sz w:val="22"/>
-                <w:szCs w:val="22"/>
-              </w:rPr>
-            </w:pPr>
-            <w:r>
-              <w:rPr>
+                <w:b/>
+                <w:bCs/>
+                <w:sz w:val="22"/>
+                <w:szCs w:val="22"/>
+              </w:rPr>
+            </w:pPr>
+            <w:r>
+              <w:rPr>
+                <w:b/>
+                <w:bCs/>
                 <w:sz w:val="22"/>
                 <w:szCs w:val="22"/>
               </w:rPr>
@@ -946,28 +1098,29 @@
         <w:tc>
           <w:tcPr>
             <w:cnfStyle w:val="001000000000" w:firstRow="0" w:lastRow="0" w:firstColumn="1" w:lastColumn="0" w:oddVBand="0" w:evenVBand="0" w:oddHBand="0" w:evenHBand="0" w:firstRowFirstColumn="0" w:firstRowLastColumn="0" w:lastRowFirstColumn="0" w:lastRowLastColumn="0"/>
-            <w:tcW w:w="2289" w:type="dxa"/>
-            <w:vAlign w:val="center"/>
-          </w:tcPr>
-          <w:p>
-            <w:pPr>
-              <w:rPr>
-                <w:sz w:val="22"/>
-                <w:szCs w:val="22"/>
-              </w:rPr>
-            </w:pPr>
-            <w:r>
-              <w:rPr>
-                <w:sz w:val="22"/>
-                <w:szCs w:val="22"/>
-              </w:rPr>
-              <w:t># Packet length</w:t>
-            </w:r>
-          </w:p>
-        </w:tc>
-        <w:tc>
-          <w:tcPr>
-            <w:tcW w:w="2219" w:type="dxa"/>
+            <w:tcW w:w="453" w:type="dxa"/>
+            <w:vAlign w:val="center"/>
+          </w:tcPr>
+          <w:p>
+            <w:pPr>
+              <w:rPr>
+                <w:sz w:val="22"/>
+                <w:szCs w:val="22"/>
+              </w:rPr>
+            </w:pPr>
+            <w:r>
+              <w:rPr>
+                <w:sz w:val="22"/>
+                <w:szCs w:val="22"/>
+              </w:rPr>
+              <w:t>7</w:t>
+            </w:r>
+          </w:p>
+        </w:tc>
+        <w:tc>
+          <w:tcPr>
+            <w:tcW w:w="2661" w:type="dxa"/>
+            <w:vAlign w:val="center"/>
           </w:tcPr>
           <w:p>
             <w:pPr>
@@ -977,11 +1130,44 @@
                 <w:szCs w:val="22"/>
               </w:rPr>
             </w:pPr>
-          </w:p>
-        </w:tc>
-        <w:tc>
-          <w:tcPr>
-            <w:tcW w:w="2433" w:type="dxa"/>
+            <w:r>
+              <w:rPr>
+                <w:sz w:val="22"/>
+                <w:szCs w:val="22"/>
+              </w:rPr>
+              <w:t xml:space="preserve"># </w:t>
+            </w:r>
+            <w:proofErr w:type="spellStart"/>
+            <w:r>
+              <w:rPr>
+                <w:sz w:val="22"/>
+                <w:szCs w:val="22"/>
+              </w:rPr>
+              <w:t>Packet</w:t>
+            </w:r>
+            <w:proofErr w:type="spellEnd"/>
+            <w:r>
+              <w:rPr>
+                <w:sz w:val="22"/>
+                <w:szCs w:val="22"/>
+              </w:rPr>
+              <w:t xml:space="preserve"> </w:t>
+            </w:r>
+            <w:proofErr w:type="spellStart"/>
+            <w:r>
+              <w:rPr>
+                <w:sz w:val="22"/>
+                <w:szCs w:val="22"/>
+              </w:rPr>
+              <w:t>length</w:t>
+            </w:r>
+            <w:proofErr w:type="spellEnd"/>
+          </w:p>
+        </w:tc>
+        <w:tc>
+          <w:tcPr>
+            <w:tcW w:w="4678" w:type="dxa"/>
+            <w:vAlign w:val="center"/>
           </w:tcPr>
           <w:p>
             <w:pPr>
@@ -1002,7 +1188,8 @@
         </w:tc>
         <w:tc>
           <w:tcPr>
-            <w:tcW w:w="1553" w:type="dxa"/>
+            <w:tcW w:w="1559" w:type="dxa"/>
+            <w:vAlign w:val="center"/>
           </w:tcPr>
           <w:p>
             <w:pPr>
@@ -1026,28 +1213,29 @@
         <w:tc>
           <w:tcPr>
             <w:cnfStyle w:val="001000000000" w:firstRow="0" w:lastRow="0" w:firstColumn="1" w:lastColumn="0" w:oddVBand="0" w:evenVBand="0" w:oddHBand="0" w:evenHBand="0" w:firstRowFirstColumn="0" w:firstRowLastColumn="0" w:lastRowFirstColumn="0" w:lastRowLastColumn="0"/>
-            <w:tcW w:w="2289" w:type="dxa"/>
-            <w:vAlign w:val="center"/>
-          </w:tcPr>
-          <w:p>
-            <w:pPr>
-              <w:rPr>
-                <w:sz w:val="22"/>
-                <w:szCs w:val="22"/>
-              </w:rPr>
-            </w:pPr>
-            <w:r>
-              <w:rPr>
-                <w:sz w:val="22"/>
-                <w:szCs w:val="22"/>
-              </w:rPr>
-              <w:t>Packet type</w:t>
-            </w:r>
-          </w:p>
-        </w:tc>
-        <w:tc>
-          <w:tcPr>
-            <w:tcW w:w="2219" w:type="dxa"/>
+            <w:tcW w:w="453" w:type="dxa"/>
+            <w:vAlign w:val="center"/>
+          </w:tcPr>
+          <w:p>
+            <w:pPr>
+              <w:rPr>
+                <w:sz w:val="22"/>
+                <w:szCs w:val="22"/>
+              </w:rPr>
+            </w:pPr>
+            <w:r>
+              <w:rPr>
+                <w:sz w:val="22"/>
+                <w:szCs w:val="22"/>
+              </w:rPr>
+              <w:t>8</w:t>
+            </w:r>
+          </w:p>
+        </w:tc>
+        <w:tc>
+          <w:tcPr>
+            <w:tcW w:w="2661" w:type="dxa"/>
+            <w:vAlign w:val="center"/>
           </w:tcPr>
           <w:p>
             <w:pPr>
@@ -1057,11 +1245,37 @@
                 <w:szCs w:val="22"/>
               </w:rPr>
             </w:pPr>
-          </w:p>
-        </w:tc>
-        <w:tc>
-          <w:tcPr>
-            <w:tcW w:w="2433" w:type="dxa"/>
+            <w:proofErr w:type="spellStart"/>
+            <w:r>
+              <w:rPr>
+                <w:sz w:val="22"/>
+                <w:szCs w:val="22"/>
+              </w:rPr>
+              <w:t>Packet</w:t>
+            </w:r>
+            <w:proofErr w:type="spellEnd"/>
+            <w:r>
+              <w:rPr>
+                <w:sz w:val="22"/>
+                <w:szCs w:val="22"/>
+              </w:rPr>
+              <w:t xml:space="preserve"> </w:t>
+            </w:r>
+            <w:proofErr w:type="spellStart"/>
+            <w:r>
+              <w:rPr>
+                <w:sz w:val="22"/>
+                <w:szCs w:val="22"/>
+              </w:rPr>
+              <w:t>type</w:t>
+            </w:r>
+            <w:proofErr w:type="spellEnd"/>
+          </w:p>
+        </w:tc>
+        <w:tc>
+          <w:tcPr>
+            <w:tcW w:w="4678" w:type="dxa"/>
+            <w:vAlign w:val="center"/>
           </w:tcPr>
           <w:p>
             <w:pPr>
@@ -1082,18 +1296,23 @@
         </w:tc>
         <w:tc>
           <w:tcPr>
-            <w:tcW w:w="1553" w:type="dxa"/>
+            <w:tcW w:w="1559" w:type="dxa"/>
+            <w:vAlign w:val="center"/>
           </w:tcPr>
           <w:p>
             <w:pPr>
               <w:cnfStyle w:val="000000000000" w:firstRow="0" w:lastRow="0" w:firstColumn="0" w:lastColumn="0" w:oddVBand="0" w:evenVBand="0" w:oddHBand="0" w:evenHBand="0" w:firstRowFirstColumn="0" w:firstRowLastColumn="0" w:lastRowFirstColumn="0" w:lastRowLastColumn="0"/>
               <w:rPr>
-                <w:sz w:val="22"/>
-                <w:szCs w:val="22"/>
-              </w:rPr>
-            </w:pPr>
-            <w:r>
-              <w:rPr>
+                <w:b/>
+                <w:bCs/>
+                <w:sz w:val="22"/>
+                <w:szCs w:val="22"/>
+              </w:rPr>
+            </w:pPr>
+            <w:r>
+              <w:rPr>
+                <w:b/>
+                <w:bCs/>
                 <w:sz w:val="22"/>
                 <w:szCs w:val="22"/>
               </w:rPr>
@@ -1109,28 +1328,29 @@
         <w:tc>
           <w:tcPr>
             <w:cnfStyle w:val="001000000000" w:firstRow="0" w:lastRow="0" w:firstColumn="1" w:lastColumn="0" w:oddVBand="0" w:evenVBand="0" w:oddHBand="0" w:evenHBand="0" w:firstRowFirstColumn="0" w:firstRowLastColumn="0" w:lastRowFirstColumn="0" w:lastRowLastColumn="0"/>
-            <w:tcW w:w="2289" w:type="dxa"/>
-            <w:vAlign w:val="center"/>
-          </w:tcPr>
-          <w:p>
-            <w:pPr>
-              <w:rPr>
-                <w:sz w:val="22"/>
-                <w:szCs w:val="22"/>
-              </w:rPr>
-            </w:pPr>
-            <w:r>
-              <w:rPr>
-                <w:sz w:val="22"/>
-                <w:szCs w:val="22"/>
-              </w:rPr>
-              <w:t>Traffic type</w:t>
-            </w:r>
-          </w:p>
-        </w:tc>
-        <w:tc>
-          <w:tcPr>
-            <w:tcW w:w="2219" w:type="dxa"/>
+            <w:tcW w:w="453" w:type="dxa"/>
+            <w:vAlign w:val="center"/>
+          </w:tcPr>
+          <w:p>
+            <w:pPr>
+              <w:rPr>
+                <w:sz w:val="22"/>
+                <w:szCs w:val="22"/>
+              </w:rPr>
+            </w:pPr>
+            <w:r>
+              <w:rPr>
+                <w:sz w:val="22"/>
+                <w:szCs w:val="22"/>
+              </w:rPr>
+              <w:t>9</w:t>
+            </w:r>
+          </w:p>
+        </w:tc>
+        <w:tc>
+          <w:tcPr>
+            <w:tcW w:w="2661" w:type="dxa"/>
+            <w:vAlign w:val="center"/>
           </w:tcPr>
           <w:p>
             <w:pPr>
@@ -1140,11 +1360,37 @@
                 <w:szCs w:val="22"/>
               </w:rPr>
             </w:pPr>
-          </w:p>
-        </w:tc>
-        <w:tc>
-          <w:tcPr>
-            <w:tcW w:w="2433" w:type="dxa"/>
+            <w:proofErr w:type="spellStart"/>
+            <w:r>
+              <w:rPr>
+                <w:sz w:val="22"/>
+                <w:szCs w:val="22"/>
+              </w:rPr>
+              <w:t>Traffic</w:t>
+            </w:r>
+            <w:proofErr w:type="spellEnd"/>
+            <w:r>
+              <w:rPr>
+                <w:sz w:val="22"/>
+                <w:szCs w:val="22"/>
+              </w:rPr>
+              <w:t xml:space="preserve"> </w:t>
+            </w:r>
+            <w:proofErr w:type="spellStart"/>
+            <w:r>
+              <w:rPr>
+                <w:sz w:val="22"/>
+                <w:szCs w:val="22"/>
+              </w:rPr>
+              <w:t>type</w:t>
+            </w:r>
+            <w:proofErr w:type="spellEnd"/>
+          </w:p>
+        </w:tc>
+        <w:tc>
+          <w:tcPr>
+            <w:tcW w:w="4678" w:type="dxa"/>
+            <w:vAlign w:val="center"/>
           </w:tcPr>
           <w:p>
             <w:pPr>
@@ -1165,18 +1411,23 @@
         </w:tc>
         <w:tc>
           <w:tcPr>
-            <w:tcW w:w="1553" w:type="dxa"/>
+            <w:tcW w:w="1559" w:type="dxa"/>
+            <w:vAlign w:val="center"/>
           </w:tcPr>
           <w:p>
             <w:pPr>
               <w:cnfStyle w:val="000000100000" w:firstRow="0" w:lastRow="0" w:firstColumn="0" w:lastColumn="0" w:oddVBand="0" w:evenVBand="0" w:oddHBand="1" w:evenHBand="0" w:firstRowFirstColumn="0" w:firstRowLastColumn="0" w:lastRowFirstColumn="0" w:lastRowLastColumn="0"/>
               <w:rPr>
-                <w:sz w:val="22"/>
-                <w:szCs w:val="22"/>
-              </w:rPr>
-            </w:pPr>
-            <w:r>
-              <w:rPr>
+                <w:b/>
+                <w:bCs/>
+                <w:sz w:val="22"/>
+                <w:szCs w:val="22"/>
+              </w:rPr>
+            </w:pPr>
+            <w:r>
+              <w:rPr>
+                <w:b/>
+                <w:bCs/>
                 <w:sz w:val="22"/>
                 <w:szCs w:val="22"/>
               </w:rPr>
@@ -1189,28 +1440,29 @@
         <w:tc>
           <w:tcPr>
             <w:cnfStyle w:val="001000000000" w:firstRow="0" w:lastRow="0" w:firstColumn="1" w:lastColumn="0" w:oddVBand="0" w:evenVBand="0" w:oddHBand="0" w:evenHBand="0" w:firstRowFirstColumn="0" w:firstRowLastColumn="0" w:lastRowFirstColumn="0" w:lastRowLastColumn="0"/>
-            <w:tcW w:w="2289" w:type="dxa"/>
-            <w:vAlign w:val="center"/>
-          </w:tcPr>
-          <w:p>
-            <w:pPr>
-              <w:rPr>
-                <w:sz w:val="22"/>
-                <w:szCs w:val="22"/>
-              </w:rPr>
-            </w:pPr>
-            <w:r>
-              <w:rPr>
-                <w:sz w:val="22"/>
-                <w:szCs w:val="22"/>
-              </w:rPr>
-              <w:t>Payload Data</w:t>
-            </w:r>
-          </w:p>
-        </w:tc>
-        <w:tc>
-          <w:tcPr>
-            <w:tcW w:w="2219" w:type="dxa"/>
+            <w:tcW w:w="453" w:type="dxa"/>
+            <w:vAlign w:val="center"/>
+          </w:tcPr>
+          <w:p>
+            <w:pPr>
+              <w:rPr>
+                <w:sz w:val="22"/>
+                <w:szCs w:val="22"/>
+              </w:rPr>
+            </w:pPr>
+            <w:r>
+              <w:rPr>
+                <w:sz w:val="22"/>
+                <w:szCs w:val="22"/>
+              </w:rPr>
+              <w:t>10</w:t>
+            </w:r>
+          </w:p>
+        </w:tc>
+        <w:tc>
+          <w:tcPr>
+            <w:tcW w:w="2661" w:type="dxa"/>
+            <w:vAlign w:val="center"/>
           </w:tcPr>
           <w:p>
             <w:pPr>
@@ -1220,11 +1472,28 @@
                 <w:szCs w:val="22"/>
               </w:rPr>
             </w:pPr>
-          </w:p>
-        </w:tc>
-        <w:tc>
-          <w:tcPr>
-            <w:tcW w:w="2433" w:type="dxa"/>
+            <w:proofErr w:type="spellStart"/>
+            <w:r>
+              <w:rPr>
+                <w:sz w:val="22"/>
+                <w:szCs w:val="22"/>
+              </w:rPr>
+              <w:t>Payload</w:t>
+            </w:r>
+            <w:proofErr w:type="spellEnd"/>
+            <w:r>
+              <w:rPr>
+                <w:sz w:val="22"/>
+                <w:szCs w:val="22"/>
+              </w:rPr>
+              <w:t xml:space="preserve"> Data</w:t>
+            </w:r>
+          </w:p>
+        </w:tc>
+        <w:tc>
+          <w:tcPr>
+            <w:tcW w:w="4678" w:type="dxa"/>
+            <w:vAlign w:val="center"/>
           </w:tcPr>
           <w:p>
             <w:pPr>
@@ -1234,29 +1503,43 @@
                 <w:szCs w:val="22"/>
               </w:rPr>
             </w:pPr>
-            <w:r>
-              <w:rPr>
-                <w:sz w:val="22"/>
-                <w:szCs w:val="22"/>
-              </w:rPr>
-              <w:t>Text……</w:t>
-            </w:r>
-          </w:p>
-        </w:tc>
-        <w:tc>
-          <w:tcPr>
-            <w:tcW w:w="1553" w:type="dxa"/>
+            <w:proofErr w:type="spellStart"/>
+            <w:r>
+              <w:rPr>
+                <w:sz w:val="22"/>
+                <w:szCs w:val="22"/>
+              </w:rPr>
+              <w:t>Text</w:t>
+            </w:r>
+            <w:proofErr w:type="spellEnd"/>
+            <w:r>
+              <w:rPr>
+                <w:sz w:val="22"/>
+                <w:szCs w:val="22"/>
+              </w:rPr>
+              <w:t>……</w:t>
+            </w:r>
+          </w:p>
+        </w:tc>
+        <w:tc>
+          <w:tcPr>
+            <w:tcW w:w="1559" w:type="dxa"/>
+            <w:vAlign w:val="center"/>
           </w:tcPr>
           <w:p>
             <w:pPr>
               <w:cnfStyle w:val="000000000000" w:firstRow="0" w:lastRow="0" w:firstColumn="0" w:lastColumn="0" w:oddVBand="0" w:evenVBand="0" w:oddHBand="0" w:evenHBand="0" w:firstRowFirstColumn="0" w:firstRowLastColumn="0" w:lastRowFirstColumn="0" w:lastRowLastColumn="0"/>
               <w:rPr>
-                <w:sz w:val="22"/>
-                <w:szCs w:val="22"/>
-              </w:rPr>
-            </w:pPr>
-            <w:r>
-              <w:rPr>
+                <w:b/>
+                <w:bCs/>
+                <w:sz w:val="22"/>
+                <w:szCs w:val="22"/>
+              </w:rPr>
+            </w:pPr>
+            <w:r>
+              <w:rPr>
+                <w:b/>
+                <w:bCs/>
                 <w:sz w:val="22"/>
                 <w:szCs w:val="22"/>
               </w:rPr>
@@ -1272,28 +1555,29 @@
         <w:tc>
           <w:tcPr>
             <w:cnfStyle w:val="001000000000" w:firstRow="0" w:lastRow="0" w:firstColumn="1" w:lastColumn="0" w:oddVBand="0" w:evenVBand="0" w:oddHBand="0" w:evenHBand="0" w:firstRowFirstColumn="0" w:firstRowLastColumn="0" w:lastRowFirstColumn="0" w:lastRowLastColumn="0"/>
-            <w:tcW w:w="2289" w:type="dxa"/>
-            <w:vAlign w:val="center"/>
-          </w:tcPr>
-          <w:p>
-            <w:pPr>
-              <w:rPr>
-                <w:sz w:val="22"/>
-                <w:szCs w:val="22"/>
-              </w:rPr>
-            </w:pPr>
-            <w:r>
-              <w:rPr>
-                <w:sz w:val="22"/>
-                <w:szCs w:val="22"/>
-              </w:rPr>
-              <w:t>Action Taken</w:t>
-            </w:r>
-          </w:p>
-        </w:tc>
-        <w:tc>
-          <w:tcPr>
-            <w:tcW w:w="2219" w:type="dxa"/>
+            <w:tcW w:w="453" w:type="dxa"/>
+            <w:vAlign w:val="center"/>
+          </w:tcPr>
+          <w:p>
+            <w:pPr>
+              <w:rPr>
+                <w:sz w:val="22"/>
+                <w:szCs w:val="22"/>
+              </w:rPr>
+            </w:pPr>
+            <w:r>
+              <w:rPr>
+                <w:sz w:val="22"/>
+                <w:szCs w:val="22"/>
+              </w:rPr>
+              <w:t>11</w:t>
+            </w:r>
+          </w:p>
+        </w:tc>
+        <w:tc>
+          <w:tcPr>
+            <w:tcW w:w="2661" w:type="dxa"/>
+            <w:vAlign w:val="center"/>
           </w:tcPr>
           <w:p>
             <w:pPr>
@@ -1303,11 +1587,37 @@
                 <w:szCs w:val="22"/>
               </w:rPr>
             </w:pPr>
-          </w:p>
-        </w:tc>
-        <w:tc>
-          <w:tcPr>
-            <w:tcW w:w="2433" w:type="dxa"/>
+            <w:proofErr w:type="spellStart"/>
+            <w:r>
+              <w:rPr>
+                <w:sz w:val="22"/>
+                <w:szCs w:val="22"/>
+              </w:rPr>
+              <w:t>Action</w:t>
+            </w:r>
+            <w:proofErr w:type="spellEnd"/>
+            <w:r>
+              <w:rPr>
+                <w:sz w:val="22"/>
+                <w:szCs w:val="22"/>
+              </w:rPr>
+              <w:t xml:space="preserve"> </w:t>
+            </w:r>
+            <w:proofErr w:type="spellStart"/>
+            <w:r>
+              <w:rPr>
+                <w:sz w:val="22"/>
+                <w:szCs w:val="22"/>
+              </w:rPr>
+              <w:t>Taken</w:t>
+            </w:r>
+            <w:proofErr w:type="spellEnd"/>
+          </w:p>
+        </w:tc>
+        <w:tc>
+          <w:tcPr>
+            <w:tcW w:w="4678" w:type="dxa"/>
+            <w:vAlign w:val="center"/>
           </w:tcPr>
           <w:p>
             <w:pPr>
@@ -1317,6 +1627,7 @@
                 <w:szCs w:val="22"/>
               </w:rPr>
             </w:pPr>
+            <w:proofErr w:type="spellStart"/>
             <w:r>
               <w:rPr>
                 <w:sz w:val="22"/>
@@ -1324,22 +1635,28 @@
               </w:rPr>
               <w:t>Logged</w:t>
             </w:r>
-          </w:p>
-        </w:tc>
-        <w:tc>
-          <w:tcPr>
-            <w:tcW w:w="1553" w:type="dxa"/>
+            <w:proofErr w:type="spellEnd"/>
+          </w:p>
+        </w:tc>
+        <w:tc>
+          <w:tcPr>
+            <w:tcW w:w="1559" w:type="dxa"/>
+            <w:vAlign w:val="center"/>
           </w:tcPr>
           <w:p>
             <w:pPr>
               <w:cnfStyle w:val="000000100000" w:firstRow="0" w:lastRow="0" w:firstColumn="0" w:lastColumn="0" w:oddVBand="0" w:evenVBand="0" w:oddHBand="1" w:evenHBand="0" w:firstRowFirstColumn="0" w:firstRowLastColumn="0" w:lastRowFirstColumn="0" w:lastRowLastColumn="0"/>
               <w:rPr>
-                <w:sz w:val="22"/>
-                <w:szCs w:val="22"/>
-              </w:rPr>
-            </w:pPr>
-            <w:r>
-              <w:rPr>
+                <w:b/>
+                <w:bCs/>
+                <w:sz w:val="22"/>
+                <w:szCs w:val="22"/>
+              </w:rPr>
+            </w:pPr>
+            <w:r>
+              <w:rPr>
+                <w:b/>
+                <w:bCs/>
                 <w:sz w:val="22"/>
                 <w:szCs w:val="22"/>
               </w:rPr>
@@ -1352,28 +1669,29 @@
         <w:tc>
           <w:tcPr>
             <w:cnfStyle w:val="001000000000" w:firstRow="0" w:lastRow="0" w:firstColumn="1" w:lastColumn="0" w:oddVBand="0" w:evenVBand="0" w:oddHBand="0" w:evenHBand="0" w:firstRowFirstColumn="0" w:firstRowLastColumn="0" w:lastRowFirstColumn="0" w:lastRowLastColumn="0"/>
-            <w:tcW w:w="2289" w:type="dxa"/>
-            <w:vAlign w:val="center"/>
-          </w:tcPr>
-          <w:p>
-            <w:pPr>
-              <w:rPr>
-                <w:sz w:val="22"/>
-                <w:szCs w:val="22"/>
-              </w:rPr>
-            </w:pPr>
-            <w:r>
-              <w:rPr>
-                <w:sz w:val="22"/>
-                <w:szCs w:val="22"/>
-              </w:rPr>
-              <w:t>Severity Level</w:t>
-            </w:r>
-          </w:p>
-        </w:tc>
-        <w:tc>
-          <w:tcPr>
-            <w:tcW w:w="2219" w:type="dxa"/>
+            <w:tcW w:w="453" w:type="dxa"/>
+            <w:vAlign w:val="center"/>
+          </w:tcPr>
+          <w:p>
+            <w:pPr>
+              <w:rPr>
+                <w:sz w:val="22"/>
+                <w:szCs w:val="22"/>
+              </w:rPr>
+            </w:pPr>
+            <w:r>
+              <w:rPr>
+                <w:sz w:val="22"/>
+                <w:szCs w:val="22"/>
+              </w:rPr>
+              <w:t>12</w:t>
+            </w:r>
+          </w:p>
+        </w:tc>
+        <w:tc>
+          <w:tcPr>
+            <w:tcW w:w="2661" w:type="dxa"/>
+            <w:vAlign w:val="center"/>
           </w:tcPr>
           <w:p>
             <w:pPr>
@@ -1383,11 +1701,37 @@
                 <w:szCs w:val="22"/>
               </w:rPr>
             </w:pPr>
-          </w:p>
-        </w:tc>
-        <w:tc>
-          <w:tcPr>
-            <w:tcW w:w="2433" w:type="dxa"/>
+            <w:proofErr w:type="spellStart"/>
+            <w:r>
+              <w:rPr>
+                <w:sz w:val="22"/>
+                <w:szCs w:val="22"/>
+              </w:rPr>
+              <w:t>Severity</w:t>
+            </w:r>
+            <w:proofErr w:type="spellEnd"/>
+            <w:r>
+              <w:rPr>
+                <w:sz w:val="22"/>
+                <w:szCs w:val="22"/>
+              </w:rPr>
+              <w:t xml:space="preserve"> </w:t>
+            </w:r>
+            <w:proofErr w:type="spellStart"/>
+            <w:r>
+              <w:rPr>
+                <w:sz w:val="22"/>
+                <w:szCs w:val="22"/>
+              </w:rPr>
+              <w:t>Level</w:t>
+            </w:r>
+            <w:proofErr w:type="spellEnd"/>
+          </w:p>
+        </w:tc>
+        <w:tc>
+          <w:tcPr>
+            <w:tcW w:w="4678" w:type="dxa"/>
+            <w:vAlign w:val="center"/>
           </w:tcPr>
           <w:p>
             <w:pPr>
@@ -1397,6 +1741,7 @@
                 <w:szCs w:val="22"/>
               </w:rPr>
             </w:pPr>
+            <w:proofErr w:type="spellStart"/>
             <w:r>
               <w:rPr>
                 <w:sz w:val="22"/>
@@ -1404,22 +1749,28 @@
               </w:rPr>
               <w:t>Low</w:t>
             </w:r>
-          </w:p>
-        </w:tc>
-        <w:tc>
-          <w:tcPr>
-            <w:tcW w:w="1553" w:type="dxa"/>
+            <w:proofErr w:type="spellEnd"/>
+          </w:p>
+        </w:tc>
+        <w:tc>
+          <w:tcPr>
+            <w:tcW w:w="1559" w:type="dxa"/>
+            <w:vAlign w:val="center"/>
           </w:tcPr>
           <w:p>
             <w:pPr>
               <w:cnfStyle w:val="000000000000" w:firstRow="0" w:lastRow="0" w:firstColumn="0" w:lastColumn="0" w:oddVBand="0" w:evenVBand="0" w:oddHBand="0" w:evenHBand="0" w:firstRowFirstColumn="0" w:firstRowLastColumn="0" w:lastRowFirstColumn="0" w:lastRowLastColumn="0"/>
               <w:rPr>
-                <w:sz w:val="22"/>
-                <w:szCs w:val="22"/>
-              </w:rPr>
-            </w:pPr>
-            <w:r>
-              <w:rPr>
+                <w:b/>
+                <w:bCs/>
+                <w:sz w:val="22"/>
+                <w:szCs w:val="22"/>
+              </w:rPr>
+            </w:pPr>
+            <w:r>
+              <w:rPr>
+                <w:b/>
+                <w:bCs/>
                 <w:sz w:val="22"/>
                 <w:szCs w:val="22"/>
               </w:rPr>
@@ -1435,28 +1786,29 @@
         <w:tc>
           <w:tcPr>
             <w:cnfStyle w:val="001000000000" w:firstRow="0" w:lastRow="0" w:firstColumn="1" w:lastColumn="0" w:oddVBand="0" w:evenVBand="0" w:oddHBand="0" w:evenHBand="0" w:firstRowFirstColumn="0" w:firstRowLastColumn="0" w:lastRowFirstColumn="0" w:lastRowLastColumn="0"/>
-            <w:tcW w:w="2289" w:type="dxa"/>
-            <w:vAlign w:val="center"/>
-          </w:tcPr>
-          <w:p>
-            <w:pPr>
-              <w:rPr>
-                <w:sz w:val="22"/>
-                <w:szCs w:val="22"/>
-              </w:rPr>
-            </w:pPr>
-            <w:r>
-              <w:rPr>
-                <w:sz w:val="22"/>
-                <w:szCs w:val="22"/>
-              </w:rPr>
-              <w:t>User Information</w:t>
-            </w:r>
-          </w:p>
-        </w:tc>
-        <w:tc>
-          <w:tcPr>
-            <w:tcW w:w="2219" w:type="dxa"/>
+            <w:tcW w:w="453" w:type="dxa"/>
+            <w:vAlign w:val="center"/>
+          </w:tcPr>
+          <w:p>
+            <w:pPr>
+              <w:rPr>
+                <w:sz w:val="22"/>
+                <w:szCs w:val="22"/>
+              </w:rPr>
+            </w:pPr>
+            <w:r>
+              <w:rPr>
+                <w:sz w:val="22"/>
+                <w:szCs w:val="22"/>
+              </w:rPr>
+              <w:t>13</w:t>
+            </w:r>
+          </w:p>
+        </w:tc>
+        <w:tc>
+          <w:tcPr>
+            <w:tcW w:w="2661" w:type="dxa"/>
+            <w:vAlign w:val="center"/>
           </w:tcPr>
           <w:p>
             <w:pPr>
@@ -1466,11 +1818,37 @@
                 <w:szCs w:val="22"/>
               </w:rPr>
             </w:pPr>
-          </w:p>
-        </w:tc>
-        <w:tc>
-          <w:tcPr>
-            <w:tcW w:w="2433" w:type="dxa"/>
+            <w:proofErr w:type="spellStart"/>
+            <w:r>
+              <w:rPr>
+                <w:sz w:val="22"/>
+                <w:szCs w:val="22"/>
+              </w:rPr>
+              <w:t>User</w:t>
+            </w:r>
+            <w:proofErr w:type="spellEnd"/>
+            <w:r>
+              <w:rPr>
+                <w:sz w:val="22"/>
+                <w:szCs w:val="22"/>
+              </w:rPr>
+              <w:t xml:space="preserve"> </w:t>
+            </w:r>
+            <w:proofErr w:type="spellStart"/>
+            <w:r>
+              <w:rPr>
+                <w:sz w:val="22"/>
+                <w:szCs w:val="22"/>
+              </w:rPr>
+              <w:t>Information</w:t>
+            </w:r>
+            <w:proofErr w:type="spellEnd"/>
+          </w:p>
+        </w:tc>
+        <w:tc>
+          <w:tcPr>
+            <w:tcW w:w="4678" w:type="dxa"/>
+            <w:vAlign w:val="center"/>
           </w:tcPr>
           <w:p>
             <w:pPr>
@@ -1480,29 +1858,43 @@
                 <w:szCs w:val="22"/>
               </w:rPr>
             </w:pPr>
-            <w:r>
-              <w:rPr>
-                <w:sz w:val="22"/>
-                <w:szCs w:val="22"/>
-              </w:rPr>
-              <w:t>Sumar Rana</w:t>
-            </w:r>
-          </w:p>
-        </w:tc>
-        <w:tc>
-          <w:tcPr>
-            <w:tcW w:w="1553" w:type="dxa"/>
+            <w:proofErr w:type="spellStart"/>
+            <w:r>
+              <w:rPr>
+                <w:sz w:val="22"/>
+                <w:szCs w:val="22"/>
+              </w:rPr>
+              <w:t>Sumar</w:t>
+            </w:r>
+            <w:proofErr w:type="spellEnd"/>
+            <w:r>
+              <w:rPr>
+                <w:sz w:val="22"/>
+                <w:szCs w:val="22"/>
+              </w:rPr>
+              <w:t xml:space="preserve"> Rana</w:t>
+            </w:r>
+          </w:p>
+        </w:tc>
+        <w:tc>
+          <w:tcPr>
+            <w:tcW w:w="1559" w:type="dxa"/>
+            <w:vAlign w:val="center"/>
           </w:tcPr>
           <w:p>
             <w:pPr>
               <w:cnfStyle w:val="000000100000" w:firstRow="0" w:lastRow="0" w:firstColumn="0" w:lastColumn="0" w:oddVBand="0" w:evenVBand="0" w:oddHBand="1" w:evenHBand="0" w:firstRowFirstColumn="0" w:firstRowLastColumn="0" w:lastRowFirstColumn="0" w:lastRowLastColumn="0"/>
               <w:rPr>
-                <w:sz w:val="22"/>
-                <w:szCs w:val="22"/>
-              </w:rPr>
-            </w:pPr>
-            <w:r>
-              <w:rPr>
+                <w:b/>
+                <w:bCs/>
+                <w:sz w:val="22"/>
+                <w:szCs w:val="22"/>
+              </w:rPr>
+            </w:pPr>
+            <w:r>
+              <w:rPr>
+                <w:b/>
+                <w:bCs/>
                 <w:sz w:val="22"/>
                 <w:szCs w:val="22"/>
               </w:rPr>
@@ -1515,28 +1907,29 @@
         <w:tc>
           <w:tcPr>
             <w:cnfStyle w:val="001000000000" w:firstRow="0" w:lastRow="0" w:firstColumn="1" w:lastColumn="0" w:oddVBand="0" w:evenVBand="0" w:oddHBand="0" w:evenHBand="0" w:firstRowFirstColumn="0" w:firstRowLastColumn="0" w:lastRowFirstColumn="0" w:lastRowLastColumn="0"/>
-            <w:tcW w:w="2289" w:type="dxa"/>
-            <w:vAlign w:val="center"/>
-          </w:tcPr>
-          <w:p>
-            <w:pPr>
-              <w:rPr>
-                <w:sz w:val="22"/>
-                <w:szCs w:val="22"/>
-              </w:rPr>
-            </w:pPr>
-            <w:r>
-              <w:rPr>
-                <w:sz w:val="22"/>
-                <w:szCs w:val="22"/>
-              </w:rPr>
-              <w:t>Device Information</w:t>
-            </w:r>
-          </w:p>
-        </w:tc>
-        <w:tc>
-          <w:tcPr>
-            <w:tcW w:w="2219" w:type="dxa"/>
+            <w:tcW w:w="453" w:type="dxa"/>
+            <w:vAlign w:val="center"/>
+          </w:tcPr>
+          <w:p>
+            <w:pPr>
+              <w:rPr>
+                <w:sz w:val="22"/>
+                <w:szCs w:val="22"/>
+              </w:rPr>
+            </w:pPr>
+            <w:r>
+              <w:rPr>
+                <w:sz w:val="22"/>
+                <w:szCs w:val="22"/>
+              </w:rPr>
+              <w:t>14</w:t>
+            </w:r>
+          </w:p>
+        </w:tc>
+        <w:tc>
+          <w:tcPr>
+            <w:tcW w:w="2661" w:type="dxa"/>
+            <w:vAlign w:val="center"/>
           </w:tcPr>
           <w:p>
             <w:pPr>
@@ -1546,11 +1939,37 @@
                 <w:szCs w:val="22"/>
               </w:rPr>
             </w:pPr>
-          </w:p>
-        </w:tc>
-        <w:tc>
-          <w:tcPr>
-            <w:tcW w:w="2433" w:type="dxa"/>
+            <w:proofErr w:type="spellStart"/>
+            <w:r>
+              <w:rPr>
+                <w:sz w:val="22"/>
+                <w:szCs w:val="22"/>
+              </w:rPr>
+              <w:t>Device</w:t>
+            </w:r>
+            <w:proofErr w:type="spellEnd"/>
+            <w:r>
+              <w:rPr>
+                <w:sz w:val="22"/>
+                <w:szCs w:val="22"/>
+              </w:rPr>
+              <w:t xml:space="preserve"> </w:t>
+            </w:r>
+            <w:proofErr w:type="spellStart"/>
+            <w:r>
+              <w:rPr>
+                <w:sz w:val="22"/>
+                <w:szCs w:val="22"/>
+              </w:rPr>
+              <w:t>Information</w:t>
+            </w:r>
+            <w:proofErr w:type="spellEnd"/>
+          </w:p>
+        </w:tc>
+        <w:tc>
+          <w:tcPr>
+            <w:tcW w:w="4678" w:type="dxa"/>
+            <w:vAlign w:val="center"/>
           </w:tcPr>
           <w:p>
             <w:pPr>
@@ -1573,12 +1992,15 @@
         </w:tc>
         <w:tc>
           <w:tcPr>
-            <w:tcW w:w="1553" w:type="dxa"/>
+            <w:tcW w:w="1559" w:type="dxa"/>
+            <w:vAlign w:val="center"/>
           </w:tcPr>
           <w:p>
             <w:pPr>
               <w:cnfStyle w:val="000000000000" w:firstRow="0" w:lastRow="0" w:firstColumn="0" w:lastColumn="0" w:oddVBand="0" w:evenVBand="0" w:oddHBand="0" w:evenHBand="0" w:firstRowFirstColumn="0" w:firstRowLastColumn="0" w:lastRowFirstColumn="0" w:lastRowLastColumn="0"/>
               <w:rPr>
+                <w:b/>
+                <w:bCs/>
                 <w:sz w:val="22"/>
                 <w:szCs w:val="22"/>
                 <w:lang w:val="en-GB"/>
@@ -1586,6 +2008,8 @@
             </w:pPr>
             <w:r>
               <w:rPr>
+                <w:b/>
+                <w:bCs/>
                 <w:sz w:val="22"/>
                 <w:szCs w:val="22"/>
               </w:rPr>
@@ -1601,28 +2025,29 @@
         <w:tc>
           <w:tcPr>
             <w:cnfStyle w:val="001000000000" w:firstRow="0" w:lastRow="0" w:firstColumn="1" w:lastColumn="0" w:oddVBand="0" w:evenVBand="0" w:oddHBand="0" w:evenHBand="0" w:firstRowFirstColumn="0" w:firstRowLastColumn="0" w:lastRowFirstColumn="0" w:lastRowLastColumn="0"/>
-            <w:tcW w:w="2289" w:type="dxa"/>
-            <w:vAlign w:val="center"/>
-          </w:tcPr>
-          <w:p>
-            <w:pPr>
-              <w:rPr>
-                <w:sz w:val="22"/>
-                <w:szCs w:val="22"/>
-              </w:rPr>
-            </w:pPr>
-            <w:r>
-              <w:rPr>
-                <w:sz w:val="22"/>
-                <w:szCs w:val="22"/>
-              </w:rPr>
-              <w:t>Network Segment</w:t>
-            </w:r>
-          </w:p>
-        </w:tc>
-        <w:tc>
-          <w:tcPr>
-            <w:tcW w:w="2219" w:type="dxa"/>
+            <w:tcW w:w="453" w:type="dxa"/>
+            <w:vAlign w:val="center"/>
+          </w:tcPr>
+          <w:p>
+            <w:pPr>
+              <w:rPr>
+                <w:sz w:val="22"/>
+                <w:szCs w:val="22"/>
+              </w:rPr>
+            </w:pPr>
+            <w:r>
+              <w:rPr>
+                <w:sz w:val="22"/>
+                <w:szCs w:val="22"/>
+              </w:rPr>
+              <w:t>15</w:t>
+            </w:r>
+          </w:p>
+        </w:tc>
+        <w:tc>
+          <w:tcPr>
+            <w:tcW w:w="2661" w:type="dxa"/>
+            <w:vAlign w:val="center"/>
           </w:tcPr>
           <w:p>
             <w:pPr>
@@ -1632,11 +2057,28 @@
                 <w:szCs w:val="22"/>
               </w:rPr>
             </w:pPr>
-          </w:p>
-        </w:tc>
-        <w:tc>
-          <w:tcPr>
-            <w:tcW w:w="2433" w:type="dxa"/>
+            <w:r>
+              <w:rPr>
+                <w:sz w:val="22"/>
+                <w:szCs w:val="22"/>
+              </w:rPr>
+              <w:t xml:space="preserve">Network </w:t>
+            </w:r>
+            <w:proofErr w:type="spellStart"/>
+            <w:r>
+              <w:rPr>
+                <w:sz w:val="22"/>
+                <w:szCs w:val="22"/>
+              </w:rPr>
+              <w:t>Segment</w:t>
+            </w:r>
+            <w:proofErr w:type="spellEnd"/>
+          </w:p>
+        </w:tc>
+        <w:tc>
+          <w:tcPr>
+            <w:tcW w:w="4678" w:type="dxa"/>
+            <w:vAlign w:val="center"/>
           </w:tcPr>
           <w:p>
             <w:pPr>
@@ -1646,29 +2088,43 @@
                 <w:szCs w:val="22"/>
               </w:rPr>
             </w:pPr>
-            <w:r>
-              <w:rPr>
-                <w:sz w:val="22"/>
-                <w:szCs w:val="22"/>
-              </w:rPr>
-              <w:t>Segment A</w:t>
-            </w:r>
-          </w:p>
-        </w:tc>
-        <w:tc>
-          <w:tcPr>
-            <w:tcW w:w="1553" w:type="dxa"/>
+            <w:proofErr w:type="spellStart"/>
+            <w:r>
+              <w:rPr>
+                <w:sz w:val="22"/>
+                <w:szCs w:val="22"/>
+              </w:rPr>
+              <w:t>Segment</w:t>
+            </w:r>
+            <w:proofErr w:type="spellEnd"/>
+            <w:r>
+              <w:rPr>
+                <w:sz w:val="22"/>
+                <w:szCs w:val="22"/>
+              </w:rPr>
+              <w:t xml:space="preserve"> A</w:t>
+            </w:r>
+          </w:p>
+        </w:tc>
+        <w:tc>
+          <w:tcPr>
+            <w:tcW w:w="1559" w:type="dxa"/>
+            <w:vAlign w:val="center"/>
           </w:tcPr>
           <w:p>
             <w:pPr>
               <w:cnfStyle w:val="000000100000" w:firstRow="0" w:lastRow="0" w:firstColumn="0" w:lastColumn="0" w:oddVBand="0" w:evenVBand="0" w:oddHBand="1" w:evenHBand="0" w:firstRowFirstColumn="0" w:firstRowLastColumn="0" w:lastRowFirstColumn="0" w:lastRowLastColumn="0"/>
               <w:rPr>
-                <w:sz w:val="22"/>
-                <w:szCs w:val="22"/>
-              </w:rPr>
-            </w:pPr>
-            <w:r>
-              <w:rPr>
+                <w:b/>
+                <w:bCs/>
+                <w:sz w:val="22"/>
+                <w:szCs w:val="22"/>
+              </w:rPr>
+            </w:pPr>
+            <w:r>
+              <w:rPr>
+                <w:b/>
+                <w:bCs/>
                 <w:sz w:val="22"/>
                 <w:szCs w:val="22"/>
               </w:rPr>
@@ -1681,28 +2137,29 @@
         <w:tc>
           <w:tcPr>
             <w:cnfStyle w:val="001000000000" w:firstRow="0" w:lastRow="0" w:firstColumn="1" w:lastColumn="0" w:oddVBand="0" w:evenVBand="0" w:oddHBand="0" w:evenHBand="0" w:firstRowFirstColumn="0" w:firstRowLastColumn="0" w:lastRowFirstColumn="0" w:lastRowLastColumn="0"/>
-            <w:tcW w:w="2289" w:type="dxa"/>
-            <w:vAlign w:val="center"/>
-          </w:tcPr>
-          <w:p>
-            <w:pPr>
-              <w:rPr>
-                <w:sz w:val="22"/>
-                <w:szCs w:val="22"/>
-              </w:rPr>
-            </w:pPr>
-            <w:r>
-              <w:rPr>
-                <w:sz w:val="22"/>
-                <w:szCs w:val="22"/>
-              </w:rPr>
-              <w:t>Geo-Location data</w:t>
-            </w:r>
-          </w:p>
-        </w:tc>
-        <w:tc>
-          <w:tcPr>
-            <w:tcW w:w="2219" w:type="dxa"/>
+            <w:tcW w:w="453" w:type="dxa"/>
+            <w:vAlign w:val="center"/>
+          </w:tcPr>
+          <w:p>
+            <w:pPr>
+              <w:rPr>
+                <w:sz w:val="22"/>
+                <w:szCs w:val="22"/>
+              </w:rPr>
+            </w:pPr>
+            <w:r>
+              <w:rPr>
+                <w:sz w:val="22"/>
+                <w:szCs w:val="22"/>
+              </w:rPr>
+              <w:t>16</w:t>
+            </w:r>
+          </w:p>
+        </w:tc>
+        <w:tc>
+          <w:tcPr>
+            <w:tcW w:w="2661" w:type="dxa"/>
+            <w:vAlign w:val="center"/>
           </w:tcPr>
           <w:p>
             <w:pPr>
@@ -1712,11 +2169,28 @@
                 <w:szCs w:val="22"/>
               </w:rPr>
             </w:pPr>
-          </w:p>
-        </w:tc>
-        <w:tc>
-          <w:tcPr>
-            <w:tcW w:w="2433" w:type="dxa"/>
+            <w:proofErr w:type="spellStart"/>
+            <w:r>
+              <w:rPr>
+                <w:sz w:val="22"/>
+                <w:szCs w:val="22"/>
+              </w:rPr>
+              <w:t>Geo-Location</w:t>
+            </w:r>
+            <w:proofErr w:type="spellEnd"/>
+            <w:r>
+              <w:rPr>
+                <w:sz w:val="22"/>
+                <w:szCs w:val="22"/>
+              </w:rPr>
+              <w:t xml:space="preserve"> data</w:t>
+            </w:r>
+          </w:p>
+        </w:tc>
+        <w:tc>
+          <w:tcPr>
+            <w:tcW w:w="4678" w:type="dxa"/>
+            <w:vAlign w:val="center"/>
           </w:tcPr>
           <w:p>
             <w:pPr>
@@ -1726,29 +2200,52 @@
                 <w:szCs w:val="22"/>
               </w:rPr>
             </w:pPr>
-            <w:r>
-              <w:rPr>
-                <w:sz w:val="22"/>
-                <w:szCs w:val="22"/>
-              </w:rPr>
-              <w:t>Jamshedpur, Sikkim</w:t>
-            </w:r>
-          </w:p>
-        </w:tc>
-        <w:tc>
-          <w:tcPr>
-            <w:tcW w:w="1553" w:type="dxa"/>
+            <w:proofErr w:type="spellStart"/>
+            <w:r>
+              <w:rPr>
+                <w:sz w:val="22"/>
+                <w:szCs w:val="22"/>
+              </w:rPr>
+              <w:t>Jamshedpur</w:t>
+            </w:r>
+            <w:proofErr w:type="spellEnd"/>
+            <w:r>
+              <w:rPr>
+                <w:sz w:val="22"/>
+                <w:szCs w:val="22"/>
+              </w:rPr>
+              <w:t xml:space="preserve">, </w:t>
+            </w:r>
+            <w:proofErr w:type="spellStart"/>
+            <w:r>
+              <w:rPr>
+                <w:sz w:val="22"/>
+                <w:szCs w:val="22"/>
+              </w:rPr>
+              <w:t>Sikkim</w:t>
+            </w:r>
+            <w:proofErr w:type="spellEnd"/>
+          </w:p>
+        </w:tc>
+        <w:tc>
+          <w:tcPr>
+            <w:tcW w:w="1559" w:type="dxa"/>
+            <w:vAlign w:val="center"/>
           </w:tcPr>
           <w:p>
             <w:pPr>
               <w:cnfStyle w:val="000000000000" w:firstRow="0" w:lastRow="0" w:firstColumn="0" w:lastColumn="0" w:oddVBand="0" w:evenVBand="0" w:oddHBand="0" w:evenHBand="0" w:firstRowFirstColumn="0" w:firstRowLastColumn="0" w:lastRowFirstColumn="0" w:lastRowLastColumn="0"/>
               <w:rPr>
-                <w:sz w:val="22"/>
-                <w:szCs w:val="22"/>
-              </w:rPr>
-            </w:pPr>
-            <w:r>
-              <w:rPr>
+                <w:b/>
+                <w:bCs/>
+                <w:sz w:val="22"/>
+                <w:szCs w:val="22"/>
+              </w:rPr>
+            </w:pPr>
+            <w:r>
+              <w:rPr>
+                <w:b/>
+                <w:bCs/>
                 <w:sz w:val="22"/>
                 <w:szCs w:val="22"/>
               </w:rPr>
@@ -1764,28 +2261,29 @@
         <w:tc>
           <w:tcPr>
             <w:cnfStyle w:val="001000000000" w:firstRow="0" w:lastRow="0" w:firstColumn="1" w:lastColumn="0" w:oddVBand="0" w:evenVBand="0" w:oddHBand="0" w:evenHBand="0" w:firstRowFirstColumn="0" w:firstRowLastColumn="0" w:lastRowFirstColumn="0" w:lastRowLastColumn="0"/>
-            <w:tcW w:w="2289" w:type="dxa"/>
-            <w:vAlign w:val="center"/>
-          </w:tcPr>
-          <w:p>
-            <w:pPr>
-              <w:rPr>
-                <w:sz w:val="22"/>
-                <w:szCs w:val="22"/>
-              </w:rPr>
-            </w:pPr>
-            <w:r>
-              <w:rPr>
-                <w:sz w:val="22"/>
-                <w:szCs w:val="22"/>
-              </w:rPr>
-              <w:t>Proxy Information</w:t>
-            </w:r>
-          </w:p>
-        </w:tc>
-        <w:tc>
-          <w:tcPr>
-            <w:tcW w:w="2219" w:type="dxa"/>
+            <w:tcW w:w="453" w:type="dxa"/>
+            <w:vAlign w:val="center"/>
+          </w:tcPr>
+          <w:p>
+            <w:pPr>
+              <w:rPr>
+                <w:sz w:val="22"/>
+                <w:szCs w:val="22"/>
+              </w:rPr>
+            </w:pPr>
+            <w:r>
+              <w:rPr>
+                <w:sz w:val="22"/>
+                <w:szCs w:val="22"/>
+              </w:rPr>
+              <w:t>17</w:t>
+            </w:r>
+          </w:p>
+        </w:tc>
+        <w:tc>
+          <w:tcPr>
+            <w:tcW w:w="2661" w:type="dxa"/>
+            <w:vAlign w:val="center"/>
           </w:tcPr>
           <w:p>
             <w:pPr>
@@ -1795,11 +2293,28 @@
                 <w:szCs w:val="22"/>
               </w:rPr>
             </w:pPr>
-          </w:p>
-        </w:tc>
-        <w:tc>
-          <w:tcPr>
-            <w:tcW w:w="2433" w:type="dxa"/>
+            <w:r>
+              <w:rPr>
+                <w:sz w:val="22"/>
+                <w:szCs w:val="22"/>
+              </w:rPr>
+              <w:t xml:space="preserve">Proxy </w:t>
+            </w:r>
+            <w:proofErr w:type="spellStart"/>
+            <w:r>
+              <w:rPr>
+                <w:sz w:val="22"/>
+                <w:szCs w:val="22"/>
+              </w:rPr>
+              <w:t>Information</w:t>
+            </w:r>
+            <w:proofErr w:type="spellEnd"/>
+          </w:p>
+        </w:tc>
+        <w:tc>
+          <w:tcPr>
+            <w:tcW w:w="4678" w:type="dxa"/>
+            <w:vAlign w:val="center"/>
           </w:tcPr>
           <w:p>
             <w:pPr>
@@ -1820,18 +2335,23 @@
         </w:tc>
         <w:tc>
           <w:tcPr>
-            <w:tcW w:w="1553" w:type="dxa"/>
+            <w:tcW w:w="1559" w:type="dxa"/>
+            <w:vAlign w:val="center"/>
           </w:tcPr>
           <w:p>
             <w:pPr>
               <w:cnfStyle w:val="000000100000" w:firstRow="0" w:lastRow="0" w:firstColumn="0" w:lastColumn="0" w:oddVBand="0" w:evenVBand="0" w:oddHBand="1" w:evenHBand="0" w:firstRowFirstColumn="0" w:firstRowLastColumn="0" w:lastRowFirstColumn="0" w:lastRowLastColumn="0"/>
               <w:rPr>
-                <w:sz w:val="22"/>
-                <w:szCs w:val="22"/>
-              </w:rPr>
-            </w:pPr>
-            <w:r>
-              <w:rPr>
+                <w:b/>
+                <w:bCs/>
+                <w:sz w:val="22"/>
+                <w:szCs w:val="22"/>
+              </w:rPr>
+            </w:pPr>
+            <w:r>
+              <w:rPr>
+                <w:b/>
+                <w:bCs/>
                 <w:sz w:val="22"/>
                 <w:szCs w:val="22"/>
               </w:rPr>
@@ -1844,28 +2364,29 @@
         <w:tc>
           <w:tcPr>
             <w:cnfStyle w:val="001000000000" w:firstRow="0" w:lastRow="0" w:firstColumn="1" w:lastColumn="0" w:oddVBand="0" w:evenVBand="0" w:oddHBand="0" w:evenHBand="0" w:firstRowFirstColumn="0" w:firstRowLastColumn="0" w:lastRowFirstColumn="0" w:lastRowLastColumn="0"/>
-            <w:tcW w:w="2289" w:type="dxa"/>
-            <w:vAlign w:val="center"/>
-          </w:tcPr>
-          <w:p>
-            <w:pPr>
-              <w:rPr>
-                <w:sz w:val="22"/>
-                <w:szCs w:val="22"/>
-              </w:rPr>
-            </w:pPr>
-            <w:r>
-              <w:rPr>
-                <w:sz w:val="22"/>
-                <w:szCs w:val="22"/>
-              </w:rPr>
-              <w:t>Firewall Logs</w:t>
-            </w:r>
-          </w:p>
-        </w:tc>
-        <w:tc>
-          <w:tcPr>
-            <w:tcW w:w="2219" w:type="dxa"/>
+            <w:tcW w:w="453" w:type="dxa"/>
+            <w:vAlign w:val="center"/>
+          </w:tcPr>
+          <w:p>
+            <w:pPr>
+              <w:rPr>
+                <w:sz w:val="22"/>
+                <w:szCs w:val="22"/>
+              </w:rPr>
+            </w:pPr>
+            <w:r>
+              <w:rPr>
+                <w:sz w:val="22"/>
+                <w:szCs w:val="22"/>
+              </w:rPr>
+              <w:t>18</w:t>
+            </w:r>
+          </w:p>
+        </w:tc>
+        <w:tc>
+          <w:tcPr>
+            <w:tcW w:w="2661" w:type="dxa"/>
+            <w:vAlign w:val="center"/>
           </w:tcPr>
           <w:p>
             <w:pPr>
@@ -1875,11 +2396,28 @@
                 <w:szCs w:val="22"/>
               </w:rPr>
             </w:pPr>
-          </w:p>
-        </w:tc>
-        <w:tc>
-          <w:tcPr>
-            <w:tcW w:w="2433" w:type="dxa"/>
+            <w:r>
+              <w:rPr>
+                <w:sz w:val="22"/>
+                <w:szCs w:val="22"/>
+              </w:rPr>
+              <w:t xml:space="preserve">Firewall </w:t>
+            </w:r>
+            <w:proofErr w:type="spellStart"/>
+            <w:r>
+              <w:rPr>
+                <w:sz w:val="22"/>
+                <w:szCs w:val="22"/>
+              </w:rPr>
+              <w:t>Logs</w:t>
+            </w:r>
+            <w:proofErr w:type="spellEnd"/>
+          </w:p>
+        </w:tc>
+        <w:tc>
+          <w:tcPr>
+            <w:tcW w:w="4678" w:type="dxa"/>
+            <w:vAlign w:val="center"/>
           </w:tcPr>
           <w:p>
             <w:pPr>
@@ -1900,18 +2438,23 @@
         </w:tc>
         <w:tc>
           <w:tcPr>
-            <w:tcW w:w="1553" w:type="dxa"/>
+            <w:tcW w:w="1559" w:type="dxa"/>
+            <w:vAlign w:val="center"/>
           </w:tcPr>
           <w:p>
             <w:pPr>
               <w:cnfStyle w:val="000000000000" w:firstRow="0" w:lastRow="0" w:firstColumn="0" w:lastColumn="0" w:oddVBand="0" w:evenVBand="0" w:oddHBand="0" w:evenHBand="0" w:firstRowFirstColumn="0" w:firstRowLastColumn="0" w:lastRowFirstColumn="0" w:lastRowLastColumn="0"/>
               <w:rPr>
-                <w:sz w:val="22"/>
-                <w:szCs w:val="22"/>
-              </w:rPr>
-            </w:pPr>
-            <w:r>
-              <w:rPr>
+                <w:b/>
+                <w:bCs/>
+                <w:sz w:val="22"/>
+                <w:szCs w:val="22"/>
+              </w:rPr>
+            </w:pPr>
+            <w:r>
+              <w:rPr>
+                <w:b/>
+                <w:bCs/>
                 <w:sz w:val="22"/>
                 <w:szCs w:val="22"/>
               </w:rPr>
@@ -1927,28 +2470,29 @@
         <w:tc>
           <w:tcPr>
             <w:cnfStyle w:val="001000000000" w:firstRow="0" w:lastRow="0" w:firstColumn="1" w:lastColumn="0" w:oddVBand="0" w:evenVBand="0" w:oddHBand="0" w:evenHBand="0" w:firstRowFirstColumn="0" w:firstRowLastColumn="0" w:lastRowFirstColumn="0" w:lastRowLastColumn="0"/>
-            <w:tcW w:w="2289" w:type="dxa"/>
-            <w:vAlign w:val="center"/>
-          </w:tcPr>
-          <w:p>
-            <w:pPr>
-              <w:rPr>
-                <w:sz w:val="22"/>
-                <w:szCs w:val="22"/>
-              </w:rPr>
-            </w:pPr>
-            <w:r>
-              <w:rPr>
-                <w:sz w:val="22"/>
-                <w:szCs w:val="22"/>
-              </w:rPr>
-              <w:t>IDS/IPS alerts</w:t>
-            </w:r>
-          </w:p>
-        </w:tc>
-        <w:tc>
-          <w:tcPr>
-            <w:tcW w:w="2219" w:type="dxa"/>
+            <w:tcW w:w="453" w:type="dxa"/>
+            <w:vAlign w:val="center"/>
+          </w:tcPr>
+          <w:p>
+            <w:pPr>
+              <w:rPr>
+                <w:sz w:val="22"/>
+                <w:szCs w:val="22"/>
+              </w:rPr>
+            </w:pPr>
+            <w:r>
+              <w:rPr>
+                <w:sz w:val="22"/>
+                <w:szCs w:val="22"/>
+              </w:rPr>
+              <w:t>19</w:t>
+            </w:r>
+          </w:p>
+        </w:tc>
+        <w:tc>
+          <w:tcPr>
+            <w:tcW w:w="2661" w:type="dxa"/>
+            <w:vAlign w:val="center"/>
           </w:tcPr>
           <w:p>
             <w:pPr>
@@ -1958,11 +2502,28 @@
                 <w:szCs w:val="22"/>
               </w:rPr>
             </w:pPr>
-          </w:p>
-        </w:tc>
-        <w:tc>
-          <w:tcPr>
-            <w:tcW w:w="2433" w:type="dxa"/>
+            <w:r>
+              <w:rPr>
+                <w:sz w:val="22"/>
+                <w:szCs w:val="22"/>
+              </w:rPr>
+              <w:t xml:space="preserve">IDS/IPS </w:t>
+            </w:r>
+            <w:proofErr w:type="spellStart"/>
+            <w:r>
+              <w:rPr>
+                <w:sz w:val="22"/>
+                <w:szCs w:val="22"/>
+              </w:rPr>
+              <w:t>alerts</w:t>
+            </w:r>
+            <w:proofErr w:type="spellEnd"/>
+          </w:p>
+        </w:tc>
+        <w:tc>
+          <w:tcPr>
+            <w:tcW w:w="4678" w:type="dxa"/>
+            <w:vAlign w:val="center"/>
           </w:tcPr>
           <w:p>
             <w:pPr>
@@ -1972,29 +2533,59 @@
                 <w:szCs w:val="22"/>
               </w:rPr>
             </w:pPr>
-            <w:r>
-              <w:rPr>
-                <w:sz w:val="22"/>
-                <w:szCs w:val="22"/>
-              </w:rPr>
-              <w:t>NaN / Alert data</w:t>
-            </w:r>
-          </w:p>
-        </w:tc>
-        <w:tc>
-          <w:tcPr>
-            <w:tcW w:w="1553" w:type="dxa"/>
+            <w:proofErr w:type="spellStart"/>
+            <w:r>
+              <w:rPr>
+                <w:sz w:val="22"/>
+                <w:szCs w:val="22"/>
+              </w:rPr>
+              <w:t>NaN</w:t>
+            </w:r>
+            <w:proofErr w:type="spellEnd"/>
+            <w:r>
+              <w:rPr>
+                <w:sz w:val="22"/>
+                <w:szCs w:val="22"/>
+              </w:rPr>
+              <w:t xml:space="preserve"> / </w:t>
+            </w:r>
+            <w:proofErr w:type="spellStart"/>
+            <w:r>
+              <w:rPr>
+                <w:sz w:val="22"/>
+                <w:szCs w:val="22"/>
+              </w:rPr>
+              <w:t>Alert</w:t>
+            </w:r>
+            <w:proofErr w:type="spellEnd"/>
+            <w:r>
+              <w:rPr>
+                <w:sz w:val="22"/>
+                <w:szCs w:val="22"/>
+              </w:rPr>
+              <w:t xml:space="preserve"> data</w:t>
+            </w:r>
+          </w:p>
+        </w:tc>
+        <w:tc>
+          <w:tcPr>
+            <w:tcW w:w="1559" w:type="dxa"/>
+            <w:vAlign w:val="center"/>
           </w:tcPr>
           <w:p>
             <w:pPr>
               <w:cnfStyle w:val="000000100000" w:firstRow="0" w:lastRow="0" w:firstColumn="0" w:lastColumn="0" w:oddVBand="0" w:evenVBand="0" w:oddHBand="1" w:evenHBand="0" w:firstRowFirstColumn="0" w:firstRowLastColumn="0" w:lastRowFirstColumn="0" w:lastRowLastColumn="0"/>
               <w:rPr>
-                <w:sz w:val="22"/>
-                <w:szCs w:val="22"/>
-              </w:rPr>
-            </w:pPr>
-            <w:r>
-              <w:rPr>
+                <w:b/>
+                <w:bCs/>
+                <w:sz w:val="22"/>
+                <w:szCs w:val="22"/>
+              </w:rPr>
+            </w:pPr>
+            <w:r>
+              <w:rPr>
+                <w:b/>
+                <w:bCs/>
                 <w:sz w:val="22"/>
                 <w:szCs w:val="22"/>
               </w:rPr>
@@ -2007,28 +2598,29 @@
         <w:tc>
           <w:tcPr>
             <w:cnfStyle w:val="001000000000" w:firstRow="0" w:lastRow="0" w:firstColumn="1" w:lastColumn="0" w:oddVBand="0" w:evenVBand="0" w:oddHBand="0" w:evenHBand="0" w:firstRowFirstColumn="0" w:firstRowLastColumn="0" w:lastRowFirstColumn="0" w:lastRowLastColumn="0"/>
-            <w:tcW w:w="2289" w:type="dxa"/>
-            <w:vAlign w:val="center"/>
-          </w:tcPr>
-          <w:p>
-            <w:pPr>
-              <w:rPr>
-                <w:sz w:val="22"/>
-                <w:szCs w:val="22"/>
-              </w:rPr>
-            </w:pPr>
-            <w:r>
-              <w:rPr>
-                <w:sz w:val="22"/>
-                <w:szCs w:val="22"/>
-              </w:rPr>
-              <w:t>Log Source</w:t>
-            </w:r>
-          </w:p>
-        </w:tc>
-        <w:tc>
-          <w:tcPr>
-            <w:tcW w:w="2219" w:type="dxa"/>
+            <w:tcW w:w="453" w:type="dxa"/>
+            <w:vAlign w:val="center"/>
+          </w:tcPr>
+          <w:p>
+            <w:pPr>
+              <w:rPr>
+                <w:sz w:val="22"/>
+                <w:szCs w:val="22"/>
+              </w:rPr>
+            </w:pPr>
+            <w:r>
+              <w:rPr>
+                <w:sz w:val="22"/>
+                <w:szCs w:val="22"/>
+              </w:rPr>
+              <w:t>20</w:t>
+            </w:r>
+          </w:p>
+        </w:tc>
+        <w:tc>
+          <w:tcPr>
+            <w:tcW w:w="2661" w:type="dxa"/>
+            <w:vAlign w:val="center"/>
           </w:tcPr>
           <w:p>
             <w:pPr>
@@ -2038,11 +2630,28 @@
                 <w:szCs w:val="22"/>
               </w:rPr>
             </w:pPr>
-          </w:p>
-        </w:tc>
-        <w:tc>
-          <w:tcPr>
-            <w:tcW w:w="2433" w:type="dxa"/>
+            <w:r>
+              <w:rPr>
+                <w:sz w:val="22"/>
+                <w:szCs w:val="22"/>
+              </w:rPr>
+              <w:t xml:space="preserve">Log </w:t>
+            </w:r>
+            <w:proofErr w:type="spellStart"/>
+            <w:r>
+              <w:rPr>
+                <w:sz w:val="22"/>
+                <w:szCs w:val="22"/>
+              </w:rPr>
+              <w:t>Source</w:t>
+            </w:r>
+            <w:proofErr w:type="spellEnd"/>
+          </w:p>
+        </w:tc>
+        <w:tc>
+          <w:tcPr>
+            <w:tcW w:w="4678" w:type="dxa"/>
+            <w:vAlign w:val="center"/>
           </w:tcPr>
           <w:p>
             <w:pPr>
@@ -2063,18 +2672,23 @@
         </w:tc>
         <w:tc>
           <w:tcPr>
-            <w:tcW w:w="1553" w:type="dxa"/>
+            <w:tcW w:w="1559" w:type="dxa"/>
+            <w:vAlign w:val="center"/>
           </w:tcPr>
           <w:p>
             <w:pPr>
               <w:cnfStyle w:val="000000000000" w:firstRow="0" w:lastRow="0" w:firstColumn="0" w:lastColumn="0" w:oddVBand="0" w:evenVBand="0" w:oddHBand="0" w:evenHBand="0" w:firstRowFirstColumn="0" w:firstRowLastColumn="0" w:lastRowFirstColumn="0" w:lastRowLastColumn="0"/>
               <w:rPr>
-                <w:sz w:val="22"/>
-                <w:szCs w:val="22"/>
-              </w:rPr>
-            </w:pPr>
-            <w:r>
-              <w:rPr>
+                <w:b/>
+                <w:bCs/>
+                <w:sz w:val="22"/>
+                <w:szCs w:val="22"/>
+              </w:rPr>
+            </w:pPr>
+            <w:r>
+              <w:rPr>
+                <w:b/>
+                <w:bCs/>
                 <w:sz w:val="22"/>
                 <w:szCs w:val="22"/>
               </w:rPr>
@@ -2095,7 +2709,15 @@
       </w:pPr>
       <w:bookmarkStart w:id="2" w:name="_Toc211534256"/>
       <w:r>
-        <w:t>KDD Process – Step 1</w:t>
+        <w:t xml:space="preserve">KDD </w:t>
+      </w:r>
+      <w:proofErr w:type="spellStart"/>
+      <w:r>
+        <w:t>Process</w:t>
+      </w:r>
+      <w:proofErr w:type="spellEnd"/>
+      <w:r>
+        <w:t xml:space="preserve"> – Step 1</w:t>
       </w:r>
       <w:bookmarkEnd w:id="2"/>
     </w:p>

</xml_diff>

<commit_message>
On branch main  Changes to be committed: 	new file:   DS_lab_Data_dimensionality.ipynb 	new file:   Data_distribution.ipynb 	new file:   Data_granularity.ipynb 	new file:   Data_preparation.ipynb 	modified:   Data_science_notebook.ipynb 	new file:   Data_sparsity.ipynb 	modified:   Project report.docx
</commit_message>
<xml_diff>
--- a/Project report.docx
+++ b/Project report.docx
@@ -421,7 +421,7 @@
               <w:cnfStyle w:val="100000000000" w:firstRow="1" w:lastRow="0" w:firstColumn="0" w:lastColumn="0" w:oddVBand="0" w:evenVBand="0" w:oddHBand="0" w:evenHBand="0" w:firstRowFirstColumn="0" w:firstRowLastColumn="0" w:lastRowFirstColumn="0" w:lastRowLastColumn="0"/>
             </w:pPr>
             <w:r>
-              <w:t>Métrica</w:t>
+              <w:t>Variável</w:t>
             </w:r>
           </w:p>
         </w:tc>
@@ -541,10 +541,12 @@
             </w:pPr>
             <w:r>
               <w:rPr>
-                <w:sz w:val="22"/>
-                <w:szCs w:val="22"/>
-              </w:rPr>
-              <w:t>Numérica</w:t>
+                <w:b/>
+                <w:bCs/>
+                <w:sz w:val="22"/>
+                <w:szCs w:val="22"/>
+              </w:rPr>
+              <w:t>Simbólica</w:t>
             </w:r>
           </w:p>
         </w:tc>
@@ -2720,9 +2722,1805 @@
         <w:t xml:space="preserve"> – Step 1</w:t>
       </w:r>
       <w:bookmarkEnd w:id="2"/>
+      <w:r>
+        <w:t xml:space="preserve"> - </w:t>
+      </w:r>
+      <w:proofErr w:type="spellStart"/>
+      <w:r>
+        <w:t>Profiling</w:t>
+      </w:r>
+      <w:proofErr w:type="spellEnd"/>
+    </w:p>
+    <w:p/>
+    <w:tbl>
+      <w:tblPr>
+        <w:tblStyle w:val="TabeladeGrelha4-Destaque1"/>
+        <w:tblW w:w="9351" w:type="dxa"/>
+        <w:tblLook w:val="04A0" w:firstRow="1" w:lastRow="0" w:firstColumn="1" w:lastColumn="0" w:noHBand="0" w:noVBand="1"/>
+      </w:tblPr>
+      <w:tblGrid>
+        <w:gridCol w:w="544"/>
+        <w:gridCol w:w="3193"/>
+        <w:gridCol w:w="5614"/>
+      </w:tblGrid>
+      <w:tr>
+        <w:trPr>
+          <w:cnfStyle w:val="100000000000" w:firstRow="1" w:lastRow="0" w:firstColumn="0" w:lastColumn="0" w:oddVBand="0" w:evenVBand="0" w:oddHBand="0" w:evenHBand="0" w:firstRowFirstColumn="0" w:firstRowLastColumn="0" w:lastRowFirstColumn="0" w:lastRowLastColumn="0"/>
+          <w:trHeight w:val="498"/>
+        </w:trPr>
+        <w:tc>
+          <w:tcPr>
+            <w:cnfStyle w:val="001000000000" w:firstRow="0" w:lastRow="0" w:firstColumn="1" w:lastColumn="0" w:oddVBand="0" w:evenVBand="0" w:oddHBand="0" w:evenHBand="0" w:firstRowFirstColumn="0" w:firstRowLastColumn="0" w:lastRowFirstColumn="0" w:lastRowLastColumn="0"/>
+            <w:tcW w:w="453" w:type="dxa"/>
+            <w:vAlign w:val="center"/>
+          </w:tcPr>
+          <w:p>
+            <w:r>
+              <w:t>#</w:t>
+            </w:r>
+          </w:p>
+        </w:tc>
+        <w:tc>
+          <w:tcPr>
+            <w:tcW w:w="2661" w:type="dxa"/>
+            <w:vAlign w:val="center"/>
+          </w:tcPr>
+          <w:p>
+            <w:pPr>
+              <w:cnfStyle w:val="100000000000" w:firstRow="1" w:lastRow="0" w:firstColumn="0" w:lastColumn="0" w:oddVBand="0" w:evenVBand="0" w:oddHBand="0" w:evenHBand="0" w:firstRowFirstColumn="0" w:firstRowLastColumn="0" w:lastRowFirstColumn="0" w:lastRowLastColumn="0"/>
+            </w:pPr>
+            <w:r>
+              <w:t>Variável</w:t>
+            </w:r>
+          </w:p>
+        </w:tc>
+        <w:tc>
+          <w:tcPr>
+            <w:tcW w:w="4678" w:type="dxa"/>
+            <w:vAlign w:val="center"/>
+          </w:tcPr>
+          <w:p>
+            <w:pPr>
+              <w:cnfStyle w:val="100000000000" w:firstRow="1" w:lastRow="0" w:firstColumn="0" w:lastColumn="0" w:oddVBand="0" w:evenVBand="0" w:oddHBand="0" w:evenHBand="0" w:firstRowFirstColumn="0" w:firstRowLastColumn="0" w:lastRowFirstColumn="0" w:lastRowLastColumn="0"/>
+            </w:pPr>
+            <w:r>
+              <w:t>Descrição</w:t>
+            </w:r>
+          </w:p>
+        </w:tc>
+      </w:tr>
+      <w:tr>
+        <w:trPr>
+          <w:cnfStyle w:val="000000100000" w:firstRow="0" w:lastRow="0" w:firstColumn="0" w:lastColumn="0" w:oddVBand="0" w:evenVBand="0" w:oddHBand="1" w:evenHBand="0" w:firstRowFirstColumn="0" w:firstRowLastColumn="0" w:lastRowFirstColumn="0" w:lastRowLastColumn="0"/>
+        </w:trPr>
+        <w:tc>
+          <w:tcPr>
+            <w:cnfStyle w:val="001000000000" w:firstRow="0" w:lastRow="0" w:firstColumn="1" w:lastColumn="0" w:oddVBand="0" w:evenVBand="0" w:oddHBand="0" w:evenHBand="0" w:firstRowFirstColumn="0" w:firstRowLastColumn="0" w:lastRowFirstColumn="0" w:lastRowLastColumn="0"/>
+            <w:tcW w:w="453" w:type="dxa"/>
+            <w:vAlign w:val="center"/>
+          </w:tcPr>
+          <w:p>
+            <w:pPr>
+              <w:rPr>
+                <w:sz w:val="22"/>
+                <w:szCs w:val="22"/>
+              </w:rPr>
+            </w:pPr>
+            <w:r>
+              <w:rPr>
+                <w:sz w:val="22"/>
+                <w:szCs w:val="22"/>
+              </w:rPr>
+              <w:t>1</w:t>
+            </w:r>
+          </w:p>
+        </w:tc>
+        <w:tc>
+          <w:tcPr>
+            <w:tcW w:w="2661" w:type="dxa"/>
+            <w:vAlign w:val="center"/>
+          </w:tcPr>
+          <w:p>
+            <w:pPr>
+              <w:cnfStyle w:val="000000100000" w:firstRow="0" w:lastRow="0" w:firstColumn="0" w:lastColumn="0" w:oddVBand="0" w:evenVBand="0" w:oddHBand="1" w:evenHBand="0" w:firstRowFirstColumn="0" w:firstRowLastColumn="0" w:lastRowFirstColumn="0" w:lastRowLastColumn="0"/>
+              <w:rPr>
+                <w:sz w:val="22"/>
+                <w:szCs w:val="22"/>
+              </w:rPr>
+            </w:pPr>
+            <w:proofErr w:type="spellStart"/>
+            <w:r>
+              <w:rPr>
+                <w:sz w:val="22"/>
+                <w:szCs w:val="22"/>
+              </w:rPr>
+              <w:t>Timestamp</w:t>
+            </w:r>
+            <w:proofErr w:type="spellEnd"/>
+          </w:p>
+        </w:tc>
+        <w:tc>
+          <w:tcPr>
+            <w:tcW w:w="4678" w:type="dxa"/>
+            <w:vAlign w:val="center"/>
+          </w:tcPr>
+          <w:p>
+            <w:pPr>
+              <w:cnfStyle w:val="000000100000" w:firstRow="0" w:lastRow="0" w:firstColumn="0" w:lastColumn="0" w:oddVBand="0" w:evenVBand="0" w:oddHBand="1" w:evenHBand="0" w:firstRowFirstColumn="0" w:firstRowLastColumn="0" w:lastRowFirstColumn="0" w:lastRowLastColumn="0"/>
+              <w:rPr>
+                <w:sz w:val="22"/>
+                <w:szCs w:val="22"/>
+              </w:rPr>
+            </w:pPr>
+            <w:r>
+              <w:rPr>
+                <w:sz w:val="22"/>
+                <w:szCs w:val="22"/>
+              </w:rPr>
+              <w:t xml:space="preserve">Contém data e hora do evento. Para efeitos </w:t>
+            </w:r>
+          </w:p>
+        </w:tc>
+      </w:tr>
+      <w:tr>
+        <w:tc>
+          <w:tcPr>
+            <w:cnfStyle w:val="001000000000" w:firstRow="0" w:lastRow="0" w:firstColumn="1" w:lastColumn="0" w:oddVBand="0" w:evenVBand="0" w:oddHBand="0" w:evenHBand="0" w:firstRowFirstColumn="0" w:firstRowLastColumn="0" w:lastRowFirstColumn="0" w:lastRowLastColumn="0"/>
+            <w:tcW w:w="453" w:type="dxa"/>
+            <w:vAlign w:val="center"/>
+          </w:tcPr>
+          <w:p>
+            <w:pPr>
+              <w:rPr>
+                <w:sz w:val="22"/>
+                <w:szCs w:val="22"/>
+              </w:rPr>
+            </w:pPr>
+            <w:r>
+              <w:rPr>
+                <w:sz w:val="22"/>
+                <w:szCs w:val="22"/>
+              </w:rPr>
+              <w:t>2</w:t>
+            </w:r>
+          </w:p>
+        </w:tc>
+        <w:tc>
+          <w:tcPr>
+            <w:tcW w:w="2661" w:type="dxa"/>
+            <w:vAlign w:val="center"/>
+          </w:tcPr>
+          <w:p>
+            <w:pPr>
+              <w:cnfStyle w:val="000000000000" w:firstRow="0" w:lastRow="0" w:firstColumn="0" w:lastColumn="0" w:oddVBand="0" w:evenVBand="0" w:oddHBand="0" w:evenHBand="0" w:firstRowFirstColumn="0" w:firstRowLastColumn="0" w:lastRowFirstColumn="0" w:lastRowLastColumn="0"/>
+              <w:rPr>
+                <w:sz w:val="22"/>
+                <w:szCs w:val="22"/>
+              </w:rPr>
+            </w:pPr>
+            <w:proofErr w:type="spellStart"/>
+            <w:r>
+              <w:rPr>
+                <w:sz w:val="22"/>
+                <w:szCs w:val="22"/>
+              </w:rPr>
+              <w:t>Source</w:t>
+            </w:r>
+            <w:proofErr w:type="spellEnd"/>
+            <w:r>
+              <w:rPr>
+                <w:sz w:val="22"/>
+                <w:szCs w:val="22"/>
+              </w:rPr>
+              <w:t xml:space="preserve"> IP </w:t>
+            </w:r>
+            <w:proofErr w:type="spellStart"/>
+            <w:r>
+              <w:rPr>
+                <w:sz w:val="22"/>
+                <w:szCs w:val="22"/>
+              </w:rPr>
+              <w:t>Address</w:t>
+            </w:r>
+            <w:proofErr w:type="spellEnd"/>
+          </w:p>
+        </w:tc>
+        <w:tc>
+          <w:tcPr>
+            <w:tcW w:w="4678" w:type="dxa"/>
+            <w:vAlign w:val="center"/>
+          </w:tcPr>
+          <w:p>
+            <w:pPr>
+              <w:cnfStyle w:val="000000000000" w:firstRow="0" w:lastRow="0" w:firstColumn="0" w:lastColumn="0" w:oddVBand="0" w:evenVBand="0" w:oddHBand="0" w:evenHBand="0" w:firstRowFirstColumn="0" w:firstRowLastColumn="0" w:lastRowFirstColumn="0" w:lastRowLastColumn="0"/>
+              <w:rPr>
+                <w:sz w:val="22"/>
+                <w:szCs w:val="22"/>
+              </w:rPr>
+            </w:pPr>
+          </w:p>
+        </w:tc>
+      </w:tr>
+      <w:tr>
+        <w:trPr>
+          <w:cnfStyle w:val="000000100000" w:firstRow="0" w:lastRow="0" w:firstColumn="0" w:lastColumn="0" w:oddVBand="0" w:evenVBand="0" w:oddHBand="1" w:evenHBand="0" w:firstRowFirstColumn="0" w:firstRowLastColumn="0" w:lastRowFirstColumn="0" w:lastRowLastColumn="0"/>
+        </w:trPr>
+        <w:tc>
+          <w:tcPr>
+            <w:cnfStyle w:val="001000000000" w:firstRow="0" w:lastRow="0" w:firstColumn="1" w:lastColumn="0" w:oddVBand="0" w:evenVBand="0" w:oddHBand="0" w:evenHBand="0" w:firstRowFirstColumn="0" w:firstRowLastColumn="0" w:lastRowFirstColumn="0" w:lastRowLastColumn="0"/>
+            <w:tcW w:w="453" w:type="dxa"/>
+            <w:vAlign w:val="center"/>
+          </w:tcPr>
+          <w:p>
+            <w:pPr>
+              <w:rPr>
+                <w:sz w:val="22"/>
+                <w:szCs w:val="22"/>
+              </w:rPr>
+            </w:pPr>
+            <w:r>
+              <w:rPr>
+                <w:sz w:val="22"/>
+                <w:szCs w:val="22"/>
+              </w:rPr>
+              <w:t>3</w:t>
+            </w:r>
+          </w:p>
+        </w:tc>
+        <w:tc>
+          <w:tcPr>
+            <w:tcW w:w="2661" w:type="dxa"/>
+            <w:vAlign w:val="center"/>
+          </w:tcPr>
+          <w:p>
+            <w:pPr>
+              <w:cnfStyle w:val="000000100000" w:firstRow="0" w:lastRow="0" w:firstColumn="0" w:lastColumn="0" w:oddVBand="0" w:evenVBand="0" w:oddHBand="1" w:evenHBand="0" w:firstRowFirstColumn="0" w:firstRowLastColumn="0" w:lastRowFirstColumn="0" w:lastRowLastColumn="0"/>
+              <w:rPr>
+                <w:sz w:val="22"/>
+                <w:szCs w:val="22"/>
+              </w:rPr>
+            </w:pPr>
+            <w:proofErr w:type="spellStart"/>
+            <w:r>
+              <w:rPr>
+                <w:sz w:val="22"/>
+                <w:szCs w:val="22"/>
+              </w:rPr>
+              <w:t>Destination</w:t>
+            </w:r>
+            <w:proofErr w:type="spellEnd"/>
+            <w:r>
+              <w:rPr>
+                <w:sz w:val="22"/>
+                <w:szCs w:val="22"/>
+              </w:rPr>
+              <w:t xml:space="preserve"> IP </w:t>
+            </w:r>
+            <w:proofErr w:type="spellStart"/>
+            <w:r>
+              <w:rPr>
+                <w:sz w:val="22"/>
+                <w:szCs w:val="22"/>
+              </w:rPr>
+              <w:t>Address</w:t>
+            </w:r>
+            <w:proofErr w:type="spellEnd"/>
+          </w:p>
+        </w:tc>
+        <w:tc>
+          <w:tcPr>
+            <w:tcW w:w="4678" w:type="dxa"/>
+            <w:vAlign w:val="center"/>
+          </w:tcPr>
+          <w:p>
+            <w:pPr>
+              <w:cnfStyle w:val="000000100000" w:firstRow="0" w:lastRow="0" w:firstColumn="0" w:lastColumn="0" w:oddVBand="0" w:evenVBand="0" w:oddHBand="1" w:evenHBand="0" w:firstRowFirstColumn="0" w:firstRowLastColumn="0" w:lastRowFirstColumn="0" w:lastRowLastColumn="0"/>
+              <w:rPr>
+                <w:sz w:val="22"/>
+                <w:szCs w:val="22"/>
+              </w:rPr>
+            </w:pPr>
+          </w:p>
+        </w:tc>
+      </w:tr>
+      <w:tr>
+        <w:tc>
+          <w:tcPr>
+            <w:cnfStyle w:val="001000000000" w:firstRow="0" w:lastRow="0" w:firstColumn="1" w:lastColumn="0" w:oddVBand="0" w:evenVBand="0" w:oddHBand="0" w:evenHBand="0" w:firstRowFirstColumn="0" w:firstRowLastColumn="0" w:lastRowFirstColumn="0" w:lastRowLastColumn="0"/>
+            <w:tcW w:w="453" w:type="dxa"/>
+            <w:vAlign w:val="center"/>
+          </w:tcPr>
+          <w:p>
+            <w:pPr>
+              <w:rPr>
+                <w:sz w:val="22"/>
+                <w:szCs w:val="22"/>
+              </w:rPr>
+            </w:pPr>
+            <w:r>
+              <w:rPr>
+                <w:sz w:val="22"/>
+                <w:szCs w:val="22"/>
+              </w:rPr>
+              <w:t>4</w:t>
+            </w:r>
+          </w:p>
+        </w:tc>
+        <w:tc>
+          <w:tcPr>
+            <w:tcW w:w="2661" w:type="dxa"/>
+            <w:vAlign w:val="center"/>
+          </w:tcPr>
+          <w:p>
+            <w:pPr>
+              <w:cnfStyle w:val="000000000000" w:firstRow="0" w:lastRow="0" w:firstColumn="0" w:lastColumn="0" w:oddVBand="0" w:evenVBand="0" w:oddHBand="0" w:evenHBand="0" w:firstRowFirstColumn="0" w:firstRowLastColumn="0" w:lastRowFirstColumn="0" w:lastRowLastColumn="0"/>
+              <w:rPr>
+                <w:sz w:val="22"/>
+                <w:szCs w:val="22"/>
+              </w:rPr>
+            </w:pPr>
+            <w:proofErr w:type="spellStart"/>
+            <w:r>
+              <w:rPr>
+                <w:sz w:val="22"/>
+                <w:szCs w:val="22"/>
+              </w:rPr>
+              <w:t>Source</w:t>
+            </w:r>
+            <w:proofErr w:type="spellEnd"/>
+            <w:r>
+              <w:rPr>
+                <w:sz w:val="22"/>
+                <w:szCs w:val="22"/>
+              </w:rPr>
+              <w:t xml:space="preserve"> </w:t>
+            </w:r>
+            <w:proofErr w:type="spellStart"/>
+            <w:r>
+              <w:rPr>
+                <w:sz w:val="22"/>
+                <w:szCs w:val="22"/>
+              </w:rPr>
+              <w:t>Port</w:t>
+            </w:r>
+            <w:proofErr w:type="spellEnd"/>
+          </w:p>
+        </w:tc>
+        <w:tc>
+          <w:tcPr>
+            <w:tcW w:w="4678" w:type="dxa"/>
+            <w:vAlign w:val="center"/>
+          </w:tcPr>
+          <w:p>
+            <w:pPr>
+              <w:cnfStyle w:val="000000000000" w:firstRow="0" w:lastRow="0" w:firstColumn="0" w:lastColumn="0" w:oddVBand="0" w:evenVBand="0" w:oddHBand="0" w:evenHBand="0" w:firstRowFirstColumn="0" w:firstRowLastColumn="0" w:lastRowFirstColumn="0" w:lastRowLastColumn="0"/>
+              <w:rPr>
+                <w:sz w:val="22"/>
+                <w:szCs w:val="22"/>
+              </w:rPr>
+            </w:pPr>
+          </w:p>
+        </w:tc>
+      </w:tr>
+      <w:tr>
+        <w:trPr>
+          <w:cnfStyle w:val="000000100000" w:firstRow="0" w:lastRow="0" w:firstColumn="0" w:lastColumn="0" w:oddVBand="0" w:evenVBand="0" w:oddHBand="1" w:evenHBand="0" w:firstRowFirstColumn="0" w:firstRowLastColumn="0" w:lastRowFirstColumn="0" w:lastRowLastColumn="0"/>
+        </w:trPr>
+        <w:tc>
+          <w:tcPr>
+            <w:cnfStyle w:val="001000000000" w:firstRow="0" w:lastRow="0" w:firstColumn="1" w:lastColumn="0" w:oddVBand="0" w:evenVBand="0" w:oddHBand="0" w:evenHBand="0" w:firstRowFirstColumn="0" w:firstRowLastColumn="0" w:lastRowFirstColumn="0" w:lastRowLastColumn="0"/>
+            <w:tcW w:w="453" w:type="dxa"/>
+            <w:vAlign w:val="center"/>
+          </w:tcPr>
+          <w:p>
+            <w:pPr>
+              <w:rPr>
+                <w:sz w:val="22"/>
+                <w:szCs w:val="22"/>
+              </w:rPr>
+            </w:pPr>
+            <w:r>
+              <w:rPr>
+                <w:sz w:val="22"/>
+                <w:szCs w:val="22"/>
+              </w:rPr>
+              <w:t>5</w:t>
+            </w:r>
+          </w:p>
+        </w:tc>
+        <w:tc>
+          <w:tcPr>
+            <w:tcW w:w="2661" w:type="dxa"/>
+            <w:vAlign w:val="center"/>
+          </w:tcPr>
+          <w:p>
+            <w:pPr>
+              <w:cnfStyle w:val="000000100000" w:firstRow="0" w:lastRow="0" w:firstColumn="0" w:lastColumn="0" w:oddVBand="0" w:evenVBand="0" w:oddHBand="1" w:evenHBand="0" w:firstRowFirstColumn="0" w:firstRowLastColumn="0" w:lastRowFirstColumn="0" w:lastRowLastColumn="0"/>
+              <w:rPr>
+                <w:sz w:val="22"/>
+                <w:szCs w:val="22"/>
+              </w:rPr>
+            </w:pPr>
+            <w:proofErr w:type="spellStart"/>
+            <w:r>
+              <w:rPr>
+                <w:sz w:val="22"/>
+                <w:szCs w:val="22"/>
+              </w:rPr>
+              <w:t>Destination</w:t>
+            </w:r>
+            <w:proofErr w:type="spellEnd"/>
+            <w:r>
+              <w:rPr>
+                <w:sz w:val="22"/>
+                <w:szCs w:val="22"/>
+              </w:rPr>
+              <w:t xml:space="preserve"> </w:t>
+            </w:r>
+            <w:proofErr w:type="spellStart"/>
+            <w:r>
+              <w:rPr>
+                <w:sz w:val="22"/>
+                <w:szCs w:val="22"/>
+              </w:rPr>
+              <w:t>Port</w:t>
+            </w:r>
+            <w:proofErr w:type="spellEnd"/>
+          </w:p>
+        </w:tc>
+        <w:tc>
+          <w:tcPr>
+            <w:tcW w:w="4678" w:type="dxa"/>
+            <w:vAlign w:val="center"/>
+          </w:tcPr>
+          <w:p>
+            <w:pPr>
+              <w:cnfStyle w:val="000000100000" w:firstRow="0" w:lastRow="0" w:firstColumn="0" w:lastColumn="0" w:oddVBand="0" w:evenVBand="0" w:oddHBand="1" w:evenHBand="0" w:firstRowFirstColumn="0" w:firstRowLastColumn="0" w:lastRowFirstColumn="0" w:lastRowLastColumn="0"/>
+              <w:rPr>
+                <w:sz w:val="22"/>
+                <w:szCs w:val="22"/>
+              </w:rPr>
+            </w:pPr>
+          </w:p>
+        </w:tc>
+      </w:tr>
+      <w:tr>
+        <w:tc>
+          <w:tcPr>
+            <w:cnfStyle w:val="001000000000" w:firstRow="0" w:lastRow="0" w:firstColumn="1" w:lastColumn="0" w:oddVBand="0" w:evenVBand="0" w:oddHBand="0" w:evenHBand="0" w:firstRowFirstColumn="0" w:firstRowLastColumn="0" w:lastRowFirstColumn="0" w:lastRowLastColumn="0"/>
+            <w:tcW w:w="453" w:type="dxa"/>
+            <w:vAlign w:val="center"/>
+          </w:tcPr>
+          <w:p>
+            <w:pPr>
+              <w:rPr>
+                <w:sz w:val="22"/>
+                <w:szCs w:val="22"/>
+              </w:rPr>
+            </w:pPr>
+            <w:r>
+              <w:rPr>
+                <w:sz w:val="22"/>
+                <w:szCs w:val="22"/>
+              </w:rPr>
+              <w:t>6</w:t>
+            </w:r>
+          </w:p>
+        </w:tc>
+        <w:tc>
+          <w:tcPr>
+            <w:tcW w:w="2661" w:type="dxa"/>
+            <w:vAlign w:val="center"/>
+          </w:tcPr>
+          <w:p>
+            <w:pPr>
+              <w:cnfStyle w:val="000000000000" w:firstRow="0" w:lastRow="0" w:firstColumn="0" w:lastColumn="0" w:oddVBand="0" w:evenVBand="0" w:oddHBand="0" w:evenHBand="0" w:firstRowFirstColumn="0" w:firstRowLastColumn="0" w:lastRowFirstColumn="0" w:lastRowLastColumn="0"/>
+              <w:rPr>
+                <w:sz w:val="22"/>
+                <w:szCs w:val="22"/>
+              </w:rPr>
+            </w:pPr>
+            <w:proofErr w:type="spellStart"/>
+            <w:r>
+              <w:rPr>
+                <w:sz w:val="22"/>
+                <w:szCs w:val="22"/>
+              </w:rPr>
+              <w:t>Protocol</w:t>
+            </w:r>
+            <w:proofErr w:type="spellEnd"/>
+          </w:p>
+        </w:tc>
+        <w:tc>
+          <w:tcPr>
+            <w:tcW w:w="4678" w:type="dxa"/>
+            <w:vAlign w:val="center"/>
+          </w:tcPr>
+          <w:p>
+            <w:pPr>
+              <w:cnfStyle w:val="000000000000" w:firstRow="0" w:lastRow="0" w:firstColumn="0" w:lastColumn="0" w:oddVBand="0" w:evenVBand="0" w:oddHBand="0" w:evenHBand="0" w:firstRowFirstColumn="0" w:firstRowLastColumn="0" w:lastRowFirstColumn="0" w:lastRowLastColumn="0"/>
+              <w:rPr>
+                <w:sz w:val="22"/>
+                <w:szCs w:val="22"/>
+              </w:rPr>
+            </w:pPr>
+          </w:p>
+        </w:tc>
+      </w:tr>
+      <w:tr>
+        <w:trPr>
+          <w:cnfStyle w:val="000000100000" w:firstRow="0" w:lastRow="0" w:firstColumn="0" w:lastColumn="0" w:oddVBand="0" w:evenVBand="0" w:oddHBand="1" w:evenHBand="0" w:firstRowFirstColumn="0" w:firstRowLastColumn="0" w:lastRowFirstColumn="0" w:lastRowLastColumn="0"/>
+        </w:trPr>
+        <w:tc>
+          <w:tcPr>
+            <w:cnfStyle w:val="001000000000" w:firstRow="0" w:lastRow="0" w:firstColumn="1" w:lastColumn="0" w:oddVBand="0" w:evenVBand="0" w:oddHBand="0" w:evenHBand="0" w:firstRowFirstColumn="0" w:firstRowLastColumn="0" w:lastRowFirstColumn="0" w:lastRowLastColumn="0"/>
+            <w:tcW w:w="453" w:type="dxa"/>
+            <w:vAlign w:val="center"/>
+          </w:tcPr>
+          <w:p>
+            <w:pPr>
+              <w:rPr>
+                <w:sz w:val="22"/>
+                <w:szCs w:val="22"/>
+              </w:rPr>
+            </w:pPr>
+            <w:r>
+              <w:rPr>
+                <w:sz w:val="22"/>
+                <w:szCs w:val="22"/>
+              </w:rPr>
+              <w:t>7</w:t>
+            </w:r>
+          </w:p>
+        </w:tc>
+        <w:tc>
+          <w:tcPr>
+            <w:tcW w:w="2661" w:type="dxa"/>
+            <w:vAlign w:val="center"/>
+          </w:tcPr>
+          <w:p>
+            <w:pPr>
+              <w:cnfStyle w:val="000000100000" w:firstRow="0" w:lastRow="0" w:firstColumn="0" w:lastColumn="0" w:oddVBand="0" w:evenVBand="0" w:oddHBand="1" w:evenHBand="0" w:firstRowFirstColumn="0" w:firstRowLastColumn="0" w:lastRowFirstColumn="0" w:lastRowLastColumn="0"/>
+              <w:rPr>
+                <w:sz w:val="22"/>
+                <w:szCs w:val="22"/>
+              </w:rPr>
+            </w:pPr>
+            <w:r>
+              <w:rPr>
+                <w:sz w:val="22"/>
+                <w:szCs w:val="22"/>
+              </w:rPr>
+              <w:t xml:space="preserve"># </w:t>
+            </w:r>
+            <w:proofErr w:type="spellStart"/>
+            <w:r>
+              <w:rPr>
+                <w:sz w:val="22"/>
+                <w:szCs w:val="22"/>
+              </w:rPr>
+              <w:t>Packet</w:t>
+            </w:r>
+            <w:proofErr w:type="spellEnd"/>
+            <w:r>
+              <w:rPr>
+                <w:sz w:val="22"/>
+                <w:szCs w:val="22"/>
+              </w:rPr>
+              <w:t xml:space="preserve"> </w:t>
+            </w:r>
+            <w:proofErr w:type="spellStart"/>
+            <w:r>
+              <w:rPr>
+                <w:sz w:val="22"/>
+                <w:szCs w:val="22"/>
+              </w:rPr>
+              <w:t>length</w:t>
+            </w:r>
+            <w:proofErr w:type="spellEnd"/>
+          </w:p>
+        </w:tc>
+        <w:tc>
+          <w:tcPr>
+            <w:tcW w:w="4678" w:type="dxa"/>
+            <w:vAlign w:val="center"/>
+          </w:tcPr>
+          <w:p>
+            <w:pPr>
+              <w:cnfStyle w:val="000000100000" w:firstRow="0" w:lastRow="0" w:firstColumn="0" w:lastColumn="0" w:oddVBand="0" w:evenVBand="0" w:oddHBand="1" w:evenHBand="0" w:firstRowFirstColumn="0" w:firstRowLastColumn="0" w:lastRowFirstColumn="0" w:lastRowLastColumn="0"/>
+              <w:rPr>
+                <w:sz w:val="22"/>
+                <w:szCs w:val="22"/>
+              </w:rPr>
+            </w:pPr>
+          </w:p>
+        </w:tc>
+      </w:tr>
+      <w:tr>
+        <w:tc>
+          <w:tcPr>
+            <w:cnfStyle w:val="001000000000" w:firstRow="0" w:lastRow="0" w:firstColumn="1" w:lastColumn="0" w:oddVBand="0" w:evenVBand="0" w:oddHBand="0" w:evenHBand="0" w:firstRowFirstColumn="0" w:firstRowLastColumn="0" w:lastRowFirstColumn="0" w:lastRowLastColumn="0"/>
+            <w:tcW w:w="453" w:type="dxa"/>
+            <w:vAlign w:val="center"/>
+          </w:tcPr>
+          <w:p>
+            <w:pPr>
+              <w:rPr>
+                <w:sz w:val="22"/>
+                <w:szCs w:val="22"/>
+              </w:rPr>
+            </w:pPr>
+            <w:r>
+              <w:rPr>
+                <w:sz w:val="22"/>
+                <w:szCs w:val="22"/>
+              </w:rPr>
+              <w:t>8</w:t>
+            </w:r>
+          </w:p>
+        </w:tc>
+        <w:tc>
+          <w:tcPr>
+            <w:tcW w:w="2661" w:type="dxa"/>
+            <w:vAlign w:val="center"/>
+          </w:tcPr>
+          <w:p>
+            <w:pPr>
+              <w:cnfStyle w:val="000000000000" w:firstRow="0" w:lastRow="0" w:firstColumn="0" w:lastColumn="0" w:oddVBand="0" w:evenVBand="0" w:oddHBand="0" w:evenHBand="0" w:firstRowFirstColumn="0" w:firstRowLastColumn="0" w:lastRowFirstColumn="0" w:lastRowLastColumn="0"/>
+              <w:rPr>
+                <w:sz w:val="22"/>
+                <w:szCs w:val="22"/>
+              </w:rPr>
+            </w:pPr>
+            <w:proofErr w:type="spellStart"/>
+            <w:r>
+              <w:rPr>
+                <w:sz w:val="22"/>
+                <w:szCs w:val="22"/>
+              </w:rPr>
+              <w:t>Packet</w:t>
+            </w:r>
+            <w:proofErr w:type="spellEnd"/>
+            <w:r>
+              <w:rPr>
+                <w:sz w:val="22"/>
+                <w:szCs w:val="22"/>
+              </w:rPr>
+              <w:t xml:space="preserve"> </w:t>
+            </w:r>
+            <w:proofErr w:type="spellStart"/>
+            <w:r>
+              <w:rPr>
+                <w:sz w:val="22"/>
+                <w:szCs w:val="22"/>
+              </w:rPr>
+              <w:t>type</w:t>
+            </w:r>
+            <w:proofErr w:type="spellEnd"/>
+          </w:p>
+        </w:tc>
+        <w:tc>
+          <w:tcPr>
+            <w:tcW w:w="4678" w:type="dxa"/>
+            <w:vAlign w:val="center"/>
+          </w:tcPr>
+          <w:p>
+            <w:pPr>
+              <w:cnfStyle w:val="000000000000" w:firstRow="0" w:lastRow="0" w:firstColumn="0" w:lastColumn="0" w:oddVBand="0" w:evenVBand="0" w:oddHBand="0" w:evenHBand="0" w:firstRowFirstColumn="0" w:firstRowLastColumn="0" w:lastRowFirstColumn="0" w:lastRowLastColumn="0"/>
+              <w:rPr>
+                <w:sz w:val="22"/>
+                <w:szCs w:val="22"/>
+              </w:rPr>
+            </w:pPr>
+          </w:p>
+        </w:tc>
+      </w:tr>
+      <w:tr>
+        <w:trPr>
+          <w:cnfStyle w:val="000000100000" w:firstRow="0" w:lastRow="0" w:firstColumn="0" w:lastColumn="0" w:oddVBand="0" w:evenVBand="0" w:oddHBand="1" w:evenHBand="0" w:firstRowFirstColumn="0" w:firstRowLastColumn="0" w:lastRowFirstColumn="0" w:lastRowLastColumn="0"/>
+        </w:trPr>
+        <w:tc>
+          <w:tcPr>
+            <w:cnfStyle w:val="001000000000" w:firstRow="0" w:lastRow="0" w:firstColumn="1" w:lastColumn="0" w:oddVBand="0" w:evenVBand="0" w:oddHBand="0" w:evenHBand="0" w:firstRowFirstColumn="0" w:firstRowLastColumn="0" w:lastRowFirstColumn="0" w:lastRowLastColumn="0"/>
+            <w:tcW w:w="453" w:type="dxa"/>
+            <w:vAlign w:val="center"/>
+          </w:tcPr>
+          <w:p>
+            <w:pPr>
+              <w:rPr>
+                <w:sz w:val="22"/>
+                <w:szCs w:val="22"/>
+              </w:rPr>
+            </w:pPr>
+            <w:r>
+              <w:rPr>
+                <w:sz w:val="22"/>
+                <w:szCs w:val="22"/>
+              </w:rPr>
+              <w:lastRenderedPageBreak/>
+              <w:t>9</w:t>
+            </w:r>
+          </w:p>
+        </w:tc>
+        <w:tc>
+          <w:tcPr>
+            <w:tcW w:w="2661" w:type="dxa"/>
+            <w:vAlign w:val="center"/>
+          </w:tcPr>
+          <w:p>
+            <w:pPr>
+              <w:cnfStyle w:val="000000100000" w:firstRow="0" w:lastRow="0" w:firstColumn="0" w:lastColumn="0" w:oddVBand="0" w:evenVBand="0" w:oddHBand="1" w:evenHBand="0" w:firstRowFirstColumn="0" w:firstRowLastColumn="0" w:lastRowFirstColumn="0" w:lastRowLastColumn="0"/>
+              <w:rPr>
+                <w:sz w:val="22"/>
+                <w:szCs w:val="22"/>
+              </w:rPr>
+            </w:pPr>
+            <w:proofErr w:type="spellStart"/>
+            <w:r>
+              <w:rPr>
+                <w:sz w:val="22"/>
+                <w:szCs w:val="22"/>
+              </w:rPr>
+              <w:t>Traffic</w:t>
+            </w:r>
+            <w:proofErr w:type="spellEnd"/>
+            <w:r>
+              <w:rPr>
+                <w:sz w:val="22"/>
+                <w:szCs w:val="22"/>
+              </w:rPr>
+              <w:t xml:space="preserve"> </w:t>
+            </w:r>
+            <w:proofErr w:type="spellStart"/>
+            <w:r>
+              <w:rPr>
+                <w:sz w:val="22"/>
+                <w:szCs w:val="22"/>
+              </w:rPr>
+              <w:t>type</w:t>
+            </w:r>
+            <w:proofErr w:type="spellEnd"/>
+          </w:p>
+        </w:tc>
+        <w:tc>
+          <w:tcPr>
+            <w:tcW w:w="4678" w:type="dxa"/>
+            <w:vAlign w:val="center"/>
+          </w:tcPr>
+          <w:p>
+            <w:pPr>
+              <w:cnfStyle w:val="000000100000" w:firstRow="0" w:lastRow="0" w:firstColumn="0" w:lastColumn="0" w:oddVBand="0" w:evenVBand="0" w:oddHBand="1" w:evenHBand="0" w:firstRowFirstColumn="0" w:firstRowLastColumn="0" w:lastRowFirstColumn="0" w:lastRowLastColumn="0"/>
+              <w:rPr>
+                <w:sz w:val="22"/>
+                <w:szCs w:val="22"/>
+              </w:rPr>
+            </w:pPr>
+          </w:p>
+        </w:tc>
+      </w:tr>
+      <w:tr>
+        <w:tc>
+          <w:tcPr>
+            <w:cnfStyle w:val="001000000000" w:firstRow="0" w:lastRow="0" w:firstColumn="1" w:lastColumn="0" w:oddVBand="0" w:evenVBand="0" w:oddHBand="0" w:evenHBand="0" w:firstRowFirstColumn="0" w:firstRowLastColumn="0" w:lastRowFirstColumn="0" w:lastRowLastColumn="0"/>
+            <w:tcW w:w="453" w:type="dxa"/>
+            <w:vAlign w:val="center"/>
+          </w:tcPr>
+          <w:p>
+            <w:pPr>
+              <w:rPr>
+                <w:sz w:val="22"/>
+                <w:szCs w:val="22"/>
+              </w:rPr>
+            </w:pPr>
+            <w:r>
+              <w:rPr>
+                <w:sz w:val="22"/>
+                <w:szCs w:val="22"/>
+              </w:rPr>
+              <w:t>10</w:t>
+            </w:r>
+          </w:p>
+        </w:tc>
+        <w:tc>
+          <w:tcPr>
+            <w:tcW w:w="2661" w:type="dxa"/>
+            <w:vAlign w:val="center"/>
+          </w:tcPr>
+          <w:p>
+            <w:pPr>
+              <w:cnfStyle w:val="000000000000" w:firstRow="0" w:lastRow="0" w:firstColumn="0" w:lastColumn="0" w:oddVBand="0" w:evenVBand="0" w:oddHBand="0" w:evenHBand="0" w:firstRowFirstColumn="0" w:firstRowLastColumn="0" w:lastRowFirstColumn="0" w:lastRowLastColumn="0"/>
+              <w:rPr>
+                <w:sz w:val="22"/>
+                <w:szCs w:val="22"/>
+              </w:rPr>
+            </w:pPr>
+            <w:proofErr w:type="spellStart"/>
+            <w:r>
+              <w:rPr>
+                <w:sz w:val="22"/>
+                <w:szCs w:val="22"/>
+              </w:rPr>
+              <w:t>Payload</w:t>
+            </w:r>
+            <w:proofErr w:type="spellEnd"/>
+            <w:r>
+              <w:rPr>
+                <w:sz w:val="22"/>
+                <w:szCs w:val="22"/>
+              </w:rPr>
+              <w:t xml:space="preserve"> Data</w:t>
+            </w:r>
+          </w:p>
+        </w:tc>
+        <w:tc>
+          <w:tcPr>
+            <w:tcW w:w="4678" w:type="dxa"/>
+            <w:vAlign w:val="center"/>
+          </w:tcPr>
+          <w:p>
+            <w:pPr>
+              <w:cnfStyle w:val="000000000000" w:firstRow="0" w:lastRow="0" w:firstColumn="0" w:lastColumn="0" w:oddVBand="0" w:evenVBand="0" w:oddHBand="0" w:evenHBand="0" w:firstRowFirstColumn="0" w:firstRowLastColumn="0" w:lastRowFirstColumn="0" w:lastRowLastColumn="0"/>
+              <w:rPr>
+                <w:sz w:val="22"/>
+                <w:szCs w:val="22"/>
+              </w:rPr>
+            </w:pPr>
+          </w:p>
+        </w:tc>
+      </w:tr>
+      <w:tr>
+        <w:trPr>
+          <w:cnfStyle w:val="000000100000" w:firstRow="0" w:lastRow="0" w:firstColumn="0" w:lastColumn="0" w:oddVBand="0" w:evenVBand="0" w:oddHBand="1" w:evenHBand="0" w:firstRowFirstColumn="0" w:firstRowLastColumn="0" w:lastRowFirstColumn="0" w:lastRowLastColumn="0"/>
+        </w:trPr>
+        <w:tc>
+          <w:tcPr>
+            <w:cnfStyle w:val="001000000000" w:firstRow="0" w:lastRow="0" w:firstColumn="1" w:lastColumn="0" w:oddVBand="0" w:evenVBand="0" w:oddHBand="0" w:evenHBand="0" w:firstRowFirstColumn="0" w:firstRowLastColumn="0" w:lastRowFirstColumn="0" w:lastRowLastColumn="0"/>
+            <w:tcW w:w="453" w:type="dxa"/>
+            <w:vAlign w:val="center"/>
+          </w:tcPr>
+          <w:p>
+            <w:pPr>
+              <w:rPr>
+                <w:sz w:val="22"/>
+                <w:szCs w:val="22"/>
+              </w:rPr>
+            </w:pPr>
+            <w:r>
+              <w:rPr>
+                <w:sz w:val="22"/>
+                <w:szCs w:val="22"/>
+              </w:rPr>
+              <w:t>11</w:t>
+            </w:r>
+          </w:p>
+        </w:tc>
+        <w:tc>
+          <w:tcPr>
+            <w:tcW w:w="2661" w:type="dxa"/>
+            <w:vAlign w:val="center"/>
+          </w:tcPr>
+          <w:p>
+            <w:pPr>
+              <w:cnfStyle w:val="000000100000" w:firstRow="0" w:lastRow="0" w:firstColumn="0" w:lastColumn="0" w:oddVBand="0" w:evenVBand="0" w:oddHBand="1" w:evenHBand="0" w:firstRowFirstColumn="0" w:firstRowLastColumn="0" w:lastRowFirstColumn="0" w:lastRowLastColumn="0"/>
+              <w:rPr>
+                <w:sz w:val="22"/>
+                <w:szCs w:val="22"/>
+              </w:rPr>
+            </w:pPr>
+            <w:proofErr w:type="spellStart"/>
+            <w:r>
+              <w:rPr>
+                <w:sz w:val="22"/>
+                <w:szCs w:val="22"/>
+              </w:rPr>
+              <w:t>Action</w:t>
+            </w:r>
+            <w:proofErr w:type="spellEnd"/>
+            <w:r>
+              <w:rPr>
+                <w:sz w:val="22"/>
+                <w:szCs w:val="22"/>
+              </w:rPr>
+              <w:t xml:space="preserve"> </w:t>
+            </w:r>
+            <w:proofErr w:type="spellStart"/>
+            <w:r>
+              <w:rPr>
+                <w:sz w:val="22"/>
+                <w:szCs w:val="22"/>
+              </w:rPr>
+              <w:t>Taken</w:t>
+            </w:r>
+            <w:proofErr w:type="spellEnd"/>
+          </w:p>
+        </w:tc>
+        <w:tc>
+          <w:tcPr>
+            <w:tcW w:w="4678" w:type="dxa"/>
+            <w:vAlign w:val="center"/>
+          </w:tcPr>
+          <w:p>
+            <w:pPr>
+              <w:cnfStyle w:val="000000100000" w:firstRow="0" w:lastRow="0" w:firstColumn="0" w:lastColumn="0" w:oddVBand="0" w:evenVBand="0" w:oddHBand="1" w:evenHBand="0" w:firstRowFirstColumn="0" w:firstRowLastColumn="0" w:lastRowFirstColumn="0" w:lastRowLastColumn="0"/>
+              <w:rPr>
+                <w:sz w:val="22"/>
+                <w:szCs w:val="22"/>
+              </w:rPr>
+            </w:pPr>
+          </w:p>
+        </w:tc>
+      </w:tr>
+      <w:tr>
+        <w:tc>
+          <w:tcPr>
+            <w:cnfStyle w:val="001000000000" w:firstRow="0" w:lastRow="0" w:firstColumn="1" w:lastColumn="0" w:oddVBand="0" w:evenVBand="0" w:oddHBand="0" w:evenHBand="0" w:firstRowFirstColumn="0" w:firstRowLastColumn="0" w:lastRowFirstColumn="0" w:lastRowLastColumn="0"/>
+            <w:tcW w:w="453" w:type="dxa"/>
+            <w:vAlign w:val="center"/>
+          </w:tcPr>
+          <w:p>
+            <w:pPr>
+              <w:rPr>
+                <w:sz w:val="22"/>
+                <w:szCs w:val="22"/>
+              </w:rPr>
+            </w:pPr>
+            <w:r>
+              <w:rPr>
+                <w:sz w:val="22"/>
+                <w:szCs w:val="22"/>
+              </w:rPr>
+              <w:t>12</w:t>
+            </w:r>
+          </w:p>
+        </w:tc>
+        <w:tc>
+          <w:tcPr>
+            <w:tcW w:w="2661" w:type="dxa"/>
+            <w:vAlign w:val="center"/>
+          </w:tcPr>
+          <w:p>
+            <w:pPr>
+              <w:cnfStyle w:val="000000000000" w:firstRow="0" w:lastRow="0" w:firstColumn="0" w:lastColumn="0" w:oddVBand="0" w:evenVBand="0" w:oddHBand="0" w:evenHBand="0" w:firstRowFirstColumn="0" w:firstRowLastColumn="0" w:lastRowFirstColumn="0" w:lastRowLastColumn="0"/>
+              <w:rPr>
+                <w:sz w:val="22"/>
+                <w:szCs w:val="22"/>
+              </w:rPr>
+            </w:pPr>
+            <w:proofErr w:type="spellStart"/>
+            <w:r>
+              <w:rPr>
+                <w:sz w:val="22"/>
+                <w:szCs w:val="22"/>
+              </w:rPr>
+              <w:t>Severity</w:t>
+            </w:r>
+            <w:proofErr w:type="spellEnd"/>
+            <w:r>
+              <w:rPr>
+                <w:sz w:val="22"/>
+                <w:szCs w:val="22"/>
+              </w:rPr>
+              <w:t xml:space="preserve"> </w:t>
+            </w:r>
+            <w:proofErr w:type="spellStart"/>
+            <w:r>
+              <w:rPr>
+                <w:sz w:val="22"/>
+                <w:szCs w:val="22"/>
+              </w:rPr>
+              <w:t>Level</w:t>
+            </w:r>
+            <w:proofErr w:type="spellEnd"/>
+          </w:p>
+        </w:tc>
+        <w:tc>
+          <w:tcPr>
+            <w:tcW w:w="4678" w:type="dxa"/>
+            <w:vAlign w:val="center"/>
+          </w:tcPr>
+          <w:p>
+            <w:pPr>
+              <w:cnfStyle w:val="000000000000" w:firstRow="0" w:lastRow="0" w:firstColumn="0" w:lastColumn="0" w:oddVBand="0" w:evenVBand="0" w:oddHBand="0" w:evenHBand="0" w:firstRowFirstColumn="0" w:firstRowLastColumn="0" w:lastRowFirstColumn="0" w:lastRowLastColumn="0"/>
+              <w:rPr>
+                <w:sz w:val="22"/>
+                <w:szCs w:val="22"/>
+              </w:rPr>
+            </w:pPr>
+          </w:p>
+        </w:tc>
+      </w:tr>
+      <w:tr>
+        <w:trPr>
+          <w:cnfStyle w:val="000000100000" w:firstRow="0" w:lastRow="0" w:firstColumn="0" w:lastColumn="0" w:oddVBand="0" w:evenVBand="0" w:oddHBand="1" w:evenHBand="0" w:firstRowFirstColumn="0" w:firstRowLastColumn="0" w:lastRowFirstColumn="0" w:lastRowLastColumn="0"/>
+        </w:trPr>
+        <w:tc>
+          <w:tcPr>
+            <w:cnfStyle w:val="001000000000" w:firstRow="0" w:lastRow="0" w:firstColumn="1" w:lastColumn="0" w:oddVBand="0" w:evenVBand="0" w:oddHBand="0" w:evenHBand="0" w:firstRowFirstColumn="0" w:firstRowLastColumn="0" w:lastRowFirstColumn="0" w:lastRowLastColumn="0"/>
+            <w:tcW w:w="453" w:type="dxa"/>
+            <w:vAlign w:val="center"/>
+          </w:tcPr>
+          <w:p>
+            <w:pPr>
+              <w:rPr>
+                <w:sz w:val="22"/>
+                <w:szCs w:val="22"/>
+              </w:rPr>
+            </w:pPr>
+            <w:r>
+              <w:rPr>
+                <w:sz w:val="22"/>
+                <w:szCs w:val="22"/>
+              </w:rPr>
+              <w:t>13</w:t>
+            </w:r>
+          </w:p>
+        </w:tc>
+        <w:tc>
+          <w:tcPr>
+            <w:tcW w:w="2661" w:type="dxa"/>
+            <w:vAlign w:val="center"/>
+          </w:tcPr>
+          <w:p>
+            <w:pPr>
+              <w:cnfStyle w:val="000000100000" w:firstRow="0" w:lastRow="0" w:firstColumn="0" w:lastColumn="0" w:oddVBand="0" w:evenVBand="0" w:oddHBand="1" w:evenHBand="0" w:firstRowFirstColumn="0" w:firstRowLastColumn="0" w:lastRowFirstColumn="0" w:lastRowLastColumn="0"/>
+              <w:rPr>
+                <w:sz w:val="22"/>
+                <w:szCs w:val="22"/>
+              </w:rPr>
+            </w:pPr>
+            <w:proofErr w:type="spellStart"/>
+            <w:r>
+              <w:rPr>
+                <w:sz w:val="22"/>
+                <w:szCs w:val="22"/>
+              </w:rPr>
+              <w:t>User</w:t>
+            </w:r>
+            <w:proofErr w:type="spellEnd"/>
+            <w:r>
+              <w:rPr>
+                <w:sz w:val="22"/>
+                <w:szCs w:val="22"/>
+              </w:rPr>
+              <w:t xml:space="preserve"> </w:t>
+            </w:r>
+            <w:proofErr w:type="spellStart"/>
+            <w:r>
+              <w:rPr>
+                <w:sz w:val="22"/>
+                <w:szCs w:val="22"/>
+              </w:rPr>
+              <w:t>Information</w:t>
+            </w:r>
+            <w:proofErr w:type="spellEnd"/>
+          </w:p>
+        </w:tc>
+        <w:tc>
+          <w:tcPr>
+            <w:tcW w:w="4678" w:type="dxa"/>
+            <w:vAlign w:val="center"/>
+          </w:tcPr>
+          <w:p>
+            <w:pPr>
+              <w:cnfStyle w:val="000000100000" w:firstRow="0" w:lastRow="0" w:firstColumn="0" w:lastColumn="0" w:oddVBand="0" w:evenVBand="0" w:oddHBand="1" w:evenHBand="0" w:firstRowFirstColumn="0" w:firstRowLastColumn="0" w:lastRowFirstColumn="0" w:lastRowLastColumn="0"/>
+              <w:rPr>
+                <w:sz w:val="22"/>
+                <w:szCs w:val="22"/>
+              </w:rPr>
+            </w:pPr>
+          </w:p>
+        </w:tc>
+      </w:tr>
+      <w:tr>
+        <w:tc>
+          <w:tcPr>
+            <w:cnfStyle w:val="001000000000" w:firstRow="0" w:lastRow="0" w:firstColumn="1" w:lastColumn="0" w:oddVBand="0" w:evenVBand="0" w:oddHBand="0" w:evenHBand="0" w:firstRowFirstColumn="0" w:firstRowLastColumn="0" w:lastRowFirstColumn="0" w:lastRowLastColumn="0"/>
+            <w:tcW w:w="453" w:type="dxa"/>
+            <w:vAlign w:val="center"/>
+          </w:tcPr>
+          <w:p>
+            <w:pPr>
+              <w:rPr>
+                <w:sz w:val="22"/>
+                <w:szCs w:val="22"/>
+              </w:rPr>
+            </w:pPr>
+            <w:r>
+              <w:rPr>
+                <w:sz w:val="22"/>
+                <w:szCs w:val="22"/>
+              </w:rPr>
+              <w:t>14</w:t>
+            </w:r>
+          </w:p>
+        </w:tc>
+        <w:tc>
+          <w:tcPr>
+            <w:tcW w:w="2661" w:type="dxa"/>
+            <w:vAlign w:val="center"/>
+          </w:tcPr>
+          <w:p>
+            <w:pPr>
+              <w:cnfStyle w:val="000000000000" w:firstRow="0" w:lastRow="0" w:firstColumn="0" w:lastColumn="0" w:oddVBand="0" w:evenVBand="0" w:oddHBand="0" w:evenHBand="0" w:firstRowFirstColumn="0" w:firstRowLastColumn="0" w:lastRowFirstColumn="0" w:lastRowLastColumn="0"/>
+              <w:rPr>
+                <w:sz w:val="22"/>
+                <w:szCs w:val="22"/>
+              </w:rPr>
+            </w:pPr>
+            <w:proofErr w:type="spellStart"/>
+            <w:r>
+              <w:rPr>
+                <w:sz w:val="22"/>
+                <w:szCs w:val="22"/>
+              </w:rPr>
+              <w:t>Device</w:t>
+            </w:r>
+            <w:proofErr w:type="spellEnd"/>
+            <w:r>
+              <w:rPr>
+                <w:sz w:val="22"/>
+                <w:szCs w:val="22"/>
+              </w:rPr>
+              <w:t xml:space="preserve"> </w:t>
+            </w:r>
+            <w:proofErr w:type="spellStart"/>
+            <w:r>
+              <w:rPr>
+                <w:sz w:val="22"/>
+                <w:szCs w:val="22"/>
+              </w:rPr>
+              <w:t>Information</w:t>
+            </w:r>
+            <w:proofErr w:type="spellEnd"/>
+          </w:p>
+        </w:tc>
+        <w:tc>
+          <w:tcPr>
+            <w:tcW w:w="4678" w:type="dxa"/>
+            <w:vAlign w:val="center"/>
+          </w:tcPr>
+          <w:p>
+            <w:pPr>
+              <w:cnfStyle w:val="000000000000" w:firstRow="0" w:lastRow="0" w:firstColumn="0" w:lastColumn="0" w:oddVBand="0" w:evenVBand="0" w:oddHBand="0" w:evenHBand="0" w:firstRowFirstColumn="0" w:firstRowLastColumn="0" w:lastRowFirstColumn="0" w:lastRowLastColumn="0"/>
+              <w:rPr>
+                <w:sz w:val="22"/>
+                <w:szCs w:val="22"/>
+                <w:lang w:val="en-GB"/>
+              </w:rPr>
+            </w:pPr>
+          </w:p>
+        </w:tc>
+      </w:tr>
+      <w:tr>
+        <w:trPr>
+          <w:cnfStyle w:val="000000100000" w:firstRow="0" w:lastRow="0" w:firstColumn="0" w:lastColumn="0" w:oddVBand="0" w:evenVBand="0" w:oddHBand="1" w:evenHBand="0" w:firstRowFirstColumn="0" w:firstRowLastColumn="0" w:lastRowFirstColumn="0" w:lastRowLastColumn="0"/>
+        </w:trPr>
+        <w:tc>
+          <w:tcPr>
+            <w:cnfStyle w:val="001000000000" w:firstRow="0" w:lastRow="0" w:firstColumn="1" w:lastColumn="0" w:oddVBand="0" w:evenVBand="0" w:oddHBand="0" w:evenHBand="0" w:firstRowFirstColumn="0" w:firstRowLastColumn="0" w:lastRowFirstColumn="0" w:lastRowLastColumn="0"/>
+            <w:tcW w:w="453" w:type="dxa"/>
+            <w:vAlign w:val="center"/>
+          </w:tcPr>
+          <w:p>
+            <w:pPr>
+              <w:rPr>
+                <w:sz w:val="22"/>
+                <w:szCs w:val="22"/>
+              </w:rPr>
+            </w:pPr>
+            <w:r>
+              <w:rPr>
+                <w:sz w:val="22"/>
+                <w:szCs w:val="22"/>
+              </w:rPr>
+              <w:t>15</w:t>
+            </w:r>
+          </w:p>
+        </w:tc>
+        <w:tc>
+          <w:tcPr>
+            <w:tcW w:w="2661" w:type="dxa"/>
+            <w:vAlign w:val="center"/>
+          </w:tcPr>
+          <w:p>
+            <w:pPr>
+              <w:cnfStyle w:val="000000100000" w:firstRow="0" w:lastRow="0" w:firstColumn="0" w:lastColumn="0" w:oddVBand="0" w:evenVBand="0" w:oddHBand="1" w:evenHBand="0" w:firstRowFirstColumn="0" w:firstRowLastColumn="0" w:lastRowFirstColumn="0" w:lastRowLastColumn="0"/>
+              <w:rPr>
+                <w:sz w:val="22"/>
+                <w:szCs w:val="22"/>
+              </w:rPr>
+            </w:pPr>
+            <w:r>
+              <w:rPr>
+                <w:sz w:val="22"/>
+                <w:szCs w:val="22"/>
+              </w:rPr>
+              <w:t xml:space="preserve">Network </w:t>
+            </w:r>
+            <w:proofErr w:type="spellStart"/>
+            <w:r>
+              <w:rPr>
+                <w:sz w:val="22"/>
+                <w:szCs w:val="22"/>
+              </w:rPr>
+              <w:t>Segment</w:t>
+            </w:r>
+            <w:proofErr w:type="spellEnd"/>
+          </w:p>
+        </w:tc>
+        <w:tc>
+          <w:tcPr>
+            <w:tcW w:w="4678" w:type="dxa"/>
+            <w:vAlign w:val="center"/>
+          </w:tcPr>
+          <w:p>
+            <w:pPr>
+              <w:cnfStyle w:val="000000100000" w:firstRow="0" w:lastRow="0" w:firstColumn="0" w:lastColumn="0" w:oddVBand="0" w:evenVBand="0" w:oddHBand="1" w:evenHBand="0" w:firstRowFirstColumn="0" w:firstRowLastColumn="0" w:lastRowFirstColumn="0" w:lastRowLastColumn="0"/>
+              <w:rPr>
+                <w:sz w:val="22"/>
+                <w:szCs w:val="22"/>
+              </w:rPr>
+            </w:pPr>
+          </w:p>
+        </w:tc>
+      </w:tr>
+      <w:tr>
+        <w:tc>
+          <w:tcPr>
+            <w:cnfStyle w:val="001000000000" w:firstRow="0" w:lastRow="0" w:firstColumn="1" w:lastColumn="0" w:oddVBand="0" w:evenVBand="0" w:oddHBand="0" w:evenHBand="0" w:firstRowFirstColumn="0" w:firstRowLastColumn="0" w:lastRowFirstColumn="0" w:lastRowLastColumn="0"/>
+            <w:tcW w:w="453" w:type="dxa"/>
+            <w:vAlign w:val="center"/>
+          </w:tcPr>
+          <w:p>
+            <w:pPr>
+              <w:rPr>
+                <w:sz w:val="22"/>
+                <w:szCs w:val="22"/>
+              </w:rPr>
+            </w:pPr>
+            <w:r>
+              <w:rPr>
+                <w:sz w:val="22"/>
+                <w:szCs w:val="22"/>
+              </w:rPr>
+              <w:t>16</w:t>
+            </w:r>
+          </w:p>
+        </w:tc>
+        <w:tc>
+          <w:tcPr>
+            <w:tcW w:w="2661" w:type="dxa"/>
+            <w:vAlign w:val="center"/>
+          </w:tcPr>
+          <w:p>
+            <w:pPr>
+              <w:cnfStyle w:val="000000000000" w:firstRow="0" w:lastRow="0" w:firstColumn="0" w:lastColumn="0" w:oddVBand="0" w:evenVBand="0" w:oddHBand="0" w:evenHBand="0" w:firstRowFirstColumn="0" w:firstRowLastColumn="0" w:lastRowFirstColumn="0" w:lastRowLastColumn="0"/>
+              <w:rPr>
+                <w:sz w:val="22"/>
+                <w:szCs w:val="22"/>
+              </w:rPr>
+            </w:pPr>
+            <w:proofErr w:type="spellStart"/>
+            <w:r>
+              <w:rPr>
+                <w:sz w:val="22"/>
+                <w:szCs w:val="22"/>
+              </w:rPr>
+              <w:t>Geo-Location</w:t>
+            </w:r>
+            <w:proofErr w:type="spellEnd"/>
+            <w:r>
+              <w:rPr>
+                <w:sz w:val="22"/>
+                <w:szCs w:val="22"/>
+              </w:rPr>
+              <w:t xml:space="preserve"> data</w:t>
+            </w:r>
+          </w:p>
+        </w:tc>
+        <w:tc>
+          <w:tcPr>
+            <w:tcW w:w="4678" w:type="dxa"/>
+            <w:vAlign w:val="center"/>
+          </w:tcPr>
+          <w:p>
+            <w:pPr>
+              <w:cnfStyle w:val="000000000000" w:firstRow="0" w:lastRow="0" w:firstColumn="0" w:lastColumn="0" w:oddVBand="0" w:evenVBand="0" w:oddHBand="0" w:evenHBand="0" w:firstRowFirstColumn="0" w:firstRowLastColumn="0" w:lastRowFirstColumn="0" w:lastRowLastColumn="0"/>
+              <w:rPr>
+                <w:sz w:val="22"/>
+                <w:szCs w:val="22"/>
+              </w:rPr>
+            </w:pPr>
+          </w:p>
+        </w:tc>
+      </w:tr>
+      <w:tr>
+        <w:trPr>
+          <w:cnfStyle w:val="000000100000" w:firstRow="0" w:lastRow="0" w:firstColumn="0" w:lastColumn="0" w:oddVBand="0" w:evenVBand="0" w:oddHBand="1" w:evenHBand="0" w:firstRowFirstColumn="0" w:firstRowLastColumn="0" w:lastRowFirstColumn="0" w:lastRowLastColumn="0"/>
+        </w:trPr>
+        <w:tc>
+          <w:tcPr>
+            <w:cnfStyle w:val="001000000000" w:firstRow="0" w:lastRow="0" w:firstColumn="1" w:lastColumn="0" w:oddVBand="0" w:evenVBand="0" w:oddHBand="0" w:evenHBand="0" w:firstRowFirstColumn="0" w:firstRowLastColumn="0" w:lastRowFirstColumn="0" w:lastRowLastColumn="0"/>
+            <w:tcW w:w="453" w:type="dxa"/>
+            <w:vAlign w:val="center"/>
+          </w:tcPr>
+          <w:p>
+            <w:pPr>
+              <w:rPr>
+                <w:sz w:val="22"/>
+                <w:szCs w:val="22"/>
+              </w:rPr>
+            </w:pPr>
+            <w:r>
+              <w:rPr>
+                <w:sz w:val="22"/>
+                <w:szCs w:val="22"/>
+              </w:rPr>
+              <w:t>17</w:t>
+            </w:r>
+          </w:p>
+        </w:tc>
+        <w:tc>
+          <w:tcPr>
+            <w:tcW w:w="2661" w:type="dxa"/>
+            <w:vAlign w:val="center"/>
+          </w:tcPr>
+          <w:p>
+            <w:pPr>
+              <w:cnfStyle w:val="000000100000" w:firstRow="0" w:lastRow="0" w:firstColumn="0" w:lastColumn="0" w:oddVBand="0" w:evenVBand="0" w:oddHBand="1" w:evenHBand="0" w:firstRowFirstColumn="0" w:firstRowLastColumn="0" w:lastRowFirstColumn="0" w:lastRowLastColumn="0"/>
+              <w:rPr>
+                <w:sz w:val="22"/>
+                <w:szCs w:val="22"/>
+              </w:rPr>
+            </w:pPr>
+            <w:r>
+              <w:rPr>
+                <w:sz w:val="22"/>
+                <w:szCs w:val="22"/>
+              </w:rPr>
+              <w:t xml:space="preserve">Proxy </w:t>
+            </w:r>
+            <w:proofErr w:type="spellStart"/>
+            <w:r>
+              <w:rPr>
+                <w:sz w:val="22"/>
+                <w:szCs w:val="22"/>
+              </w:rPr>
+              <w:t>Information</w:t>
+            </w:r>
+            <w:proofErr w:type="spellEnd"/>
+          </w:p>
+        </w:tc>
+        <w:tc>
+          <w:tcPr>
+            <w:tcW w:w="4678" w:type="dxa"/>
+            <w:vAlign w:val="center"/>
+          </w:tcPr>
+          <w:p>
+            <w:pPr>
+              <w:cnfStyle w:val="000000100000" w:firstRow="0" w:lastRow="0" w:firstColumn="0" w:lastColumn="0" w:oddVBand="0" w:evenVBand="0" w:oddHBand="1" w:evenHBand="0" w:firstRowFirstColumn="0" w:firstRowLastColumn="0" w:lastRowFirstColumn="0" w:lastRowLastColumn="0"/>
+              <w:rPr>
+                <w:sz w:val="22"/>
+                <w:szCs w:val="22"/>
+              </w:rPr>
+            </w:pPr>
+          </w:p>
+        </w:tc>
+      </w:tr>
+      <w:tr>
+        <w:tc>
+          <w:tcPr>
+            <w:cnfStyle w:val="001000000000" w:firstRow="0" w:lastRow="0" w:firstColumn="1" w:lastColumn="0" w:oddVBand="0" w:evenVBand="0" w:oddHBand="0" w:evenHBand="0" w:firstRowFirstColumn="0" w:firstRowLastColumn="0" w:lastRowFirstColumn="0" w:lastRowLastColumn="0"/>
+            <w:tcW w:w="453" w:type="dxa"/>
+            <w:vAlign w:val="center"/>
+          </w:tcPr>
+          <w:p>
+            <w:pPr>
+              <w:rPr>
+                <w:sz w:val="22"/>
+                <w:szCs w:val="22"/>
+              </w:rPr>
+            </w:pPr>
+            <w:r>
+              <w:rPr>
+                <w:sz w:val="22"/>
+                <w:szCs w:val="22"/>
+              </w:rPr>
+              <w:t>18</w:t>
+            </w:r>
+          </w:p>
+        </w:tc>
+        <w:tc>
+          <w:tcPr>
+            <w:tcW w:w="2661" w:type="dxa"/>
+            <w:vAlign w:val="center"/>
+          </w:tcPr>
+          <w:p>
+            <w:pPr>
+              <w:cnfStyle w:val="000000000000" w:firstRow="0" w:lastRow="0" w:firstColumn="0" w:lastColumn="0" w:oddVBand="0" w:evenVBand="0" w:oddHBand="0" w:evenHBand="0" w:firstRowFirstColumn="0" w:firstRowLastColumn="0" w:lastRowFirstColumn="0" w:lastRowLastColumn="0"/>
+              <w:rPr>
+                <w:sz w:val="22"/>
+                <w:szCs w:val="22"/>
+              </w:rPr>
+            </w:pPr>
+            <w:r>
+              <w:rPr>
+                <w:sz w:val="22"/>
+                <w:szCs w:val="22"/>
+              </w:rPr>
+              <w:t xml:space="preserve">Firewall </w:t>
+            </w:r>
+            <w:proofErr w:type="spellStart"/>
+            <w:r>
+              <w:rPr>
+                <w:sz w:val="22"/>
+                <w:szCs w:val="22"/>
+              </w:rPr>
+              <w:t>Logs</w:t>
+            </w:r>
+            <w:proofErr w:type="spellEnd"/>
+          </w:p>
+        </w:tc>
+        <w:tc>
+          <w:tcPr>
+            <w:tcW w:w="4678" w:type="dxa"/>
+            <w:vAlign w:val="center"/>
+          </w:tcPr>
+          <w:p>
+            <w:pPr>
+              <w:cnfStyle w:val="000000000000" w:firstRow="0" w:lastRow="0" w:firstColumn="0" w:lastColumn="0" w:oddVBand="0" w:evenVBand="0" w:oddHBand="0" w:evenHBand="0" w:firstRowFirstColumn="0" w:firstRowLastColumn="0" w:lastRowFirstColumn="0" w:lastRowLastColumn="0"/>
+              <w:rPr>
+                <w:sz w:val="22"/>
+                <w:szCs w:val="22"/>
+              </w:rPr>
+            </w:pPr>
+          </w:p>
+        </w:tc>
+      </w:tr>
+      <w:tr>
+        <w:trPr>
+          <w:cnfStyle w:val="000000100000" w:firstRow="0" w:lastRow="0" w:firstColumn="0" w:lastColumn="0" w:oddVBand="0" w:evenVBand="0" w:oddHBand="1" w:evenHBand="0" w:firstRowFirstColumn="0" w:firstRowLastColumn="0" w:lastRowFirstColumn="0" w:lastRowLastColumn="0"/>
+        </w:trPr>
+        <w:tc>
+          <w:tcPr>
+            <w:cnfStyle w:val="001000000000" w:firstRow="0" w:lastRow="0" w:firstColumn="1" w:lastColumn="0" w:oddVBand="0" w:evenVBand="0" w:oddHBand="0" w:evenHBand="0" w:firstRowFirstColumn="0" w:firstRowLastColumn="0" w:lastRowFirstColumn="0" w:lastRowLastColumn="0"/>
+            <w:tcW w:w="453" w:type="dxa"/>
+            <w:vAlign w:val="center"/>
+          </w:tcPr>
+          <w:p>
+            <w:pPr>
+              <w:rPr>
+                <w:sz w:val="22"/>
+                <w:szCs w:val="22"/>
+              </w:rPr>
+            </w:pPr>
+            <w:r>
+              <w:rPr>
+                <w:sz w:val="22"/>
+                <w:szCs w:val="22"/>
+              </w:rPr>
+              <w:t>19</w:t>
+            </w:r>
+          </w:p>
+        </w:tc>
+        <w:tc>
+          <w:tcPr>
+            <w:tcW w:w="2661" w:type="dxa"/>
+            <w:vAlign w:val="center"/>
+          </w:tcPr>
+          <w:p>
+            <w:pPr>
+              <w:cnfStyle w:val="000000100000" w:firstRow="0" w:lastRow="0" w:firstColumn="0" w:lastColumn="0" w:oddVBand="0" w:evenVBand="0" w:oddHBand="1" w:evenHBand="0" w:firstRowFirstColumn="0" w:firstRowLastColumn="0" w:lastRowFirstColumn="0" w:lastRowLastColumn="0"/>
+              <w:rPr>
+                <w:sz w:val="22"/>
+                <w:szCs w:val="22"/>
+              </w:rPr>
+            </w:pPr>
+            <w:r>
+              <w:rPr>
+                <w:sz w:val="22"/>
+                <w:szCs w:val="22"/>
+              </w:rPr>
+              <w:t xml:space="preserve">IDS/IPS </w:t>
+            </w:r>
+            <w:proofErr w:type="spellStart"/>
+            <w:r>
+              <w:rPr>
+                <w:sz w:val="22"/>
+                <w:szCs w:val="22"/>
+              </w:rPr>
+              <w:t>alerts</w:t>
+            </w:r>
+            <w:proofErr w:type="spellEnd"/>
+          </w:p>
+        </w:tc>
+        <w:tc>
+          <w:tcPr>
+            <w:tcW w:w="4678" w:type="dxa"/>
+            <w:vAlign w:val="center"/>
+          </w:tcPr>
+          <w:p>
+            <w:pPr>
+              <w:cnfStyle w:val="000000100000" w:firstRow="0" w:lastRow="0" w:firstColumn="0" w:lastColumn="0" w:oddVBand="0" w:evenVBand="0" w:oddHBand="1" w:evenHBand="0" w:firstRowFirstColumn="0" w:firstRowLastColumn="0" w:lastRowFirstColumn="0" w:lastRowLastColumn="0"/>
+              <w:rPr>
+                <w:sz w:val="22"/>
+                <w:szCs w:val="22"/>
+              </w:rPr>
+            </w:pPr>
+          </w:p>
+        </w:tc>
+      </w:tr>
+      <w:tr>
+        <w:tc>
+          <w:tcPr>
+            <w:cnfStyle w:val="001000000000" w:firstRow="0" w:lastRow="0" w:firstColumn="1" w:lastColumn="0" w:oddVBand="0" w:evenVBand="0" w:oddHBand="0" w:evenHBand="0" w:firstRowFirstColumn="0" w:firstRowLastColumn="0" w:lastRowFirstColumn="0" w:lastRowLastColumn="0"/>
+            <w:tcW w:w="453" w:type="dxa"/>
+            <w:vAlign w:val="center"/>
+          </w:tcPr>
+          <w:p>
+            <w:pPr>
+              <w:rPr>
+                <w:sz w:val="22"/>
+                <w:szCs w:val="22"/>
+              </w:rPr>
+            </w:pPr>
+            <w:r>
+              <w:rPr>
+                <w:sz w:val="22"/>
+                <w:szCs w:val="22"/>
+              </w:rPr>
+              <w:t>20</w:t>
+            </w:r>
+          </w:p>
+        </w:tc>
+        <w:tc>
+          <w:tcPr>
+            <w:tcW w:w="2661" w:type="dxa"/>
+            <w:vAlign w:val="center"/>
+          </w:tcPr>
+          <w:p>
+            <w:pPr>
+              <w:cnfStyle w:val="000000000000" w:firstRow="0" w:lastRow="0" w:firstColumn="0" w:lastColumn="0" w:oddVBand="0" w:evenVBand="0" w:oddHBand="0" w:evenHBand="0" w:firstRowFirstColumn="0" w:firstRowLastColumn="0" w:lastRowFirstColumn="0" w:lastRowLastColumn="0"/>
+              <w:rPr>
+                <w:sz w:val="22"/>
+                <w:szCs w:val="22"/>
+              </w:rPr>
+            </w:pPr>
+            <w:r>
+              <w:rPr>
+                <w:sz w:val="22"/>
+                <w:szCs w:val="22"/>
+              </w:rPr>
+              <w:t xml:space="preserve">Log </w:t>
+            </w:r>
+            <w:proofErr w:type="spellStart"/>
+            <w:r>
+              <w:rPr>
+                <w:sz w:val="22"/>
+                <w:szCs w:val="22"/>
+              </w:rPr>
+              <w:t>Source</w:t>
+            </w:r>
+            <w:proofErr w:type="spellEnd"/>
+          </w:p>
+        </w:tc>
+        <w:tc>
+          <w:tcPr>
+            <w:tcW w:w="4678" w:type="dxa"/>
+            <w:vAlign w:val="center"/>
+          </w:tcPr>
+          <w:p>
+            <w:pPr>
+              <w:cnfStyle w:val="000000000000" w:firstRow="0" w:lastRow="0" w:firstColumn="0" w:lastColumn="0" w:oddVBand="0" w:evenVBand="0" w:oddHBand="0" w:evenHBand="0" w:firstRowFirstColumn="0" w:firstRowLastColumn="0" w:lastRowFirstColumn="0" w:lastRowLastColumn="0"/>
+              <w:rPr>
+                <w:sz w:val="22"/>
+                <w:szCs w:val="22"/>
+              </w:rPr>
+            </w:pPr>
+          </w:p>
+        </w:tc>
+      </w:tr>
+    </w:tbl>
+    <w:p/>
+    <w:p/>
+    <w:p/>
+    <w:p>
+      <w:pPr>
+        <w:pStyle w:val="Ttulo1"/>
+        <w:numPr>
+          <w:ilvl w:val="0"/>
+          <w:numId w:val="1"/>
+        </w:numPr>
+        <w:rPr>
+          <w:lang w:val="en-GB"/>
+        </w:rPr>
+      </w:pPr>
+      <w:r>
+        <w:rPr>
+          <w:lang w:val="en-GB"/>
+        </w:rPr>
+        <w:t xml:space="preserve">KDD Process – Step </w:t>
+      </w:r>
+      <w:r>
+        <w:rPr>
+          <w:lang w:val="en-GB"/>
+        </w:rPr>
+        <w:t>2</w:t>
+      </w:r>
+      <w:r>
+        <w:rPr>
+          <w:lang w:val="en-GB"/>
+        </w:rPr>
+        <w:t xml:space="preserve"> </w:t>
+      </w:r>
+      <w:r>
+        <w:rPr>
+          <w:lang w:val="en-GB"/>
+        </w:rPr>
+        <w:t>–</w:t>
+      </w:r>
+      <w:r>
+        <w:rPr>
+          <w:lang w:val="en-GB"/>
+        </w:rPr>
+        <w:t xml:space="preserve"> </w:t>
+      </w:r>
+      <w:r>
+        <w:rPr>
+          <w:lang w:val="en-GB"/>
+        </w:rPr>
+        <w:t>Preparation</w:t>
+      </w:r>
+    </w:p>
+    <w:p>
+      <w:pPr>
+        <w:rPr>
+          <w:lang w:val="en-GB"/>
+        </w:rPr>
+      </w:pPr>
+    </w:p>
+    <w:p/>
+    <w:p>
+      <w:pPr>
+        <w:pStyle w:val="Ttulo1"/>
+        <w:numPr>
+          <w:ilvl w:val="0"/>
+          <w:numId w:val="1"/>
+        </w:numPr>
+        <w:rPr>
+          <w:lang w:val="en-GB"/>
+        </w:rPr>
+      </w:pPr>
+      <w:r>
+        <w:rPr>
+          <w:lang w:val="en-GB"/>
+        </w:rPr>
+        <w:t xml:space="preserve">KDD Process – Step </w:t>
+      </w:r>
+      <w:r>
+        <w:rPr>
+          <w:lang w:val="en-GB"/>
+        </w:rPr>
+        <w:t>3</w:t>
+      </w:r>
+      <w:r>
+        <w:rPr>
+          <w:lang w:val="en-GB"/>
+        </w:rPr>
+        <w:t xml:space="preserve"> </w:t>
+      </w:r>
+      <w:r>
+        <w:rPr>
+          <w:lang w:val="en-GB"/>
+        </w:rPr>
+        <w:t>–</w:t>
+      </w:r>
+      <w:r>
+        <w:rPr>
+          <w:lang w:val="en-GB"/>
+        </w:rPr>
+        <w:t xml:space="preserve"> </w:t>
+      </w:r>
+      <w:r>
+        <w:rPr>
+          <w:lang w:val="en-GB"/>
+        </w:rPr>
+        <w:t>Feature E</w:t>
+      </w:r>
+      <w:r>
+        <w:rPr>
+          <w:lang w:val="en-GB"/>
+        </w:rPr>
+        <w:t>ngineering</w:t>
+      </w:r>
+    </w:p>
+    <w:p>
+      <w:pPr>
+        <w:rPr>
+          <w:lang w:val="en-GB"/>
+        </w:rPr>
+      </w:pPr>
+    </w:p>
+    <w:p/>
+    <w:p>
+      <w:pPr>
+        <w:pStyle w:val="Ttulo1"/>
+        <w:numPr>
+          <w:ilvl w:val="0"/>
+          <w:numId w:val="1"/>
+        </w:numPr>
+      </w:pPr>
+      <w:r>
+        <w:t xml:space="preserve">KDD </w:t>
+      </w:r>
+      <w:proofErr w:type="spellStart"/>
+      <w:r>
+        <w:t>Process</w:t>
+      </w:r>
+      <w:proofErr w:type="spellEnd"/>
+      <w:r>
+        <w:t xml:space="preserve"> – Step </w:t>
+      </w:r>
+      <w:r>
+        <w:t>4</w:t>
+      </w:r>
+      <w:r>
+        <w:t xml:space="preserve"> </w:t>
+      </w:r>
+      <w:r>
+        <w:t>–</w:t>
+      </w:r>
+      <w:r>
+        <w:t xml:space="preserve"> </w:t>
+      </w:r>
+      <w:proofErr w:type="spellStart"/>
+      <w:r>
+        <w:t>Classification</w:t>
+      </w:r>
+      <w:proofErr w:type="spellEnd"/>
     </w:p>
     <w:p/>
     <w:p/>
+    <w:p>
+      <w:pPr>
+        <w:pStyle w:val="Ttulo1"/>
+        <w:numPr>
+          <w:ilvl w:val="0"/>
+          <w:numId w:val="1"/>
+        </w:numPr>
+      </w:pPr>
+      <w:r>
+        <w:t xml:space="preserve">KDD </w:t>
+      </w:r>
+      <w:proofErr w:type="spellStart"/>
+      <w:r>
+        <w:t>Process</w:t>
+      </w:r>
+      <w:proofErr w:type="spellEnd"/>
+      <w:r>
+        <w:t xml:space="preserve"> – Step 1 - </w:t>
+      </w:r>
+      <w:proofErr w:type="spellStart"/>
+      <w:r>
+        <w:t>Prediction</w:t>
+      </w:r>
+      <w:proofErr w:type="spellEnd"/>
+    </w:p>
+    <w:p/>
+    <w:p>
+      <w:pPr>
+        <w:rPr>
+          <w:lang w:val="en-GB"/>
+        </w:rPr>
+      </w:pPr>
+    </w:p>
+    <w:p>
+      <w:pPr>
+        <w:rPr>
+          <w:lang w:val="en-GB"/>
+        </w:rPr>
+      </w:pPr>
+    </w:p>
     <w:sectPr>
       <w:footerReference w:type="default" r:id="rId9"/>
       <w:pgSz w:w="11906" w:h="16838"/>

</xml_diff>

<commit_message>
On branch main  Changes to be committed: 	modified:   Project report.docx
</commit_message>
<xml_diff>
--- a/Project report.docx
+++ b/Project report.docx
@@ -22,11 +22,8 @@
         <w:rPr>
           <w:rFonts w:asciiTheme="minorHAnsi" w:eastAsiaTheme="minorHAnsi" w:hAnsiTheme="minorHAnsi" w:cstheme="minorBidi"/>
           <w:color w:val="auto"/>
-          <w:kern w:val="2"/>
           <w:sz w:val="24"/>
           <w:szCs w:val="24"/>
-          <w:lang w:eastAsia="en-US"/>
-          <w14:ligatures w14:val="standardContextual"/>
         </w:rPr>
         <w:id w:val="-493183630"/>
         <w:docPartObj>
@@ -43,7 +40,7 @@
       <w:sdtContent>
         <w:p>
           <w:pPr>
-            <w:pStyle w:val="Cabealhodondice"/>
+            <w:pStyle w:val="Ttulo1"/>
           </w:pPr>
           <w:r>
             <w:t>Índice</w:t>
@@ -325,10 +322,6 @@
     <w:p>
       <w:pPr>
         <w:pStyle w:val="Ttulo1"/>
-        <w:numPr>
-          <w:ilvl w:val="0"/>
-          <w:numId w:val="1"/>
-        </w:numPr>
       </w:pPr>
       <w:bookmarkStart w:id="0" w:name="_Toc211534254"/>
       <w:r>
@@ -343,40 +336,16 @@
       </w:r>
     </w:p>
     <w:p>
-      <w:pPr>
-        <w:pStyle w:val="Ttulo1"/>
-        <w:numPr>
-          <w:ilvl w:val="0"/>
-          <w:numId w:val="1"/>
-        </w:numPr>
-      </w:pPr>
-      <w:bookmarkStart w:id="1" w:name="_Toc211534255"/>
       <w:r>
-        <w:t>Dados em análise</w:t>
-      </w:r>
-      <w:bookmarkEnd w:id="1"/>
-    </w:p>
-    <w:p>
-      <w:r>
-        <w:t xml:space="preserve">O </w:t>
-      </w:r>
-      <w:proofErr w:type="spellStart"/>
-      <w:r>
-        <w:t>dataset</w:t>
-      </w:r>
-      <w:proofErr w:type="spellEnd"/>
-      <w:r>
-        <w:t xml:space="preserve"> em análise pode ser encontrado no </w:t>
+        <w:t xml:space="preserve">O dataset em análise pode ser encontrado no </w:t>
       </w:r>
       <w:hyperlink r:id="rId8" w:history="1">
-        <w:proofErr w:type="spellStart"/>
         <w:r>
           <w:rPr>
             <w:rStyle w:val="Hiperligao"/>
           </w:rPr>
           <w:t>Kaggle</w:t>
         </w:r>
-        <w:proofErr w:type="spellEnd"/>
       </w:hyperlink>
       <w:r>
         <w:t xml:space="preserve"> e contém 40 mil entradas com 25 colunas correspondentes a métricas numéricas e simbólicas relacionadas com tráfego de rede. </w:t>
@@ -493,7 +462,6 @@
                 <w:szCs w:val="22"/>
               </w:rPr>
             </w:pPr>
-            <w:proofErr w:type="spellStart"/>
             <w:r>
               <w:rPr>
                 <w:sz w:val="22"/>
@@ -501,7 +469,6 @@
               </w:rPr>
               <w:t>Timestamp</w:t>
             </w:r>
-            <w:proofErr w:type="spellEnd"/>
           </w:p>
         </w:tc>
         <w:tc>
@@ -587,31 +554,13 @@
                 <w:szCs w:val="22"/>
               </w:rPr>
             </w:pPr>
-            <w:proofErr w:type="spellStart"/>
-            <w:r>
-              <w:rPr>
-                <w:sz w:val="22"/>
-                <w:szCs w:val="22"/>
-              </w:rPr>
-              <w:t>Source</w:t>
-            </w:r>
-            <w:proofErr w:type="spellEnd"/>
-            <w:r>
-              <w:rPr>
-                <w:sz w:val="22"/>
-                <w:szCs w:val="22"/>
-              </w:rPr>
-              <w:t xml:space="preserve"> IP </w:t>
-            </w:r>
-            <w:proofErr w:type="spellStart"/>
-            <w:r>
-              <w:rPr>
-                <w:sz w:val="22"/>
-                <w:szCs w:val="22"/>
-              </w:rPr>
-              <w:t>Address</w:t>
-            </w:r>
-            <w:proofErr w:type="spellEnd"/>
+            <w:r>
+              <w:rPr>
+                <w:sz w:val="22"/>
+                <w:szCs w:val="22"/>
+              </w:rPr>
+              <w:t>Source IP Address</w:t>
+            </w:r>
           </w:p>
         </w:tc>
         <w:tc>
@@ -702,31 +651,13 @@
                 <w:szCs w:val="22"/>
               </w:rPr>
             </w:pPr>
-            <w:proofErr w:type="spellStart"/>
-            <w:r>
-              <w:rPr>
-                <w:sz w:val="22"/>
-                <w:szCs w:val="22"/>
-              </w:rPr>
-              <w:t>Destination</w:t>
-            </w:r>
-            <w:proofErr w:type="spellEnd"/>
-            <w:r>
-              <w:rPr>
-                <w:sz w:val="22"/>
-                <w:szCs w:val="22"/>
-              </w:rPr>
-              <w:t xml:space="preserve"> IP </w:t>
-            </w:r>
-            <w:proofErr w:type="spellStart"/>
-            <w:r>
-              <w:rPr>
-                <w:sz w:val="22"/>
-                <w:szCs w:val="22"/>
-              </w:rPr>
-              <w:t>Address</w:t>
-            </w:r>
-            <w:proofErr w:type="spellEnd"/>
+            <w:r>
+              <w:rPr>
+                <w:sz w:val="22"/>
+                <w:szCs w:val="22"/>
+              </w:rPr>
+              <w:t>Destination IP Address</w:t>
+            </w:r>
           </w:p>
         </w:tc>
         <w:tc>
@@ -814,31 +745,13 @@
                 <w:szCs w:val="22"/>
               </w:rPr>
             </w:pPr>
-            <w:proofErr w:type="spellStart"/>
-            <w:r>
-              <w:rPr>
-                <w:sz w:val="22"/>
-                <w:szCs w:val="22"/>
-              </w:rPr>
-              <w:t>Source</w:t>
-            </w:r>
-            <w:proofErr w:type="spellEnd"/>
-            <w:r>
-              <w:rPr>
-                <w:sz w:val="22"/>
-                <w:szCs w:val="22"/>
-              </w:rPr>
-              <w:t xml:space="preserve"> </w:t>
-            </w:r>
-            <w:proofErr w:type="spellStart"/>
-            <w:r>
-              <w:rPr>
-                <w:sz w:val="22"/>
-                <w:szCs w:val="22"/>
-              </w:rPr>
-              <w:t>Port</w:t>
-            </w:r>
-            <w:proofErr w:type="spellEnd"/>
+            <w:r>
+              <w:rPr>
+                <w:sz w:val="22"/>
+                <w:szCs w:val="22"/>
+              </w:rPr>
+              <w:t>Source Port</w:t>
+            </w:r>
           </w:p>
         </w:tc>
         <w:tc>
@@ -925,31 +838,13 @@
                 <w:szCs w:val="22"/>
               </w:rPr>
             </w:pPr>
-            <w:proofErr w:type="spellStart"/>
-            <w:r>
-              <w:rPr>
-                <w:sz w:val="22"/>
-                <w:szCs w:val="22"/>
-              </w:rPr>
-              <w:t>Destination</w:t>
-            </w:r>
-            <w:proofErr w:type="spellEnd"/>
-            <w:r>
-              <w:rPr>
-                <w:sz w:val="22"/>
-                <w:szCs w:val="22"/>
-              </w:rPr>
-              <w:t xml:space="preserve"> </w:t>
-            </w:r>
-            <w:proofErr w:type="spellStart"/>
-            <w:r>
-              <w:rPr>
-                <w:sz w:val="22"/>
-                <w:szCs w:val="22"/>
-              </w:rPr>
-              <w:t>Port</w:t>
-            </w:r>
-            <w:proofErr w:type="spellEnd"/>
+            <w:r>
+              <w:rPr>
+                <w:sz w:val="22"/>
+                <w:szCs w:val="22"/>
+              </w:rPr>
+              <w:t>Destination Port</w:t>
+            </w:r>
           </w:p>
         </w:tc>
         <w:tc>
@@ -1033,7 +928,6 @@
                 <w:szCs w:val="22"/>
               </w:rPr>
             </w:pPr>
-            <w:proofErr w:type="spellStart"/>
             <w:r>
               <w:rPr>
                 <w:sz w:val="22"/>
@@ -1041,7 +935,6 @@
               </w:rPr>
               <w:t>Protocol</w:t>
             </w:r>
-            <w:proofErr w:type="spellEnd"/>
           </w:p>
         </w:tc>
         <w:tc>
@@ -1137,33 +1030,8 @@
                 <w:sz w:val="22"/>
                 <w:szCs w:val="22"/>
               </w:rPr>
-              <w:t xml:space="preserve"># </w:t>
-            </w:r>
-            <w:proofErr w:type="spellStart"/>
-            <w:r>
-              <w:rPr>
-                <w:sz w:val="22"/>
-                <w:szCs w:val="22"/>
-              </w:rPr>
-              <w:t>Packet</w:t>
-            </w:r>
-            <w:proofErr w:type="spellEnd"/>
-            <w:r>
-              <w:rPr>
-                <w:sz w:val="22"/>
-                <w:szCs w:val="22"/>
-              </w:rPr>
-              <w:t xml:space="preserve"> </w:t>
-            </w:r>
-            <w:proofErr w:type="spellStart"/>
-            <w:r>
-              <w:rPr>
-                <w:sz w:val="22"/>
-                <w:szCs w:val="22"/>
-              </w:rPr>
-              <w:t>length</w:t>
-            </w:r>
-            <w:proofErr w:type="spellEnd"/>
+              <w:t># Packet length</w:t>
+            </w:r>
           </w:p>
         </w:tc>
         <w:tc>
@@ -1247,31 +1115,13 @@
                 <w:szCs w:val="22"/>
               </w:rPr>
             </w:pPr>
-            <w:proofErr w:type="spellStart"/>
-            <w:r>
-              <w:rPr>
-                <w:sz w:val="22"/>
-                <w:szCs w:val="22"/>
-              </w:rPr>
-              <w:t>Packet</w:t>
-            </w:r>
-            <w:proofErr w:type="spellEnd"/>
-            <w:r>
-              <w:rPr>
-                <w:sz w:val="22"/>
-                <w:szCs w:val="22"/>
-              </w:rPr>
-              <w:t xml:space="preserve"> </w:t>
-            </w:r>
-            <w:proofErr w:type="spellStart"/>
-            <w:r>
-              <w:rPr>
-                <w:sz w:val="22"/>
-                <w:szCs w:val="22"/>
-              </w:rPr>
-              <w:t>type</w:t>
-            </w:r>
-            <w:proofErr w:type="spellEnd"/>
+            <w:r>
+              <w:rPr>
+                <w:sz w:val="22"/>
+                <w:szCs w:val="22"/>
+              </w:rPr>
+              <w:t>Packet type</w:t>
+            </w:r>
           </w:p>
         </w:tc>
         <w:tc>
@@ -1362,31 +1212,13 @@
                 <w:szCs w:val="22"/>
               </w:rPr>
             </w:pPr>
-            <w:proofErr w:type="spellStart"/>
-            <w:r>
-              <w:rPr>
-                <w:sz w:val="22"/>
-                <w:szCs w:val="22"/>
-              </w:rPr>
-              <w:t>Traffic</w:t>
-            </w:r>
-            <w:proofErr w:type="spellEnd"/>
-            <w:r>
-              <w:rPr>
-                <w:sz w:val="22"/>
-                <w:szCs w:val="22"/>
-              </w:rPr>
-              <w:t xml:space="preserve"> </w:t>
-            </w:r>
-            <w:proofErr w:type="spellStart"/>
-            <w:r>
-              <w:rPr>
-                <w:sz w:val="22"/>
-                <w:szCs w:val="22"/>
-              </w:rPr>
-              <w:t>type</w:t>
-            </w:r>
-            <w:proofErr w:type="spellEnd"/>
+            <w:r>
+              <w:rPr>
+                <w:sz w:val="22"/>
+                <w:szCs w:val="22"/>
+              </w:rPr>
+              <w:t>Traffic type</w:t>
+            </w:r>
           </w:p>
         </w:tc>
         <w:tc>
@@ -1474,21 +1306,12 @@
                 <w:szCs w:val="22"/>
               </w:rPr>
             </w:pPr>
-            <w:proofErr w:type="spellStart"/>
-            <w:r>
-              <w:rPr>
-                <w:sz w:val="22"/>
-                <w:szCs w:val="22"/>
-              </w:rPr>
-              <w:t>Payload</w:t>
-            </w:r>
-            <w:proofErr w:type="spellEnd"/>
-            <w:r>
-              <w:rPr>
-                <w:sz w:val="22"/>
-                <w:szCs w:val="22"/>
-              </w:rPr>
-              <w:t xml:space="preserve"> Data</w:t>
+            <w:r>
+              <w:rPr>
+                <w:sz w:val="22"/>
+                <w:szCs w:val="22"/>
+              </w:rPr>
+              <w:t>Payload Data</w:t>
             </w:r>
           </w:p>
         </w:tc>
@@ -1505,21 +1328,12 @@
                 <w:szCs w:val="22"/>
               </w:rPr>
             </w:pPr>
-            <w:proofErr w:type="spellStart"/>
-            <w:r>
-              <w:rPr>
-                <w:sz w:val="22"/>
-                <w:szCs w:val="22"/>
-              </w:rPr>
-              <w:t>Text</w:t>
-            </w:r>
-            <w:proofErr w:type="spellEnd"/>
-            <w:r>
-              <w:rPr>
-                <w:sz w:val="22"/>
-                <w:szCs w:val="22"/>
-              </w:rPr>
-              <w:t>……</w:t>
+            <w:r>
+              <w:rPr>
+                <w:sz w:val="22"/>
+                <w:szCs w:val="22"/>
+              </w:rPr>
+              <w:t>Text……</w:t>
             </w:r>
           </w:p>
         </w:tc>
@@ -1589,31 +1403,13 @@
                 <w:szCs w:val="22"/>
               </w:rPr>
             </w:pPr>
-            <w:proofErr w:type="spellStart"/>
-            <w:r>
-              <w:rPr>
-                <w:sz w:val="22"/>
-                <w:szCs w:val="22"/>
-              </w:rPr>
-              <w:t>Action</w:t>
-            </w:r>
-            <w:proofErr w:type="spellEnd"/>
-            <w:r>
-              <w:rPr>
-                <w:sz w:val="22"/>
-                <w:szCs w:val="22"/>
-              </w:rPr>
-              <w:t xml:space="preserve"> </w:t>
-            </w:r>
-            <w:proofErr w:type="spellStart"/>
-            <w:r>
-              <w:rPr>
-                <w:sz w:val="22"/>
-                <w:szCs w:val="22"/>
-              </w:rPr>
-              <w:t>Taken</w:t>
-            </w:r>
-            <w:proofErr w:type="spellEnd"/>
+            <w:r>
+              <w:rPr>
+                <w:sz w:val="22"/>
+                <w:szCs w:val="22"/>
+              </w:rPr>
+              <w:t>Action Taken</w:t>
+            </w:r>
           </w:p>
         </w:tc>
         <w:tc>
@@ -1629,7 +1425,6 @@
                 <w:szCs w:val="22"/>
               </w:rPr>
             </w:pPr>
-            <w:proofErr w:type="spellStart"/>
             <w:r>
               <w:rPr>
                 <w:sz w:val="22"/>
@@ -1637,7 +1432,6 @@
               </w:rPr>
               <w:t>Logged</w:t>
             </w:r>
-            <w:proofErr w:type="spellEnd"/>
           </w:p>
         </w:tc>
         <w:tc>
@@ -1703,31 +1497,13 @@
                 <w:szCs w:val="22"/>
               </w:rPr>
             </w:pPr>
-            <w:proofErr w:type="spellStart"/>
-            <w:r>
-              <w:rPr>
-                <w:sz w:val="22"/>
-                <w:szCs w:val="22"/>
-              </w:rPr>
-              <w:t>Severity</w:t>
-            </w:r>
-            <w:proofErr w:type="spellEnd"/>
-            <w:r>
-              <w:rPr>
-                <w:sz w:val="22"/>
-                <w:szCs w:val="22"/>
-              </w:rPr>
-              <w:t xml:space="preserve"> </w:t>
-            </w:r>
-            <w:proofErr w:type="spellStart"/>
-            <w:r>
-              <w:rPr>
-                <w:sz w:val="22"/>
-                <w:szCs w:val="22"/>
-              </w:rPr>
-              <w:t>Level</w:t>
-            </w:r>
-            <w:proofErr w:type="spellEnd"/>
+            <w:r>
+              <w:rPr>
+                <w:sz w:val="22"/>
+                <w:szCs w:val="22"/>
+              </w:rPr>
+              <w:t>Severity Level</w:t>
+            </w:r>
           </w:p>
         </w:tc>
         <w:tc>
@@ -1743,7 +1519,6 @@
                 <w:szCs w:val="22"/>
               </w:rPr>
             </w:pPr>
-            <w:proofErr w:type="spellStart"/>
             <w:r>
               <w:rPr>
                 <w:sz w:val="22"/>
@@ -1751,7 +1526,6 @@
               </w:rPr>
               <w:t>Low</w:t>
             </w:r>
-            <w:proofErr w:type="spellEnd"/>
           </w:p>
         </w:tc>
         <w:tc>
@@ -1820,31 +1594,13 @@
                 <w:szCs w:val="22"/>
               </w:rPr>
             </w:pPr>
-            <w:proofErr w:type="spellStart"/>
-            <w:r>
-              <w:rPr>
-                <w:sz w:val="22"/>
-                <w:szCs w:val="22"/>
-              </w:rPr>
-              <w:t>User</w:t>
-            </w:r>
-            <w:proofErr w:type="spellEnd"/>
-            <w:r>
-              <w:rPr>
-                <w:sz w:val="22"/>
-                <w:szCs w:val="22"/>
-              </w:rPr>
-              <w:t xml:space="preserve"> </w:t>
-            </w:r>
-            <w:proofErr w:type="spellStart"/>
-            <w:r>
-              <w:rPr>
-                <w:sz w:val="22"/>
-                <w:szCs w:val="22"/>
-              </w:rPr>
-              <w:t>Information</w:t>
-            </w:r>
-            <w:proofErr w:type="spellEnd"/>
+            <w:r>
+              <w:rPr>
+                <w:sz w:val="22"/>
+                <w:szCs w:val="22"/>
+              </w:rPr>
+              <w:t>User Information</w:t>
+            </w:r>
           </w:p>
         </w:tc>
         <w:tc>
@@ -1860,21 +1616,12 @@
                 <w:szCs w:val="22"/>
               </w:rPr>
             </w:pPr>
-            <w:proofErr w:type="spellStart"/>
-            <w:r>
-              <w:rPr>
-                <w:sz w:val="22"/>
-                <w:szCs w:val="22"/>
-              </w:rPr>
-              <w:t>Sumar</w:t>
-            </w:r>
-            <w:proofErr w:type="spellEnd"/>
-            <w:r>
-              <w:rPr>
-                <w:sz w:val="22"/>
-                <w:szCs w:val="22"/>
-              </w:rPr>
-              <w:t xml:space="preserve"> Rana</w:t>
+            <w:r>
+              <w:rPr>
+                <w:sz w:val="22"/>
+                <w:szCs w:val="22"/>
+              </w:rPr>
+              <w:t>Sumar Rana</w:t>
             </w:r>
           </w:p>
         </w:tc>
@@ -1941,31 +1688,13 @@
                 <w:szCs w:val="22"/>
               </w:rPr>
             </w:pPr>
-            <w:proofErr w:type="spellStart"/>
-            <w:r>
-              <w:rPr>
-                <w:sz w:val="22"/>
-                <w:szCs w:val="22"/>
-              </w:rPr>
-              <w:t>Device</w:t>
-            </w:r>
-            <w:proofErr w:type="spellEnd"/>
-            <w:r>
-              <w:rPr>
-                <w:sz w:val="22"/>
-                <w:szCs w:val="22"/>
-              </w:rPr>
-              <w:t xml:space="preserve"> </w:t>
-            </w:r>
-            <w:proofErr w:type="spellStart"/>
-            <w:r>
-              <w:rPr>
-                <w:sz w:val="22"/>
-                <w:szCs w:val="22"/>
-              </w:rPr>
-              <w:t>Information</w:t>
-            </w:r>
-            <w:proofErr w:type="spellEnd"/>
+            <w:r>
+              <w:rPr>
+                <w:sz w:val="22"/>
+                <w:szCs w:val="22"/>
+              </w:rPr>
+              <w:t>Device Information</w:t>
+            </w:r>
           </w:p>
         </w:tc>
         <w:tc>
@@ -2064,17 +1793,8 @@
                 <w:sz w:val="22"/>
                 <w:szCs w:val="22"/>
               </w:rPr>
-              <w:t xml:space="preserve">Network </w:t>
-            </w:r>
-            <w:proofErr w:type="spellStart"/>
-            <w:r>
-              <w:rPr>
-                <w:sz w:val="22"/>
-                <w:szCs w:val="22"/>
-              </w:rPr>
-              <w:t>Segment</w:t>
-            </w:r>
-            <w:proofErr w:type="spellEnd"/>
+              <w:t>Network Segment</w:t>
+            </w:r>
           </w:p>
         </w:tc>
         <w:tc>
@@ -2090,21 +1810,12 @@
                 <w:szCs w:val="22"/>
               </w:rPr>
             </w:pPr>
-            <w:proofErr w:type="spellStart"/>
-            <w:r>
-              <w:rPr>
-                <w:sz w:val="22"/>
-                <w:szCs w:val="22"/>
-              </w:rPr>
-              <w:t>Segment</w:t>
-            </w:r>
-            <w:proofErr w:type="spellEnd"/>
-            <w:r>
-              <w:rPr>
-                <w:sz w:val="22"/>
-                <w:szCs w:val="22"/>
-              </w:rPr>
-              <w:t xml:space="preserve"> A</w:t>
+            <w:r>
+              <w:rPr>
+                <w:sz w:val="22"/>
+                <w:szCs w:val="22"/>
+              </w:rPr>
+              <w:t>Segment A</w:t>
             </w:r>
           </w:p>
         </w:tc>
@@ -2171,21 +1882,12 @@
                 <w:szCs w:val="22"/>
               </w:rPr>
             </w:pPr>
-            <w:proofErr w:type="spellStart"/>
-            <w:r>
-              <w:rPr>
-                <w:sz w:val="22"/>
-                <w:szCs w:val="22"/>
-              </w:rPr>
-              <w:t>Geo-Location</w:t>
-            </w:r>
-            <w:proofErr w:type="spellEnd"/>
-            <w:r>
-              <w:rPr>
-                <w:sz w:val="22"/>
-                <w:szCs w:val="22"/>
-              </w:rPr>
-              <w:t xml:space="preserve"> data</w:t>
+            <w:r>
+              <w:rPr>
+                <w:sz w:val="22"/>
+                <w:szCs w:val="22"/>
+              </w:rPr>
+              <w:t>Geo-Location data</w:t>
             </w:r>
           </w:p>
         </w:tc>
@@ -2202,31 +1904,13 @@
                 <w:szCs w:val="22"/>
               </w:rPr>
             </w:pPr>
-            <w:proofErr w:type="spellStart"/>
-            <w:r>
-              <w:rPr>
-                <w:sz w:val="22"/>
-                <w:szCs w:val="22"/>
-              </w:rPr>
-              <w:t>Jamshedpur</w:t>
-            </w:r>
-            <w:proofErr w:type="spellEnd"/>
-            <w:r>
-              <w:rPr>
-                <w:sz w:val="22"/>
-                <w:szCs w:val="22"/>
-              </w:rPr>
-              <w:t xml:space="preserve">, </w:t>
-            </w:r>
-            <w:proofErr w:type="spellStart"/>
-            <w:r>
-              <w:rPr>
-                <w:sz w:val="22"/>
-                <w:szCs w:val="22"/>
-              </w:rPr>
-              <w:t>Sikkim</w:t>
-            </w:r>
-            <w:proofErr w:type="spellEnd"/>
+            <w:r>
+              <w:rPr>
+                <w:sz w:val="22"/>
+                <w:szCs w:val="22"/>
+              </w:rPr>
+              <w:t>Jamshedpur, Sikkim</w:t>
+            </w:r>
           </w:p>
         </w:tc>
         <w:tc>
@@ -2300,17 +1984,8 @@
                 <w:sz w:val="22"/>
                 <w:szCs w:val="22"/>
               </w:rPr>
-              <w:t xml:space="preserve">Proxy </w:t>
-            </w:r>
-            <w:proofErr w:type="spellStart"/>
-            <w:r>
-              <w:rPr>
-                <w:sz w:val="22"/>
-                <w:szCs w:val="22"/>
-              </w:rPr>
-              <w:t>Information</w:t>
-            </w:r>
-            <w:proofErr w:type="spellEnd"/>
+              <w:t>Proxy Information</w:t>
+            </w:r>
           </w:p>
         </w:tc>
         <w:tc>
@@ -2403,17 +2078,8 @@
                 <w:sz w:val="22"/>
                 <w:szCs w:val="22"/>
               </w:rPr>
-              <w:t xml:space="preserve">Firewall </w:t>
-            </w:r>
-            <w:proofErr w:type="spellStart"/>
-            <w:r>
-              <w:rPr>
-                <w:sz w:val="22"/>
-                <w:szCs w:val="22"/>
-              </w:rPr>
-              <w:t>Logs</w:t>
-            </w:r>
-            <w:proofErr w:type="spellEnd"/>
+              <w:t>Firewall Logs</w:t>
+            </w:r>
           </w:p>
         </w:tc>
         <w:tc>
@@ -2509,17 +2175,8 @@
                 <w:sz w:val="22"/>
                 <w:szCs w:val="22"/>
               </w:rPr>
-              <w:t xml:space="preserve">IDS/IPS </w:t>
-            </w:r>
-            <w:proofErr w:type="spellStart"/>
-            <w:r>
-              <w:rPr>
-                <w:sz w:val="22"/>
-                <w:szCs w:val="22"/>
-              </w:rPr>
-              <w:t>alerts</w:t>
-            </w:r>
-            <w:proofErr w:type="spellEnd"/>
+              <w:t>IDS/IPS alerts</w:t>
+            </w:r>
           </w:p>
         </w:tc>
         <w:tc>
@@ -2535,37 +2192,12 @@
                 <w:szCs w:val="22"/>
               </w:rPr>
             </w:pPr>
-            <w:proofErr w:type="spellStart"/>
-            <w:r>
-              <w:rPr>
-                <w:sz w:val="22"/>
-                <w:szCs w:val="22"/>
-              </w:rPr>
-              <w:t>NaN</w:t>
-            </w:r>
-            <w:proofErr w:type="spellEnd"/>
-            <w:r>
-              <w:rPr>
-                <w:sz w:val="22"/>
-                <w:szCs w:val="22"/>
-              </w:rPr>
-              <w:t xml:space="preserve"> / </w:t>
-            </w:r>
-            <w:proofErr w:type="spellStart"/>
-            <w:r>
-              <w:rPr>
-                <w:sz w:val="22"/>
-                <w:szCs w:val="22"/>
-              </w:rPr>
-              <w:t>Alert</w:t>
-            </w:r>
-            <w:proofErr w:type="spellEnd"/>
-            <w:r>
-              <w:rPr>
-                <w:sz w:val="22"/>
-                <w:szCs w:val="22"/>
-              </w:rPr>
-              <w:t xml:space="preserve"> data</w:t>
+            <w:r>
+              <w:rPr>
+                <w:sz w:val="22"/>
+                <w:szCs w:val="22"/>
+              </w:rPr>
+              <w:t>NaN / Alert data</w:t>
             </w:r>
           </w:p>
         </w:tc>
@@ -2637,17 +2269,8 @@
                 <w:sz w:val="22"/>
                 <w:szCs w:val="22"/>
               </w:rPr>
-              <w:t xml:space="preserve">Log </w:t>
-            </w:r>
-            <w:proofErr w:type="spellStart"/>
-            <w:r>
-              <w:rPr>
-                <w:sz w:val="22"/>
-                <w:szCs w:val="22"/>
-              </w:rPr>
-              <w:t>Source</w:t>
-            </w:r>
-            <w:proofErr w:type="spellEnd"/>
+              <w:t>Log Source</w:t>
+            </w:r>
           </w:p>
         </w:tc>
         <w:tc>
@@ -2704,1633 +2327,850 @@
     <w:p>
       <w:pPr>
         <w:pStyle w:val="Ttulo1"/>
-        <w:numPr>
-          <w:ilvl w:val="0"/>
-          <w:numId w:val="1"/>
-        </w:numPr>
       </w:pPr>
-      <w:bookmarkStart w:id="2" w:name="_Toc211534256"/>
+      <w:bookmarkStart w:id="1" w:name="_Toc211534256"/>
       <w:r>
-        <w:t xml:space="preserve">KDD </w:t>
+        <w:t>KDD Process – Step 1</w:t>
       </w:r>
-      <w:proofErr w:type="spellStart"/>
+      <w:bookmarkEnd w:id="1"/>
       <w:r>
-        <w:t>Process</w:t>
+        <w:t xml:space="preserve"> - Profiling</w:t>
       </w:r>
-      <w:proofErr w:type="spellEnd"/>
+    </w:p>
+    <w:p>
+      <w:pPr>
+        <w:pStyle w:val="Ttulo2"/>
+      </w:pPr>
       <w:r>
-        <w:t xml:space="preserve"> – Step 1</w:t>
+        <w:t>Data Dimensionality</w:t>
       </w:r>
-      <w:bookmarkEnd w:id="2"/>
+    </w:p>
+    <w:p>
       <w:r>
-        <w:t xml:space="preserve"> - </w:t>
+        <w:rPr>
+          <w:noProof/>
+        </w:rPr>
+        <w:drawing>
+          <wp:inline distT="0" distB="0" distL="0" distR="0" wp14:anchorId="269F01B4" wp14:editId="64E80D45">
+            <wp:extent cx="3657600" cy="1828800"/>
+            <wp:effectExtent l="0" t="0" r="0" b="0"/>
+            <wp:docPr id="192809176" name="Imagem 1" descr="Uma imagem com texto, captura de ecrã, file, diagrama&#10;&#10;Os conteúdos gerados por IA podem estar incorretos."/>
+            <wp:cNvGraphicFramePr>
+              <a:graphicFrameLocks xmlns:a="http://schemas.openxmlformats.org/drawingml/2006/main" noChangeAspect="1"/>
+            </wp:cNvGraphicFramePr>
+            <a:graphic xmlns:a="http://schemas.openxmlformats.org/drawingml/2006/main">
+              <a:graphicData uri="http://schemas.openxmlformats.org/drawingml/2006/picture">
+                <pic:pic xmlns:pic="http://schemas.openxmlformats.org/drawingml/2006/picture">
+                  <pic:nvPicPr>
+                    <pic:cNvPr id="192809176" name="Imagem 1" descr="Uma imagem com texto, captura de ecrã, file, diagrama&#10;&#10;Os conteúdos gerados por IA podem estar incorretos."/>
+                    <pic:cNvPicPr>
+                      <a:picLocks noChangeAspect="1" noChangeArrowheads="1"/>
+                    </pic:cNvPicPr>
+                  </pic:nvPicPr>
+                  <pic:blipFill>
+                    <a:blip r:embed="rId9">
+                      <a:extLst>
+                        <a:ext uri="{28A0092B-C50C-407E-A947-70E740481C1C}">
+                          <a14:useLocalDpi xmlns:a14="http://schemas.microsoft.com/office/drawing/2010/main" val="0"/>
+                        </a:ext>
+                      </a:extLst>
+                    </a:blip>
+                    <a:srcRect/>
+                    <a:stretch>
+                      <a:fillRect/>
+                    </a:stretch>
+                  </pic:blipFill>
+                  <pic:spPr bwMode="auto">
+                    <a:xfrm>
+                      <a:off x="0" y="0"/>
+                      <a:ext cx="3657600" cy="1828800"/>
+                    </a:xfrm>
+                    <a:prstGeom prst="rect">
+                      <a:avLst/>
+                    </a:prstGeom>
+                    <a:noFill/>
+                    <a:ln>
+                      <a:noFill/>
+                    </a:ln>
+                  </pic:spPr>
+                </pic:pic>
+              </a:graphicData>
+            </a:graphic>
+          </wp:inline>
+        </w:drawing>
       </w:r>
-      <w:proofErr w:type="spellStart"/>
-      <w:r>
-        <w:t>Profiling</w:t>
-      </w:r>
-      <w:proofErr w:type="spellEnd"/>
     </w:p>
     <w:p/>
-    <w:tbl>
-      <w:tblPr>
-        <w:tblStyle w:val="TabeladeGrelha4-Destaque1"/>
-        <w:tblW w:w="9351" w:type="dxa"/>
-        <w:tblLook w:val="04A0" w:firstRow="1" w:lastRow="0" w:firstColumn="1" w:lastColumn="0" w:noHBand="0" w:noVBand="1"/>
-      </w:tblPr>
-      <w:tblGrid>
-        <w:gridCol w:w="544"/>
-        <w:gridCol w:w="3193"/>
-        <w:gridCol w:w="5614"/>
-      </w:tblGrid>
-      <w:tr>
-        <w:trPr>
-          <w:cnfStyle w:val="100000000000" w:firstRow="1" w:lastRow="0" w:firstColumn="0" w:lastColumn="0" w:oddVBand="0" w:evenVBand="0" w:oddHBand="0" w:evenHBand="0" w:firstRowFirstColumn="0" w:firstRowLastColumn="0" w:lastRowFirstColumn="0" w:lastRowLastColumn="0"/>
-          <w:trHeight w:val="498"/>
-        </w:trPr>
-        <w:tc>
-          <w:tcPr>
-            <w:cnfStyle w:val="001000000000" w:firstRow="0" w:lastRow="0" w:firstColumn="1" w:lastColumn="0" w:oddVBand="0" w:evenVBand="0" w:oddHBand="0" w:evenHBand="0" w:firstRowFirstColumn="0" w:firstRowLastColumn="0" w:lastRowFirstColumn="0" w:lastRowLastColumn="0"/>
-            <w:tcW w:w="453" w:type="dxa"/>
-            <w:vAlign w:val="center"/>
-          </w:tcPr>
-          <w:p>
-            <w:r>
-              <w:t>#</w:t>
-            </w:r>
-          </w:p>
-        </w:tc>
-        <w:tc>
-          <w:tcPr>
-            <w:tcW w:w="2661" w:type="dxa"/>
-            <w:vAlign w:val="center"/>
-          </w:tcPr>
-          <w:p>
-            <w:pPr>
-              <w:cnfStyle w:val="100000000000" w:firstRow="1" w:lastRow="0" w:firstColumn="0" w:lastColumn="0" w:oddVBand="0" w:evenVBand="0" w:oddHBand="0" w:evenHBand="0" w:firstRowFirstColumn="0" w:firstRowLastColumn="0" w:lastRowFirstColumn="0" w:lastRowLastColumn="0"/>
-            </w:pPr>
-            <w:r>
-              <w:t>Variável</w:t>
-            </w:r>
-          </w:p>
-        </w:tc>
-        <w:tc>
-          <w:tcPr>
-            <w:tcW w:w="4678" w:type="dxa"/>
-            <w:vAlign w:val="center"/>
-          </w:tcPr>
-          <w:p>
-            <w:pPr>
-              <w:cnfStyle w:val="100000000000" w:firstRow="1" w:lastRow="0" w:firstColumn="0" w:lastColumn="0" w:oddVBand="0" w:evenVBand="0" w:oddHBand="0" w:evenHBand="0" w:firstRowFirstColumn="0" w:firstRowLastColumn="0" w:lastRowFirstColumn="0" w:lastRowLastColumn="0"/>
-            </w:pPr>
-            <w:r>
-              <w:t>Descrição</w:t>
-            </w:r>
-          </w:p>
-        </w:tc>
-      </w:tr>
-      <w:tr>
-        <w:trPr>
-          <w:cnfStyle w:val="000000100000" w:firstRow="0" w:lastRow="0" w:firstColumn="0" w:lastColumn="0" w:oddVBand="0" w:evenVBand="0" w:oddHBand="1" w:evenHBand="0" w:firstRowFirstColumn="0" w:firstRowLastColumn="0" w:lastRowFirstColumn="0" w:lastRowLastColumn="0"/>
-        </w:trPr>
-        <w:tc>
-          <w:tcPr>
-            <w:cnfStyle w:val="001000000000" w:firstRow="0" w:lastRow="0" w:firstColumn="1" w:lastColumn="0" w:oddVBand="0" w:evenVBand="0" w:oddHBand="0" w:evenHBand="0" w:firstRowFirstColumn="0" w:firstRowLastColumn="0" w:lastRowFirstColumn="0" w:lastRowLastColumn="0"/>
-            <w:tcW w:w="453" w:type="dxa"/>
-            <w:vAlign w:val="center"/>
-          </w:tcPr>
-          <w:p>
-            <w:pPr>
-              <w:rPr>
-                <w:sz w:val="22"/>
-                <w:szCs w:val="22"/>
-              </w:rPr>
-            </w:pPr>
-            <w:r>
-              <w:rPr>
-                <w:sz w:val="22"/>
-                <w:szCs w:val="22"/>
-              </w:rPr>
-              <w:t>1</w:t>
-            </w:r>
-          </w:p>
-        </w:tc>
-        <w:tc>
-          <w:tcPr>
-            <w:tcW w:w="2661" w:type="dxa"/>
-            <w:vAlign w:val="center"/>
-          </w:tcPr>
-          <w:p>
-            <w:pPr>
-              <w:cnfStyle w:val="000000100000" w:firstRow="0" w:lastRow="0" w:firstColumn="0" w:lastColumn="0" w:oddVBand="0" w:evenVBand="0" w:oddHBand="1" w:evenHBand="0" w:firstRowFirstColumn="0" w:firstRowLastColumn="0" w:lastRowFirstColumn="0" w:lastRowLastColumn="0"/>
-              <w:rPr>
-                <w:sz w:val="22"/>
-                <w:szCs w:val="22"/>
-              </w:rPr>
-            </w:pPr>
-            <w:proofErr w:type="spellStart"/>
-            <w:r>
-              <w:rPr>
-                <w:sz w:val="22"/>
-                <w:szCs w:val="22"/>
-              </w:rPr>
-              <w:t>Timestamp</w:t>
-            </w:r>
-            <w:proofErr w:type="spellEnd"/>
-          </w:p>
-        </w:tc>
-        <w:tc>
-          <w:tcPr>
-            <w:tcW w:w="4678" w:type="dxa"/>
-            <w:vAlign w:val="center"/>
-          </w:tcPr>
-          <w:p>
-            <w:pPr>
-              <w:cnfStyle w:val="000000100000" w:firstRow="0" w:lastRow="0" w:firstColumn="0" w:lastColumn="0" w:oddVBand="0" w:evenVBand="0" w:oddHBand="1" w:evenHBand="0" w:firstRowFirstColumn="0" w:firstRowLastColumn="0" w:lastRowFirstColumn="0" w:lastRowLastColumn="0"/>
-              <w:rPr>
-                <w:sz w:val="22"/>
-                <w:szCs w:val="22"/>
-              </w:rPr>
-            </w:pPr>
-            <w:r>
-              <w:rPr>
-                <w:sz w:val="22"/>
-                <w:szCs w:val="22"/>
-              </w:rPr>
-              <w:t xml:space="preserve">Contém data e hora do evento. Para efeitos </w:t>
-            </w:r>
-          </w:p>
-        </w:tc>
-      </w:tr>
-      <w:tr>
-        <w:tc>
-          <w:tcPr>
-            <w:cnfStyle w:val="001000000000" w:firstRow="0" w:lastRow="0" w:firstColumn="1" w:lastColumn="0" w:oddVBand="0" w:evenVBand="0" w:oddHBand="0" w:evenHBand="0" w:firstRowFirstColumn="0" w:firstRowLastColumn="0" w:lastRowFirstColumn="0" w:lastRowLastColumn="0"/>
-            <w:tcW w:w="453" w:type="dxa"/>
-            <w:vAlign w:val="center"/>
-          </w:tcPr>
-          <w:p>
-            <w:pPr>
-              <w:rPr>
-                <w:sz w:val="22"/>
-                <w:szCs w:val="22"/>
-              </w:rPr>
-            </w:pPr>
-            <w:r>
-              <w:rPr>
-                <w:sz w:val="22"/>
-                <w:szCs w:val="22"/>
-              </w:rPr>
-              <w:t>2</w:t>
-            </w:r>
-          </w:p>
-        </w:tc>
-        <w:tc>
-          <w:tcPr>
-            <w:tcW w:w="2661" w:type="dxa"/>
-            <w:vAlign w:val="center"/>
-          </w:tcPr>
-          <w:p>
-            <w:pPr>
-              <w:cnfStyle w:val="000000000000" w:firstRow="0" w:lastRow="0" w:firstColumn="0" w:lastColumn="0" w:oddVBand="0" w:evenVBand="0" w:oddHBand="0" w:evenHBand="0" w:firstRowFirstColumn="0" w:firstRowLastColumn="0" w:lastRowFirstColumn="0" w:lastRowLastColumn="0"/>
-              <w:rPr>
-                <w:sz w:val="22"/>
-                <w:szCs w:val="22"/>
-              </w:rPr>
-            </w:pPr>
-            <w:proofErr w:type="spellStart"/>
-            <w:r>
-              <w:rPr>
-                <w:sz w:val="22"/>
-                <w:szCs w:val="22"/>
-              </w:rPr>
-              <w:t>Source</w:t>
-            </w:r>
-            <w:proofErr w:type="spellEnd"/>
-            <w:r>
-              <w:rPr>
-                <w:sz w:val="22"/>
-                <w:szCs w:val="22"/>
-              </w:rPr>
-              <w:t xml:space="preserve"> IP </w:t>
-            </w:r>
-            <w:proofErr w:type="spellStart"/>
-            <w:r>
-              <w:rPr>
-                <w:sz w:val="22"/>
-                <w:szCs w:val="22"/>
-              </w:rPr>
-              <w:t>Address</w:t>
-            </w:r>
-            <w:proofErr w:type="spellEnd"/>
-          </w:p>
-        </w:tc>
-        <w:tc>
-          <w:tcPr>
-            <w:tcW w:w="4678" w:type="dxa"/>
-            <w:vAlign w:val="center"/>
-          </w:tcPr>
-          <w:p>
-            <w:pPr>
-              <w:cnfStyle w:val="000000000000" w:firstRow="0" w:lastRow="0" w:firstColumn="0" w:lastColumn="0" w:oddVBand="0" w:evenVBand="0" w:oddHBand="0" w:evenHBand="0" w:firstRowFirstColumn="0" w:firstRowLastColumn="0" w:lastRowFirstColumn="0" w:lastRowLastColumn="0"/>
-              <w:rPr>
-                <w:sz w:val="22"/>
-                <w:szCs w:val="22"/>
-              </w:rPr>
-            </w:pPr>
-          </w:p>
-        </w:tc>
-      </w:tr>
-      <w:tr>
-        <w:trPr>
-          <w:cnfStyle w:val="000000100000" w:firstRow="0" w:lastRow="0" w:firstColumn="0" w:lastColumn="0" w:oddVBand="0" w:evenVBand="0" w:oddHBand="1" w:evenHBand="0" w:firstRowFirstColumn="0" w:firstRowLastColumn="0" w:lastRowFirstColumn="0" w:lastRowLastColumn="0"/>
-        </w:trPr>
-        <w:tc>
-          <w:tcPr>
-            <w:cnfStyle w:val="001000000000" w:firstRow="0" w:lastRow="0" w:firstColumn="1" w:lastColumn="0" w:oddVBand="0" w:evenVBand="0" w:oddHBand="0" w:evenHBand="0" w:firstRowFirstColumn="0" w:firstRowLastColumn="0" w:lastRowFirstColumn="0" w:lastRowLastColumn="0"/>
-            <w:tcW w:w="453" w:type="dxa"/>
-            <w:vAlign w:val="center"/>
-          </w:tcPr>
-          <w:p>
-            <w:pPr>
-              <w:rPr>
-                <w:sz w:val="22"/>
-                <w:szCs w:val="22"/>
-              </w:rPr>
-            </w:pPr>
-            <w:r>
-              <w:rPr>
-                <w:sz w:val="22"/>
-                <w:szCs w:val="22"/>
-              </w:rPr>
-              <w:t>3</w:t>
-            </w:r>
-          </w:p>
-        </w:tc>
-        <w:tc>
-          <w:tcPr>
-            <w:tcW w:w="2661" w:type="dxa"/>
-            <w:vAlign w:val="center"/>
-          </w:tcPr>
-          <w:p>
-            <w:pPr>
-              <w:cnfStyle w:val="000000100000" w:firstRow="0" w:lastRow="0" w:firstColumn="0" w:lastColumn="0" w:oddVBand="0" w:evenVBand="0" w:oddHBand="1" w:evenHBand="0" w:firstRowFirstColumn="0" w:firstRowLastColumn="0" w:lastRowFirstColumn="0" w:lastRowLastColumn="0"/>
-              <w:rPr>
-                <w:sz w:val="22"/>
-                <w:szCs w:val="22"/>
-              </w:rPr>
-            </w:pPr>
-            <w:proofErr w:type="spellStart"/>
-            <w:r>
-              <w:rPr>
-                <w:sz w:val="22"/>
-                <w:szCs w:val="22"/>
-              </w:rPr>
-              <w:t>Destination</w:t>
-            </w:r>
-            <w:proofErr w:type="spellEnd"/>
-            <w:r>
-              <w:rPr>
-                <w:sz w:val="22"/>
-                <w:szCs w:val="22"/>
-              </w:rPr>
-              <w:t xml:space="preserve"> IP </w:t>
-            </w:r>
-            <w:proofErr w:type="spellStart"/>
-            <w:r>
-              <w:rPr>
-                <w:sz w:val="22"/>
-                <w:szCs w:val="22"/>
-              </w:rPr>
-              <w:t>Address</w:t>
-            </w:r>
-            <w:proofErr w:type="spellEnd"/>
-          </w:p>
-        </w:tc>
-        <w:tc>
-          <w:tcPr>
-            <w:tcW w:w="4678" w:type="dxa"/>
-            <w:vAlign w:val="center"/>
-          </w:tcPr>
-          <w:p>
-            <w:pPr>
-              <w:cnfStyle w:val="000000100000" w:firstRow="0" w:lastRow="0" w:firstColumn="0" w:lastColumn="0" w:oddVBand="0" w:evenVBand="0" w:oddHBand="1" w:evenHBand="0" w:firstRowFirstColumn="0" w:firstRowLastColumn="0" w:lastRowFirstColumn="0" w:lastRowLastColumn="0"/>
-              <w:rPr>
-                <w:sz w:val="22"/>
-                <w:szCs w:val="22"/>
-              </w:rPr>
-            </w:pPr>
-          </w:p>
-        </w:tc>
-      </w:tr>
-      <w:tr>
-        <w:tc>
-          <w:tcPr>
-            <w:cnfStyle w:val="001000000000" w:firstRow="0" w:lastRow="0" w:firstColumn="1" w:lastColumn="0" w:oddVBand="0" w:evenVBand="0" w:oddHBand="0" w:evenHBand="0" w:firstRowFirstColumn="0" w:firstRowLastColumn="0" w:lastRowFirstColumn="0" w:lastRowLastColumn="0"/>
-            <w:tcW w:w="453" w:type="dxa"/>
-            <w:vAlign w:val="center"/>
-          </w:tcPr>
-          <w:p>
-            <w:pPr>
-              <w:rPr>
-                <w:sz w:val="22"/>
-                <w:szCs w:val="22"/>
-              </w:rPr>
-            </w:pPr>
-            <w:r>
-              <w:rPr>
-                <w:sz w:val="22"/>
-                <w:szCs w:val="22"/>
-              </w:rPr>
-              <w:t>4</w:t>
-            </w:r>
-          </w:p>
-        </w:tc>
-        <w:tc>
-          <w:tcPr>
-            <w:tcW w:w="2661" w:type="dxa"/>
-            <w:vAlign w:val="center"/>
-          </w:tcPr>
-          <w:p>
-            <w:pPr>
-              <w:cnfStyle w:val="000000000000" w:firstRow="0" w:lastRow="0" w:firstColumn="0" w:lastColumn="0" w:oddVBand="0" w:evenVBand="0" w:oddHBand="0" w:evenHBand="0" w:firstRowFirstColumn="0" w:firstRowLastColumn="0" w:lastRowFirstColumn="0" w:lastRowLastColumn="0"/>
-              <w:rPr>
-                <w:sz w:val="22"/>
-                <w:szCs w:val="22"/>
-              </w:rPr>
-            </w:pPr>
-            <w:proofErr w:type="spellStart"/>
-            <w:r>
-              <w:rPr>
-                <w:sz w:val="22"/>
-                <w:szCs w:val="22"/>
-              </w:rPr>
-              <w:t>Source</w:t>
-            </w:r>
-            <w:proofErr w:type="spellEnd"/>
-            <w:r>
-              <w:rPr>
-                <w:sz w:val="22"/>
-                <w:szCs w:val="22"/>
-              </w:rPr>
-              <w:t xml:space="preserve"> </w:t>
-            </w:r>
-            <w:proofErr w:type="spellStart"/>
-            <w:r>
-              <w:rPr>
-                <w:sz w:val="22"/>
-                <w:szCs w:val="22"/>
-              </w:rPr>
-              <w:t>Port</w:t>
-            </w:r>
-            <w:proofErr w:type="spellEnd"/>
-          </w:p>
-        </w:tc>
-        <w:tc>
-          <w:tcPr>
-            <w:tcW w:w="4678" w:type="dxa"/>
-            <w:vAlign w:val="center"/>
-          </w:tcPr>
-          <w:p>
-            <w:pPr>
-              <w:cnfStyle w:val="000000000000" w:firstRow="0" w:lastRow="0" w:firstColumn="0" w:lastColumn="0" w:oddVBand="0" w:evenVBand="0" w:oddHBand="0" w:evenHBand="0" w:firstRowFirstColumn="0" w:firstRowLastColumn="0" w:lastRowFirstColumn="0" w:lastRowLastColumn="0"/>
-              <w:rPr>
-                <w:sz w:val="22"/>
-                <w:szCs w:val="22"/>
-              </w:rPr>
-            </w:pPr>
-          </w:p>
-        </w:tc>
-      </w:tr>
-      <w:tr>
-        <w:trPr>
-          <w:cnfStyle w:val="000000100000" w:firstRow="0" w:lastRow="0" w:firstColumn="0" w:lastColumn="0" w:oddVBand="0" w:evenVBand="0" w:oddHBand="1" w:evenHBand="0" w:firstRowFirstColumn="0" w:firstRowLastColumn="0" w:lastRowFirstColumn="0" w:lastRowLastColumn="0"/>
-        </w:trPr>
-        <w:tc>
-          <w:tcPr>
-            <w:cnfStyle w:val="001000000000" w:firstRow="0" w:lastRow="0" w:firstColumn="1" w:lastColumn="0" w:oddVBand="0" w:evenVBand="0" w:oddHBand="0" w:evenHBand="0" w:firstRowFirstColumn="0" w:firstRowLastColumn="0" w:lastRowFirstColumn="0" w:lastRowLastColumn="0"/>
-            <w:tcW w:w="453" w:type="dxa"/>
-            <w:vAlign w:val="center"/>
-          </w:tcPr>
-          <w:p>
-            <w:pPr>
-              <w:rPr>
-                <w:sz w:val="22"/>
-                <w:szCs w:val="22"/>
-              </w:rPr>
-            </w:pPr>
-            <w:r>
-              <w:rPr>
-                <w:sz w:val="22"/>
-                <w:szCs w:val="22"/>
-              </w:rPr>
-              <w:t>5</w:t>
-            </w:r>
-          </w:p>
-        </w:tc>
-        <w:tc>
-          <w:tcPr>
-            <w:tcW w:w="2661" w:type="dxa"/>
-            <w:vAlign w:val="center"/>
-          </w:tcPr>
-          <w:p>
-            <w:pPr>
-              <w:cnfStyle w:val="000000100000" w:firstRow="0" w:lastRow="0" w:firstColumn="0" w:lastColumn="0" w:oddVBand="0" w:evenVBand="0" w:oddHBand="1" w:evenHBand="0" w:firstRowFirstColumn="0" w:firstRowLastColumn="0" w:lastRowFirstColumn="0" w:lastRowLastColumn="0"/>
-              <w:rPr>
-                <w:sz w:val="22"/>
-                <w:szCs w:val="22"/>
-              </w:rPr>
-            </w:pPr>
-            <w:proofErr w:type="spellStart"/>
-            <w:r>
-              <w:rPr>
-                <w:sz w:val="22"/>
-                <w:szCs w:val="22"/>
-              </w:rPr>
-              <w:t>Destination</w:t>
-            </w:r>
-            <w:proofErr w:type="spellEnd"/>
-            <w:r>
-              <w:rPr>
-                <w:sz w:val="22"/>
-                <w:szCs w:val="22"/>
-              </w:rPr>
-              <w:t xml:space="preserve"> </w:t>
-            </w:r>
-            <w:proofErr w:type="spellStart"/>
-            <w:r>
-              <w:rPr>
-                <w:sz w:val="22"/>
-                <w:szCs w:val="22"/>
-              </w:rPr>
-              <w:t>Port</w:t>
-            </w:r>
-            <w:proofErr w:type="spellEnd"/>
-          </w:p>
-        </w:tc>
-        <w:tc>
-          <w:tcPr>
-            <w:tcW w:w="4678" w:type="dxa"/>
-            <w:vAlign w:val="center"/>
-          </w:tcPr>
-          <w:p>
-            <w:pPr>
-              <w:cnfStyle w:val="000000100000" w:firstRow="0" w:lastRow="0" w:firstColumn="0" w:lastColumn="0" w:oddVBand="0" w:evenVBand="0" w:oddHBand="1" w:evenHBand="0" w:firstRowFirstColumn="0" w:firstRowLastColumn="0" w:lastRowFirstColumn="0" w:lastRowLastColumn="0"/>
-              <w:rPr>
-                <w:sz w:val="22"/>
-                <w:szCs w:val="22"/>
-              </w:rPr>
-            </w:pPr>
-          </w:p>
-        </w:tc>
-      </w:tr>
-      <w:tr>
-        <w:tc>
-          <w:tcPr>
-            <w:cnfStyle w:val="001000000000" w:firstRow="0" w:lastRow="0" w:firstColumn="1" w:lastColumn="0" w:oddVBand="0" w:evenVBand="0" w:oddHBand="0" w:evenHBand="0" w:firstRowFirstColumn="0" w:firstRowLastColumn="0" w:lastRowFirstColumn="0" w:lastRowLastColumn="0"/>
-            <w:tcW w:w="453" w:type="dxa"/>
-            <w:vAlign w:val="center"/>
-          </w:tcPr>
-          <w:p>
-            <w:pPr>
-              <w:rPr>
-                <w:sz w:val="22"/>
-                <w:szCs w:val="22"/>
-              </w:rPr>
-            </w:pPr>
-            <w:r>
-              <w:rPr>
-                <w:sz w:val="22"/>
-                <w:szCs w:val="22"/>
-              </w:rPr>
-              <w:t>6</w:t>
-            </w:r>
-          </w:p>
-        </w:tc>
-        <w:tc>
-          <w:tcPr>
-            <w:tcW w:w="2661" w:type="dxa"/>
-            <w:vAlign w:val="center"/>
-          </w:tcPr>
-          <w:p>
-            <w:pPr>
-              <w:cnfStyle w:val="000000000000" w:firstRow="0" w:lastRow="0" w:firstColumn="0" w:lastColumn="0" w:oddVBand="0" w:evenVBand="0" w:oddHBand="0" w:evenHBand="0" w:firstRowFirstColumn="0" w:firstRowLastColumn="0" w:lastRowFirstColumn="0" w:lastRowLastColumn="0"/>
-              <w:rPr>
-                <w:sz w:val="22"/>
-                <w:szCs w:val="22"/>
-              </w:rPr>
-            </w:pPr>
-            <w:proofErr w:type="spellStart"/>
-            <w:r>
-              <w:rPr>
-                <w:sz w:val="22"/>
-                <w:szCs w:val="22"/>
-              </w:rPr>
-              <w:t>Protocol</w:t>
-            </w:r>
-            <w:proofErr w:type="spellEnd"/>
-          </w:p>
-        </w:tc>
-        <w:tc>
-          <w:tcPr>
-            <w:tcW w:w="4678" w:type="dxa"/>
-            <w:vAlign w:val="center"/>
-          </w:tcPr>
-          <w:p>
-            <w:pPr>
-              <w:cnfStyle w:val="000000000000" w:firstRow="0" w:lastRow="0" w:firstColumn="0" w:lastColumn="0" w:oddVBand="0" w:evenVBand="0" w:oddHBand="0" w:evenHBand="0" w:firstRowFirstColumn="0" w:firstRowLastColumn="0" w:lastRowFirstColumn="0" w:lastRowLastColumn="0"/>
-              <w:rPr>
-                <w:sz w:val="22"/>
-                <w:szCs w:val="22"/>
-              </w:rPr>
-            </w:pPr>
-          </w:p>
-        </w:tc>
-      </w:tr>
-      <w:tr>
-        <w:trPr>
-          <w:cnfStyle w:val="000000100000" w:firstRow="0" w:lastRow="0" w:firstColumn="0" w:lastColumn="0" w:oddVBand="0" w:evenVBand="0" w:oddHBand="1" w:evenHBand="0" w:firstRowFirstColumn="0" w:firstRowLastColumn="0" w:lastRowFirstColumn="0" w:lastRowLastColumn="0"/>
-        </w:trPr>
-        <w:tc>
-          <w:tcPr>
-            <w:cnfStyle w:val="001000000000" w:firstRow="0" w:lastRow="0" w:firstColumn="1" w:lastColumn="0" w:oddVBand="0" w:evenVBand="0" w:oddHBand="0" w:evenHBand="0" w:firstRowFirstColumn="0" w:firstRowLastColumn="0" w:lastRowFirstColumn="0" w:lastRowLastColumn="0"/>
-            <w:tcW w:w="453" w:type="dxa"/>
-            <w:vAlign w:val="center"/>
-          </w:tcPr>
-          <w:p>
-            <w:pPr>
-              <w:rPr>
-                <w:sz w:val="22"/>
-                <w:szCs w:val="22"/>
-              </w:rPr>
-            </w:pPr>
-            <w:r>
-              <w:rPr>
-                <w:sz w:val="22"/>
-                <w:szCs w:val="22"/>
-              </w:rPr>
-              <w:t>7</w:t>
-            </w:r>
-          </w:p>
-        </w:tc>
-        <w:tc>
-          <w:tcPr>
-            <w:tcW w:w="2661" w:type="dxa"/>
-            <w:vAlign w:val="center"/>
-          </w:tcPr>
-          <w:p>
-            <w:pPr>
-              <w:cnfStyle w:val="000000100000" w:firstRow="0" w:lastRow="0" w:firstColumn="0" w:lastColumn="0" w:oddVBand="0" w:evenVBand="0" w:oddHBand="1" w:evenHBand="0" w:firstRowFirstColumn="0" w:firstRowLastColumn="0" w:lastRowFirstColumn="0" w:lastRowLastColumn="0"/>
-              <w:rPr>
-                <w:sz w:val="22"/>
-                <w:szCs w:val="22"/>
-              </w:rPr>
-            </w:pPr>
-            <w:r>
-              <w:rPr>
-                <w:sz w:val="22"/>
-                <w:szCs w:val="22"/>
-              </w:rPr>
-              <w:t xml:space="preserve"># </w:t>
-            </w:r>
-            <w:proofErr w:type="spellStart"/>
-            <w:r>
-              <w:rPr>
-                <w:sz w:val="22"/>
-                <w:szCs w:val="22"/>
-              </w:rPr>
-              <w:t>Packet</w:t>
-            </w:r>
-            <w:proofErr w:type="spellEnd"/>
-            <w:r>
-              <w:rPr>
-                <w:sz w:val="22"/>
-                <w:szCs w:val="22"/>
-              </w:rPr>
-              <w:t xml:space="preserve"> </w:t>
-            </w:r>
-            <w:proofErr w:type="spellStart"/>
-            <w:r>
-              <w:rPr>
-                <w:sz w:val="22"/>
-                <w:szCs w:val="22"/>
-              </w:rPr>
-              <w:t>length</w:t>
-            </w:r>
-            <w:proofErr w:type="spellEnd"/>
-          </w:p>
-        </w:tc>
-        <w:tc>
-          <w:tcPr>
-            <w:tcW w:w="4678" w:type="dxa"/>
-            <w:vAlign w:val="center"/>
-          </w:tcPr>
-          <w:p>
-            <w:pPr>
-              <w:cnfStyle w:val="000000100000" w:firstRow="0" w:lastRow="0" w:firstColumn="0" w:lastColumn="0" w:oddVBand="0" w:evenVBand="0" w:oddHBand="1" w:evenHBand="0" w:firstRowFirstColumn="0" w:firstRowLastColumn="0" w:lastRowFirstColumn="0" w:lastRowLastColumn="0"/>
-              <w:rPr>
-                <w:sz w:val="22"/>
-                <w:szCs w:val="22"/>
-              </w:rPr>
-            </w:pPr>
-          </w:p>
-        </w:tc>
-      </w:tr>
-      <w:tr>
-        <w:tc>
-          <w:tcPr>
-            <w:cnfStyle w:val="001000000000" w:firstRow="0" w:lastRow="0" w:firstColumn="1" w:lastColumn="0" w:oddVBand="0" w:evenVBand="0" w:oddHBand="0" w:evenHBand="0" w:firstRowFirstColumn="0" w:firstRowLastColumn="0" w:lastRowFirstColumn="0" w:lastRowLastColumn="0"/>
-            <w:tcW w:w="453" w:type="dxa"/>
-            <w:vAlign w:val="center"/>
-          </w:tcPr>
-          <w:p>
-            <w:pPr>
-              <w:rPr>
-                <w:sz w:val="22"/>
-                <w:szCs w:val="22"/>
-              </w:rPr>
-            </w:pPr>
-            <w:r>
-              <w:rPr>
-                <w:sz w:val="22"/>
-                <w:szCs w:val="22"/>
-              </w:rPr>
-              <w:t>8</w:t>
-            </w:r>
-          </w:p>
-        </w:tc>
-        <w:tc>
-          <w:tcPr>
-            <w:tcW w:w="2661" w:type="dxa"/>
-            <w:vAlign w:val="center"/>
-          </w:tcPr>
-          <w:p>
-            <w:pPr>
-              <w:cnfStyle w:val="000000000000" w:firstRow="0" w:lastRow="0" w:firstColumn="0" w:lastColumn="0" w:oddVBand="0" w:evenVBand="0" w:oddHBand="0" w:evenHBand="0" w:firstRowFirstColumn="0" w:firstRowLastColumn="0" w:lastRowFirstColumn="0" w:lastRowLastColumn="0"/>
-              <w:rPr>
-                <w:sz w:val="22"/>
-                <w:szCs w:val="22"/>
-              </w:rPr>
-            </w:pPr>
-            <w:proofErr w:type="spellStart"/>
-            <w:r>
-              <w:rPr>
-                <w:sz w:val="22"/>
-                <w:szCs w:val="22"/>
-              </w:rPr>
-              <w:t>Packet</w:t>
-            </w:r>
-            <w:proofErr w:type="spellEnd"/>
-            <w:r>
-              <w:rPr>
-                <w:sz w:val="22"/>
-                <w:szCs w:val="22"/>
-              </w:rPr>
-              <w:t xml:space="preserve"> </w:t>
-            </w:r>
-            <w:proofErr w:type="spellStart"/>
-            <w:r>
-              <w:rPr>
-                <w:sz w:val="22"/>
-                <w:szCs w:val="22"/>
-              </w:rPr>
-              <w:t>type</w:t>
-            </w:r>
-            <w:proofErr w:type="spellEnd"/>
-          </w:p>
-        </w:tc>
-        <w:tc>
-          <w:tcPr>
-            <w:tcW w:w="4678" w:type="dxa"/>
-            <w:vAlign w:val="center"/>
-          </w:tcPr>
-          <w:p>
-            <w:pPr>
-              <w:cnfStyle w:val="000000000000" w:firstRow="0" w:lastRow="0" w:firstColumn="0" w:lastColumn="0" w:oddVBand="0" w:evenVBand="0" w:oddHBand="0" w:evenHBand="0" w:firstRowFirstColumn="0" w:firstRowLastColumn="0" w:lastRowFirstColumn="0" w:lastRowLastColumn="0"/>
-              <w:rPr>
-                <w:sz w:val="22"/>
-                <w:szCs w:val="22"/>
-              </w:rPr>
-            </w:pPr>
-          </w:p>
-        </w:tc>
-      </w:tr>
-      <w:tr>
-        <w:trPr>
-          <w:cnfStyle w:val="000000100000" w:firstRow="0" w:lastRow="0" w:firstColumn="0" w:lastColumn="0" w:oddVBand="0" w:evenVBand="0" w:oddHBand="1" w:evenHBand="0" w:firstRowFirstColumn="0" w:firstRowLastColumn="0" w:lastRowFirstColumn="0" w:lastRowLastColumn="0"/>
-        </w:trPr>
-        <w:tc>
-          <w:tcPr>
-            <w:cnfStyle w:val="001000000000" w:firstRow="0" w:lastRow="0" w:firstColumn="1" w:lastColumn="0" w:oddVBand="0" w:evenVBand="0" w:oddHBand="0" w:evenHBand="0" w:firstRowFirstColumn="0" w:firstRowLastColumn="0" w:lastRowFirstColumn="0" w:lastRowLastColumn="0"/>
-            <w:tcW w:w="453" w:type="dxa"/>
-            <w:vAlign w:val="center"/>
-          </w:tcPr>
-          <w:p>
-            <w:pPr>
-              <w:rPr>
-                <w:sz w:val="22"/>
-                <w:szCs w:val="22"/>
-              </w:rPr>
-            </w:pPr>
-            <w:r>
-              <w:rPr>
-                <w:sz w:val="22"/>
-                <w:szCs w:val="22"/>
-              </w:rPr>
-              <w:lastRenderedPageBreak/>
-              <w:t>9</w:t>
-            </w:r>
-          </w:p>
-        </w:tc>
-        <w:tc>
-          <w:tcPr>
-            <w:tcW w:w="2661" w:type="dxa"/>
-            <w:vAlign w:val="center"/>
-          </w:tcPr>
-          <w:p>
-            <w:pPr>
-              <w:cnfStyle w:val="000000100000" w:firstRow="0" w:lastRow="0" w:firstColumn="0" w:lastColumn="0" w:oddVBand="0" w:evenVBand="0" w:oddHBand="1" w:evenHBand="0" w:firstRowFirstColumn="0" w:firstRowLastColumn="0" w:lastRowFirstColumn="0" w:lastRowLastColumn="0"/>
-              <w:rPr>
-                <w:sz w:val="22"/>
-                <w:szCs w:val="22"/>
-              </w:rPr>
-            </w:pPr>
-            <w:proofErr w:type="spellStart"/>
-            <w:r>
-              <w:rPr>
-                <w:sz w:val="22"/>
-                <w:szCs w:val="22"/>
-              </w:rPr>
-              <w:t>Traffic</w:t>
-            </w:r>
-            <w:proofErr w:type="spellEnd"/>
-            <w:r>
-              <w:rPr>
-                <w:sz w:val="22"/>
-                <w:szCs w:val="22"/>
-              </w:rPr>
-              <w:t xml:space="preserve"> </w:t>
-            </w:r>
-            <w:proofErr w:type="spellStart"/>
-            <w:r>
-              <w:rPr>
-                <w:sz w:val="22"/>
-                <w:szCs w:val="22"/>
-              </w:rPr>
-              <w:t>type</w:t>
-            </w:r>
-            <w:proofErr w:type="spellEnd"/>
-          </w:p>
-        </w:tc>
-        <w:tc>
-          <w:tcPr>
-            <w:tcW w:w="4678" w:type="dxa"/>
-            <w:vAlign w:val="center"/>
-          </w:tcPr>
-          <w:p>
-            <w:pPr>
-              <w:cnfStyle w:val="000000100000" w:firstRow="0" w:lastRow="0" w:firstColumn="0" w:lastColumn="0" w:oddVBand="0" w:evenVBand="0" w:oddHBand="1" w:evenHBand="0" w:firstRowFirstColumn="0" w:firstRowLastColumn="0" w:lastRowFirstColumn="0" w:lastRowLastColumn="0"/>
-              <w:rPr>
-                <w:sz w:val="22"/>
-                <w:szCs w:val="22"/>
-              </w:rPr>
-            </w:pPr>
-          </w:p>
-        </w:tc>
-      </w:tr>
-      <w:tr>
-        <w:tc>
-          <w:tcPr>
-            <w:cnfStyle w:val="001000000000" w:firstRow="0" w:lastRow="0" w:firstColumn="1" w:lastColumn="0" w:oddVBand="0" w:evenVBand="0" w:oddHBand="0" w:evenHBand="0" w:firstRowFirstColumn="0" w:firstRowLastColumn="0" w:lastRowFirstColumn="0" w:lastRowLastColumn="0"/>
-            <w:tcW w:w="453" w:type="dxa"/>
-            <w:vAlign w:val="center"/>
-          </w:tcPr>
-          <w:p>
-            <w:pPr>
-              <w:rPr>
-                <w:sz w:val="22"/>
-                <w:szCs w:val="22"/>
-              </w:rPr>
-            </w:pPr>
-            <w:r>
-              <w:rPr>
-                <w:sz w:val="22"/>
-                <w:szCs w:val="22"/>
-              </w:rPr>
-              <w:t>10</w:t>
-            </w:r>
-          </w:p>
-        </w:tc>
-        <w:tc>
-          <w:tcPr>
-            <w:tcW w:w="2661" w:type="dxa"/>
-            <w:vAlign w:val="center"/>
-          </w:tcPr>
-          <w:p>
-            <w:pPr>
-              <w:cnfStyle w:val="000000000000" w:firstRow="0" w:lastRow="0" w:firstColumn="0" w:lastColumn="0" w:oddVBand="0" w:evenVBand="0" w:oddHBand="0" w:evenHBand="0" w:firstRowFirstColumn="0" w:firstRowLastColumn="0" w:lastRowFirstColumn="0" w:lastRowLastColumn="0"/>
-              <w:rPr>
-                <w:sz w:val="22"/>
-                <w:szCs w:val="22"/>
-              </w:rPr>
-            </w:pPr>
-            <w:proofErr w:type="spellStart"/>
-            <w:r>
-              <w:rPr>
-                <w:sz w:val="22"/>
-                <w:szCs w:val="22"/>
-              </w:rPr>
-              <w:t>Payload</w:t>
-            </w:r>
-            <w:proofErr w:type="spellEnd"/>
-            <w:r>
-              <w:rPr>
-                <w:sz w:val="22"/>
-                <w:szCs w:val="22"/>
-              </w:rPr>
-              <w:t xml:space="preserve"> Data</w:t>
-            </w:r>
-          </w:p>
-        </w:tc>
-        <w:tc>
-          <w:tcPr>
-            <w:tcW w:w="4678" w:type="dxa"/>
-            <w:vAlign w:val="center"/>
-          </w:tcPr>
-          <w:p>
-            <w:pPr>
-              <w:cnfStyle w:val="000000000000" w:firstRow="0" w:lastRow="0" w:firstColumn="0" w:lastColumn="0" w:oddVBand="0" w:evenVBand="0" w:oddHBand="0" w:evenHBand="0" w:firstRowFirstColumn="0" w:firstRowLastColumn="0" w:lastRowFirstColumn="0" w:lastRowLastColumn="0"/>
-              <w:rPr>
-                <w:sz w:val="22"/>
-                <w:szCs w:val="22"/>
-              </w:rPr>
-            </w:pPr>
-          </w:p>
-        </w:tc>
-      </w:tr>
-      <w:tr>
-        <w:trPr>
-          <w:cnfStyle w:val="000000100000" w:firstRow="0" w:lastRow="0" w:firstColumn="0" w:lastColumn="0" w:oddVBand="0" w:evenVBand="0" w:oddHBand="1" w:evenHBand="0" w:firstRowFirstColumn="0" w:firstRowLastColumn="0" w:lastRowFirstColumn="0" w:lastRowLastColumn="0"/>
-        </w:trPr>
-        <w:tc>
-          <w:tcPr>
-            <w:cnfStyle w:val="001000000000" w:firstRow="0" w:lastRow="0" w:firstColumn="1" w:lastColumn="0" w:oddVBand="0" w:evenVBand="0" w:oddHBand="0" w:evenHBand="0" w:firstRowFirstColumn="0" w:firstRowLastColumn="0" w:lastRowFirstColumn="0" w:lastRowLastColumn="0"/>
-            <w:tcW w:w="453" w:type="dxa"/>
-            <w:vAlign w:val="center"/>
-          </w:tcPr>
-          <w:p>
-            <w:pPr>
-              <w:rPr>
-                <w:sz w:val="22"/>
-                <w:szCs w:val="22"/>
-              </w:rPr>
-            </w:pPr>
-            <w:r>
-              <w:rPr>
-                <w:sz w:val="22"/>
-                <w:szCs w:val="22"/>
-              </w:rPr>
-              <w:t>11</w:t>
-            </w:r>
-          </w:p>
-        </w:tc>
-        <w:tc>
-          <w:tcPr>
-            <w:tcW w:w="2661" w:type="dxa"/>
-            <w:vAlign w:val="center"/>
-          </w:tcPr>
-          <w:p>
-            <w:pPr>
-              <w:cnfStyle w:val="000000100000" w:firstRow="0" w:lastRow="0" w:firstColumn="0" w:lastColumn="0" w:oddVBand="0" w:evenVBand="0" w:oddHBand="1" w:evenHBand="0" w:firstRowFirstColumn="0" w:firstRowLastColumn="0" w:lastRowFirstColumn="0" w:lastRowLastColumn="0"/>
-              <w:rPr>
-                <w:sz w:val="22"/>
-                <w:szCs w:val="22"/>
-              </w:rPr>
-            </w:pPr>
-            <w:proofErr w:type="spellStart"/>
-            <w:r>
-              <w:rPr>
-                <w:sz w:val="22"/>
-                <w:szCs w:val="22"/>
-              </w:rPr>
-              <w:t>Action</w:t>
-            </w:r>
-            <w:proofErr w:type="spellEnd"/>
-            <w:r>
-              <w:rPr>
-                <w:sz w:val="22"/>
-                <w:szCs w:val="22"/>
-              </w:rPr>
-              <w:t xml:space="preserve"> </w:t>
-            </w:r>
-            <w:proofErr w:type="spellStart"/>
-            <w:r>
-              <w:rPr>
-                <w:sz w:val="22"/>
-                <w:szCs w:val="22"/>
-              </w:rPr>
-              <w:t>Taken</w:t>
-            </w:r>
-            <w:proofErr w:type="spellEnd"/>
-          </w:p>
-        </w:tc>
-        <w:tc>
-          <w:tcPr>
-            <w:tcW w:w="4678" w:type="dxa"/>
-            <w:vAlign w:val="center"/>
-          </w:tcPr>
-          <w:p>
-            <w:pPr>
-              <w:cnfStyle w:val="000000100000" w:firstRow="0" w:lastRow="0" w:firstColumn="0" w:lastColumn="0" w:oddVBand="0" w:evenVBand="0" w:oddHBand="1" w:evenHBand="0" w:firstRowFirstColumn="0" w:firstRowLastColumn="0" w:lastRowFirstColumn="0" w:lastRowLastColumn="0"/>
-              <w:rPr>
-                <w:sz w:val="22"/>
-                <w:szCs w:val="22"/>
-              </w:rPr>
-            </w:pPr>
-          </w:p>
-        </w:tc>
-      </w:tr>
-      <w:tr>
-        <w:tc>
-          <w:tcPr>
-            <w:cnfStyle w:val="001000000000" w:firstRow="0" w:lastRow="0" w:firstColumn="1" w:lastColumn="0" w:oddVBand="0" w:evenVBand="0" w:oddHBand="0" w:evenHBand="0" w:firstRowFirstColumn="0" w:firstRowLastColumn="0" w:lastRowFirstColumn="0" w:lastRowLastColumn="0"/>
-            <w:tcW w:w="453" w:type="dxa"/>
-            <w:vAlign w:val="center"/>
-          </w:tcPr>
-          <w:p>
-            <w:pPr>
-              <w:rPr>
-                <w:sz w:val="22"/>
-                <w:szCs w:val="22"/>
-              </w:rPr>
-            </w:pPr>
-            <w:r>
-              <w:rPr>
-                <w:sz w:val="22"/>
-                <w:szCs w:val="22"/>
-              </w:rPr>
-              <w:t>12</w:t>
-            </w:r>
-          </w:p>
-        </w:tc>
-        <w:tc>
-          <w:tcPr>
-            <w:tcW w:w="2661" w:type="dxa"/>
-            <w:vAlign w:val="center"/>
-          </w:tcPr>
-          <w:p>
-            <w:pPr>
-              <w:cnfStyle w:val="000000000000" w:firstRow="0" w:lastRow="0" w:firstColumn="0" w:lastColumn="0" w:oddVBand="0" w:evenVBand="0" w:oddHBand="0" w:evenHBand="0" w:firstRowFirstColumn="0" w:firstRowLastColumn="0" w:lastRowFirstColumn="0" w:lastRowLastColumn="0"/>
-              <w:rPr>
-                <w:sz w:val="22"/>
-                <w:szCs w:val="22"/>
-              </w:rPr>
-            </w:pPr>
-            <w:proofErr w:type="spellStart"/>
-            <w:r>
-              <w:rPr>
-                <w:sz w:val="22"/>
-                <w:szCs w:val="22"/>
-              </w:rPr>
-              <w:t>Severity</w:t>
-            </w:r>
-            <w:proofErr w:type="spellEnd"/>
-            <w:r>
-              <w:rPr>
-                <w:sz w:val="22"/>
-                <w:szCs w:val="22"/>
-              </w:rPr>
-              <w:t xml:space="preserve"> </w:t>
-            </w:r>
-            <w:proofErr w:type="spellStart"/>
-            <w:r>
-              <w:rPr>
-                <w:sz w:val="22"/>
-                <w:szCs w:val="22"/>
-              </w:rPr>
-              <w:t>Level</w:t>
-            </w:r>
-            <w:proofErr w:type="spellEnd"/>
-          </w:p>
-        </w:tc>
-        <w:tc>
-          <w:tcPr>
-            <w:tcW w:w="4678" w:type="dxa"/>
-            <w:vAlign w:val="center"/>
-          </w:tcPr>
-          <w:p>
-            <w:pPr>
-              <w:cnfStyle w:val="000000000000" w:firstRow="0" w:lastRow="0" w:firstColumn="0" w:lastColumn="0" w:oddVBand="0" w:evenVBand="0" w:oddHBand="0" w:evenHBand="0" w:firstRowFirstColumn="0" w:firstRowLastColumn="0" w:lastRowFirstColumn="0" w:lastRowLastColumn="0"/>
-              <w:rPr>
-                <w:sz w:val="22"/>
-                <w:szCs w:val="22"/>
-              </w:rPr>
-            </w:pPr>
-          </w:p>
-        </w:tc>
-      </w:tr>
-      <w:tr>
-        <w:trPr>
-          <w:cnfStyle w:val="000000100000" w:firstRow="0" w:lastRow="0" w:firstColumn="0" w:lastColumn="0" w:oddVBand="0" w:evenVBand="0" w:oddHBand="1" w:evenHBand="0" w:firstRowFirstColumn="0" w:firstRowLastColumn="0" w:lastRowFirstColumn="0" w:lastRowLastColumn="0"/>
-        </w:trPr>
-        <w:tc>
-          <w:tcPr>
-            <w:cnfStyle w:val="001000000000" w:firstRow="0" w:lastRow="0" w:firstColumn="1" w:lastColumn="0" w:oddVBand="0" w:evenVBand="0" w:oddHBand="0" w:evenHBand="0" w:firstRowFirstColumn="0" w:firstRowLastColumn="0" w:lastRowFirstColumn="0" w:lastRowLastColumn="0"/>
-            <w:tcW w:w="453" w:type="dxa"/>
-            <w:vAlign w:val="center"/>
-          </w:tcPr>
-          <w:p>
-            <w:pPr>
-              <w:rPr>
-                <w:sz w:val="22"/>
-                <w:szCs w:val="22"/>
-              </w:rPr>
-            </w:pPr>
-            <w:r>
-              <w:rPr>
-                <w:sz w:val="22"/>
-                <w:szCs w:val="22"/>
-              </w:rPr>
-              <w:t>13</w:t>
-            </w:r>
-          </w:p>
-        </w:tc>
-        <w:tc>
-          <w:tcPr>
-            <w:tcW w:w="2661" w:type="dxa"/>
-            <w:vAlign w:val="center"/>
-          </w:tcPr>
-          <w:p>
-            <w:pPr>
-              <w:cnfStyle w:val="000000100000" w:firstRow="0" w:lastRow="0" w:firstColumn="0" w:lastColumn="0" w:oddVBand="0" w:evenVBand="0" w:oddHBand="1" w:evenHBand="0" w:firstRowFirstColumn="0" w:firstRowLastColumn="0" w:lastRowFirstColumn="0" w:lastRowLastColumn="0"/>
-              <w:rPr>
-                <w:sz w:val="22"/>
-                <w:szCs w:val="22"/>
-              </w:rPr>
-            </w:pPr>
-            <w:proofErr w:type="spellStart"/>
-            <w:r>
-              <w:rPr>
-                <w:sz w:val="22"/>
-                <w:szCs w:val="22"/>
-              </w:rPr>
-              <w:t>User</w:t>
-            </w:r>
-            <w:proofErr w:type="spellEnd"/>
-            <w:r>
-              <w:rPr>
-                <w:sz w:val="22"/>
-                <w:szCs w:val="22"/>
-              </w:rPr>
-              <w:t xml:space="preserve"> </w:t>
-            </w:r>
-            <w:proofErr w:type="spellStart"/>
-            <w:r>
-              <w:rPr>
-                <w:sz w:val="22"/>
-                <w:szCs w:val="22"/>
-              </w:rPr>
-              <w:t>Information</w:t>
-            </w:r>
-            <w:proofErr w:type="spellEnd"/>
-          </w:p>
-        </w:tc>
-        <w:tc>
-          <w:tcPr>
-            <w:tcW w:w="4678" w:type="dxa"/>
-            <w:vAlign w:val="center"/>
-          </w:tcPr>
-          <w:p>
-            <w:pPr>
-              <w:cnfStyle w:val="000000100000" w:firstRow="0" w:lastRow="0" w:firstColumn="0" w:lastColumn="0" w:oddVBand="0" w:evenVBand="0" w:oddHBand="1" w:evenHBand="0" w:firstRowFirstColumn="0" w:firstRowLastColumn="0" w:lastRowFirstColumn="0" w:lastRowLastColumn="0"/>
-              <w:rPr>
-                <w:sz w:val="22"/>
-                <w:szCs w:val="22"/>
-              </w:rPr>
-            </w:pPr>
-          </w:p>
-        </w:tc>
-      </w:tr>
-      <w:tr>
-        <w:tc>
-          <w:tcPr>
-            <w:cnfStyle w:val="001000000000" w:firstRow="0" w:lastRow="0" w:firstColumn="1" w:lastColumn="0" w:oddVBand="0" w:evenVBand="0" w:oddHBand="0" w:evenHBand="0" w:firstRowFirstColumn="0" w:firstRowLastColumn="0" w:lastRowFirstColumn="0" w:lastRowLastColumn="0"/>
-            <w:tcW w:w="453" w:type="dxa"/>
-            <w:vAlign w:val="center"/>
-          </w:tcPr>
-          <w:p>
-            <w:pPr>
-              <w:rPr>
-                <w:sz w:val="22"/>
-                <w:szCs w:val="22"/>
-              </w:rPr>
-            </w:pPr>
-            <w:r>
-              <w:rPr>
-                <w:sz w:val="22"/>
-                <w:szCs w:val="22"/>
-              </w:rPr>
-              <w:t>14</w:t>
-            </w:r>
-          </w:p>
-        </w:tc>
-        <w:tc>
-          <w:tcPr>
-            <w:tcW w:w="2661" w:type="dxa"/>
-            <w:vAlign w:val="center"/>
-          </w:tcPr>
-          <w:p>
-            <w:pPr>
-              <w:cnfStyle w:val="000000000000" w:firstRow="0" w:lastRow="0" w:firstColumn="0" w:lastColumn="0" w:oddVBand="0" w:evenVBand="0" w:oddHBand="0" w:evenHBand="0" w:firstRowFirstColumn="0" w:firstRowLastColumn="0" w:lastRowFirstColumn="0" w:lastRowLastColumn="0"/>
-              <w:rPr>
-                <w:sz w:val="22"/>
-                <w:szCs w:val="22"/>
-              </w:rPr>
-            </w:pPr>
-            <w:proofErr w:type="spellStart"/>
-            <w:r>
-              <w:rPr>
-                <w:sz w:val="22"/>
-                <w:szCs w:val="22"/>
-              </w:rPr>
-              <w:t>Device</w:t>
-            </w:r>
-            <w:proofErr w:type="spellEnd"/>
-            <w:r>
-              <w:rPr>
-                <w:sz w:val="22"/>
-                <w:szCs w:val="22"/>
-              </w:rPr>
-              <w:t xml:space="preserve"> </w:t>
-            </w:r>
-            <w:proofErr w:type="spellStart"/>
-            <w:r>
-              <w:rPr>
-                <w:sz w:val="22"/>
-                <w:szCs w:val="22"/>
-              </w:rPr>
-              <w:t>Information</w:t>
-            </w:r>
-            <w:proofErr w:type="spellEnd"/>
-          </w:p>
-        </w:tc>
-        <w:tc>
-          <w:tcPr>
-            <w:tcW w:w="4678" w:type="dxa"/>
-            <w:vAlign w:val="center"/>
-          </w:tcPr>
-          <w:p>
-            <w:pPr>
-              <w:cnfStyle w:val="000000000000" w:firstRow="0" w:lastRow="0" w:firstColumn="0" w:lastColumn="0" w:oddVBand="0" w:evenVBand="0" w:oddHBand="0" w:evenHBand="0" w:firstRowFirstColumn="0" w:firstRowLastColumn="0" w:lastRowFirstColumn="0" w:lastRowLastColumn="0"/>
-              <w:rPr>
-                <w:sz w:val="22"/>
-                <w:szCs w:val="22"/>
-                <w:lang w:val="en-GB"/>
-              </w:rPr>
-            </w:pPr>
-          </w:p>
-        </w:tc>
-      </w:tr>
-      <w:tr>
-        <w:trPr>
-          <w:cnfStyle w:val="000000100000" w:firstRow="0" w:lastRow="0" w:firstColumn="0" w:lastColumn="0" w:oddVBand="0" w:evenVBand="0" w:oddHBand="1" w:evenHBand="0" w:firstRowFirstColumn="0" w:firstRowLastColumn="0" w:lastRowFirstColumn="0" w:lastRowLastColumn="0"/>
-        </w:trPr>
-        <w:tc>
-          <w:tcPr>
-            <w:cnfStyle w:val="001000000000" w:firstRow="0" w:lastRow="0" w:firstColumn="1" w:lastColumn="0" w:oddVBand="0" w:evenVBand="0" w:oddHBand="0" w:evenHBand="0" w:firstRowFirstColumn="0" w:firstRowLastColumn="0" w:lastRowFirstColumn="0" w:lastRowLastColumn="0"/>
-            <w:tcW w:w="453" w:type="dxa"/>
-            <w:vAlign w:val="center"/>
-          </w:tcPr>
-          <w:p>
-            <w:pPr>
-              <w:rPr>
-                <w:sz w:val="22"/>
-                <w:szCs w:val="22"/>
-              </w:rPr>
-            </w:pPr>
-            <w:r>
-              <w:rPr>
-                <w:sz w:val="22"/>
-                <w:szCs w:val="22"/>
-              </w:rPr>
-              <w:t>15</w:t>
-            </w:r>
-          </w:p>
-        </w:tc>
-        <w:tc>
-          <w:tcPr>
-            <w:tcW w:w="2661" w:type="dxa"/>
-            <w:vAlign w:val="center"/>
-          </w:tcPr>
-          <w:p>
-            <w:pPr>
-              <w:cnfStyle w:val="000000100000" w:firstRow="0" w:lastRow="0" w:firstColumn="0" w:lastColumn="0" w:oddVBand="0" w:evenVBand="0" w:oddHBand="1" w:evenHBand="0" w:firstRowFirstColumn="0" w:firstRowLastColumn="0" w:lastRowFirstColumn="0" w:lastRowLastColumn="0"/>
-              <w:rPr>
-                <w:sz w:val="22"/>
-                <w:szCs w:val="22"/>
-              </w:rPr>
-            </w:pPr>
-            <w:r>
-              <w:rPr>
-                <w:sz w:val="22"/>
-                <w:szCs w:val="22"/>
-              </w:rPr>
-              <w:t xml:space="preserve">Network </w:t>
-            </w:r>
-            <w:proofErr w:type="spellStart"/>
-            <w:r>
-              <w:rPr>
-                <w:sz w:val="22"/>
-                <w:szCs w:val="22"/>
-              </w:rPr>
-              <w:t>Segment</w:t>
-            </w:r>
-            <w:proofErr w:type="spellEnd"/>
-          </w:p>
-        </w:tc>
-        <w:tc>
-          <w:tcPr>
-            <w:tcW w:w="4678" w:type="dxa"/>
-            <w:vAlign w:val="center"/>
-          </w:tcPr>
-          <w:p>
-            <w:pPr>
-              <w:cnfStyle w:val="000000100000" w:firstRow="0" w:lastRow="0" w:firstColumn="0" w:lastColumn="0" w:oddVBand="0" w:evenVBand="0" w:oddHBand="1" w:evenHBand="0" w:firstRowFirstColumn="0" w:firstRowLastColumn="0" w:lastRowFirstColumn="0" w:lastRowLastColumn="0"/>
-              <w:rPr>
-                <w:sz w:val="22"/>
-                <w:szCs w:val="22"/>
-              </w:rPr>
-            </w:pPr>
-          </w:p>
-        </w:tc>
-      </w:tr>
-      <w:tr>
-        <w:tc>
-          <w:tcPr>
-            <w:cnfStyle w:val="001000000000" w:firstRow="0" w:lastRow="0" w:firstColumn="1" w:lastColumn="0" w:oddVBand="0" w:evenVBand="0" w:oddHBand="0" w:evenHBand="0" w:firstRowFirstColumn="0" w:firstRowLastColumn="0" w:lastRowFirstColumn="0" w:lastRowLastColumn="0"/>
-            <w:tcW w:w="453" w:type="dxa"/>
-            <w:vAlign w:val="center"/>
-          </w:tcPr>
-          <w:p>
-            <w:pPr>
-              <w:rPr>
-                <w:sz w:val="22"/>
-                <w:szCs w:val="22"/>
-              </w:rPr>
-            </w:pPr>
-            <w:r>
-              <w:rPr>
-                <w:sz w:val="22"/>
-                <w:szCs w:val="22"/>
-              </w:rPr>
-              <w:t>16</w:t>
-            </w:r>
-          </w:p>
-        </w:tc>
-        <w:tc>
-          <w:tcPr>
-            <w:tcW w:w="2661" w:type="dxa"/>
-            <w:vAlign w:val="center"/>
-          </w:tcPr>
-          <w:p>
-            <w:pPr>
-              <w:cnfStyle w:val="000000000000" w:firstRow="0" w:lastRow="0" w:firstColumn="0" w:lastColumn="0" w:oddVBand="0" w:evenVBand="0" w:oddHBand="0" w:evenHBand="0" w:firstRowFirstColumn="0" w:firstRowLastColumn="0" w:lastRowFirstColumn="0" w:lastRowLastColumn="0"/>
-              <w:rPr>
-                <w:sz w:val="22"/>
-                <w:szCs w:val="22"/>
-              </w:rPr>
-            </w:pPr>
-            <w:proofErr w:type="spellStart"/>
-            <w:r>
-              <w:rPr>
-                <w:sz w:val="22"/>
-                <w:szCs w:val="22"/>
-              </w:rPr>
-              <w:t>Geo-Location</w:t>
-            </w:r>
-            <w:proofErr w:type="spellEnd"/>
-            <w:r>
-              <w:rPr>
-                <w:sz w:val="22"/>
-                <w:szCs w:val="22"/>
-              </w:rPr>
-              <w:t xml:space="preserve"> data</w:t>
-            </w:r>
-          </w:p>
-        </w:tc>
-        <w:tc>
-          <w:tcPr>
-            <w:tcW w:w="4678" w:type="dxa"/>
-            <w:vAlign w:val="center"/>
-          </w:tcPr>
-          <w:p>
-            <w:pPr>
-              <w:cnfStyle w:val="000000000000" w:firstRow="0" w:lastRow="0" w:firstColumn="0" w:lastColumn="0" w:oddVBand="0" w:evenVBand="0" w:oddHBand="0" w:evenHBand="0" w:firstRowFirstColumn="0" w:firstRowLastColumn="0" w:lastRowFirstColumn="0" w:lastRowLastColumn="0"/>
-              <w:rPr>
-                <w:sz w:val="22"/>
-                <w:szCs w:val="22"/>
-              </w:rPr>
-            </w:pPr>
-          </w:p>
-        </w:tc>
-      </w:tr>
-      <w:tr>
-        <w:trPr>
-          <w:cnfStyle w:val="000000100000" w:firstRow="0" w:lastRow="0" w:firstColumn="0" w:lastColumn="0" w:oddVBand="0" w:evenVBand="0" w:oddHBand="1" w:evenHBand="0" w:firstRowFirstColumn="0" w:firstRowLastColumn="0" w:lastRowFirstColumn="0" w:lastRowLastColumn="0"/>
-        </w:trPr>
-        <w:tc>
-          <w:tcPr>
-            <w:cnfStyle w:val="001000000000" w:firstRow="0" w:lastRow="0" w:firstColumn="1" w:lastColumn="0" w:oddVBand="0" w:evenVBand="0" w:oddHBand="0" w:evenHBand="0" w:firstRowFirstColumn="0" w:firstRowLastColumn="0" w:lastRowFirstColumn="0" w:lastRowLastColumn="0"/>
-            <w:tcW w:w="453" w:type="dxa"/>
-            <w:vAlign w:val="center"/>
-          </w:tcPr>
-          <w:p>
-            <w:pPr>
-              <w:rPr>
-                <w:sz w:val="22"/>
-                <w:szCs w:val="22"/>
-              </w:rPr>
-            </w:pPr>
-            <w:r>
-              <w:rPr>
-                <w:sz w:val="22"/>
-                <w:szCs w:val="22"/>
-              </w:rPr>
-              <w:t>17</w:t>
-            </w:r>
-          </w:p>
-        </w:tc>
-        <w:tc>
-          <w:tcPr>
-            <w:tcW w:w="2661" w:type="dxa"/>
-            <w:vAlign w:val="center"/>
-          </w:tcPr>
-          <w:p>
-            <w:pPr>
-              <w:cnfStyle w:val="000000100000" w:firstRow="0" w:lastRow="0" w:firstColumn="0" w:lastColumn="0" w:oddVBand="0" w:evenVBand="0" w:oddHBand="1" w:evenHBand="0" w:firstRowFirstColumn="0" w:firstRowLastColumn="0" w:lastRowFirstColumn="0" w:lastRowLastColumn="0"/>
-              <w:rPr>
-                <w:sz w:val="22"/>
-                <w:szCs w:val="22"/>
-              </w:rPr>
-            </w:pPr>
-            <w:r>
-              <w:rPr>
-                <w:sz w:val="22"/>
-                <w:szCs w:val="22"/>
-              </w:rPr>
-              <w:t xml:space="preserve">Proxy </w:t>
-            </w:r>
-            <w:proofErr w:type="spellStart"/>
-            <w:r>
-              <w:rPr>
-                <w:sz w:val="22"/>
-                <w:szCs w:val="22"/>
-              </w:rPr>
-              <w:t>Information</w:t>
-            </w:r>
-            <w:proofErr w:type="spellEnd"/>
-          </w:p>
-        </w:tc>
-        <w:tc>
-          <w:tcPr>
-            <w:tcW w:w="4678" w:type="dxa"/>
-            <w:vAlign w:val="center"/>
-          </w:tcPr>
-          <w:p>
-            <w:pPr>
-              <w:cnfStyle w:val="000000100000" w:firstRow="0" w:lastRow="0" w:firstColumn="0" w:lastColumn="0" w:oddVBand="0" w:evenVBand="0" w:oddHBand="1" w:evenHBand="0" w:firstRowFirstColumn="0" w:firstRowLastColumn="0" w:lastRowFirstColumn="0" w:lastRowLastColumn="0"/>
-              <w:rPr>
-                <w:sz w:val="22"/>
-                <w:szCs w:val="22"/>
-              </w:rPr>
-            </w:pPr>
-          </w:p>
-        </w:tc>
-      </w:tr>
-      <w:tr>
-        <w:tc>
-          <w:tcPr>
-            <w:cnfStyle w:val="001000000000" w:firstRow="0" w:lastRow="0" w:firstColumn="1" w:lastColumn="0" w:oddVBand="0" w:evenVBand="0" w:oddHBand="0" w:evenHBand="0" w:firstRowFirstColumn="0" w:firstRowLastColumn="0" w:lastRowFirstColumn="0" w:lastRowLastColumn="0"/>
-            <w:tcW w:w="453" w:type="dxa"/>
-            <w:vAlign w:val="center"/>
-          </w:tcPr>
-          <w:p>
-            <w:pPr>
-              <w:rPr>
-                <w:sz w:val="22"/>
-                <w:szCs w:val="22"/>
-              </w:rPr>
-            </w:pPr>
-            <w:r>
-              <w:rPr>
-                <w:sz w:val="22"/>
-                <w:szCs w:val="22"/>
-              </w:rPr>
-              <w:t>18</w:t>
-            </w:r>
-          </w:p>
-        </w:tc>
-        <w:tc>
-          <w:tcPr>
-            <w:tcW w:w="2661" w:type="dxa"/>
-            <w:vAlign w:val="center"/>
-          </w:tcPr>
-          <w:p>
-            <w:pPr>
-              <w:cnfStyle w:val="000000000000" w:firstRow="0" w:lastRow="0" w:firstColumn="0" w:lastColumn="0" w:oddVBand="0" w:evenVBand="0" w:oddHBand="0" w:evenHBand="0" w:firstRowFirstColumn="0" w:firstRowLastColumn="0" w:lastRowFirstColumn="0" w:lastRowLastColumn="0"/>
-              <w:rPr>
-                <w:sz w:val="22"/>
-                <w:szCs w:val="22"/>
-              </w:rPr>
-            </w:pPr>
-            <w:r>
-              <w:rPr>
-                <w:sz w:val="22"/>
-                <w:szCs w:val="22"/>
-              </w:rPr>
-              <w:t xml:space="preserve">Firewall </w:t>
-            </w:r>
-            <w:proofErr w:type="spellStart"/>
-            <w:r>
-              <w:rPr>
-                <w:sz w:val="22"/>
-                <w:szCs w:val="22"/>
-              </w:rPr>
-              <w:t>Logs</w:t>
-            </w:r>
-            <w:proofErr w:type="spellEnd"/>
-          </w:p>
-        </w:tc>
-        <w:tc>
-          <w:tcPr>
-            <w:tcW w:w="4678" w:type="dxa"/>
-            <w:vAlign w:val="center"/>
-          </w:tcPr>
-          <w:p>
-            <w:pPr>
-              <w:cnfStyle w:val="000000000000" w:firstRow="0" w:lastRow="0" w:firstColumn="0" w:lastColumn="0" w:oddVBand="0" w:evenVBand="0" w:oddHBand="0" w:evenHBand="0" w:firstRowFirstColumn="0" w:firstRowLastColumn="0" w:lastRowFirstColumn="0" w:lastRowLastColumn="0"/>
-              <w:rPr>
-                <w:sz w:val="22"/>
-                <w:szCs w:val="22"/>
-              </w:rPr>
-            </w:pPr>
-          </w:p>
-        </w:tc>
-      </w:tr>
-      <w:tr>
-        <w:trPr>
-          <w:cnfStyle w:val="000000100000" w:firstRow="0" w:lastRow="0" w:firstColumn="0" w:lastColumn="0" w:oddVBand="0" w:evenVBand="0" w:oddHBand="1" w:evenHBand="0" w:firstRowFirstColumn="0" w:firstRowLastColumn="0" w:lastRowFirstColumn="0" w:lastRowLastColumn="0"/>
-        </w:trPr>
-        <w:tc>
-          <w:tcPr>
-            <w:cnfStyle w:val="001000000000" w:firstRow="0" w:lastRow="0" w:firstColumn="1" w:lastColumn="0" w:oddVBand="0" w:evenVBand="0" w:oddHBand="0" w:evenHBand="0" w:firstRowFirstColumn="0" w:firstRowLastColumn="0" w:lastRowFirstColumn="0" w:lastRowLastColumn="0"/>
-            <w:tcW w:w="453" w:type="dxa"/>
-            <w:vAlign w:val="center"/>
-          </w:tcPr>
-          <w:p>
-            <w:pPr>
-              <w:rPr>
-                <w:sz w:val="22"/>
-                <w:szCs w:val="22"/>
-              </w:rPr>
-            </w:pPr>
-            <w:r>
-              <w:rPr>
-                <w:sz w:val="22"/>
-                <w:szCs w:val="22"/>
-              </w:rPr>
-              <w:t>19</w:t>
-            </w:r>
-          </w:p>
-        </w:tc>
-        <w:tc>
-          <w:tcPr>
-            <w:tcW w:w="2661" w:type="dxa"/>
-            <w:vAlign w:val="center"/>
-          </w:tcPr>
-          <w:p>
-            <w:pPr>
-              <w:cnfStyle w:val="000000100000" w:firstRow="0" w:lastRow="0" w:firstColumn="0" w:lastColumn="0" w:oddVBand="0" w:evenVBand="0" w:oddHBand="1" w:evenHBand="0" w:firstRowFirstColumn="0" w:firstRowLastColumn="0" w:lastRowFirstColumn="0" w:lastRowLastColumn="0"/>
-              <w:rPr>
-                <w:sz w:val="22"/>
-                <w:szCs w:val="22"/>
-              </w:rPr>
-            </w:pPr>
-            <w:r>
-              <w:rPr>
-                <w:sz w:val="22"/>
-                <w:szCs w:val="22"/>
-              </w:rPr>
-              <w:t xml:space="preserve">IDS/IPS </w:t>
-            </w:r>
-            <w:proofErr w:type="spellStart"/>
-            <w:r>
-              <w:rPr>
-                <w:sz w:val="22"/>
-                <w:szCs w:val="22"/>
-              </w:rPr>
-              <w:t>alerts</w:t>
-            </w:r>
-            <w:proofErr w:type="spellEnd"/>
-          </w:p>
-        </w:tc>
-        <w:tc>
-          <w:tcPr>
-            <w:tcW w:w="4678" w:type="dxa"/>
-            <w:vAlign w:val="center"/>
-          </w:tcPr>
-          <w:p>
-            <w:pPr>
-              <w:cnfStyle w:val="000000100000" w:firstRow="0" w:lastRow="0" w:firstColumn="0" w:lastColumn="0" w:oddVBand="0" w:evenVBand="0" w:oddHBand="1" w:evenHBand="0" w:firstRowFirstColumn="0" w:firstRowLastColumn="0" w:lastRowFirstColumn="0" w:lastRowLastColumn="0"/>
-              <w:rPr>
-                <w:sz w:val="22"/>
-                <w:szCs w:val="22"/>
-              </w:rPr>
-            </w:pPr>
-          </w:p>
-        </w:tc>
-      </w:tr>
-      <w:tr>
-        <w:tc>
-          <w:tcPr>
-            <w:cnfStyle w:val="001000000000" w:firstRow="0" w:lastRow="0" w:firstColumn="1" w:lastColumn="0" w:oddVBand="0" w:evenVBand="0" w:oddHBand="0" w:evenHBand="0" w:firstRowFirstColumn="0" w:firstRowLastColumn="0" w:lastRowFirstColumn="0" w:lastRowLastColumn="0"/>
-            <w:tcW w:w="453" w:type="dxa"/>
-            <w:vAlign w:val="center"/>
-          </w:tcPr>
-          <w:p>
-            <w:pPr>
-              <w:rPr>
-                <w:sz w:val="22"/>
-                <w:szCs w:val="22"/>
-              </w:rPr>
-            </w:pPr>
-            <w:r>
-              <w:rPr>
-                <w:sz w:val="22"/>
-                <w:szCs w:val="22"/>
-              </w:rPr>
-              <w:t>20</w:t>
-            </w:r>
-          </w:p>
-        </w:tc>
-        <w:tc>
-          <w:tcPr>
-            <w:tcW w:w="2661" w:type="dxa"/>
-            <w:vAlign w:val="center"/>
-          </w:tcPr>
-          <w:p>
-            <w:pPr>
-              <w:cnfStyle w:val="000000000000" w:firstRow="0" w:lastRow="0" w:firstColumn="0" w:lastColumn="0" w:oddVBand="0" w:evenVBand="0" w:oddHBand="0" w:evenHBand="0" w:firstRowFirstColumn="0" w:firstRowLastColumn="0" w:lastRowFirstColumn="0" w:lastRowLastColumn="0"/>
-              <w:rPr>
-                <w:sz w:val="22"/>
-                <w:szCs w:val="22"/>
-              </w:rPr>
-            </w:pPr>
-            <w:r>
-              <w:rPr>
-                <w:sz w:val="22"/>
-                <w:szCs w:val="22"/>
-              </w:rPr>
-              <w:t xml:space="preserve">Log </w:t>
-            </w:r>
-            <w:proofErr w:type="spellStart"/>
-            <w:r>
-              <w:rPr>
-                <w:sz w:val="22"/>
-                <w:szCs w:val="22"/>
-              </w:rPr>
-              <w:t>Source</w:t>
-            </w:r>
-            <w:proofErr w:type="spellEnd"/>
-          </w:p>
-        </w:tc>
-        <w:tc>
-          <w:tcPr>
-            <w:tcW w:w="4678" w:type="dxa"/>
-            <w:vAlign w:val="center"/>
-          </w:tcPr>
-          <w:p>
-            <w:pPr>
-              <w:cnfStyle w:val="000000000000" w:firstRow="0" w:lastRow="0" w:firstColumn="0" w:lastColumn="0" w:oddVBand="0" w:evenVBand="0" w:oddHBand="0" w:evenHBand="0" w:firstRowFirstColumn="0" w:firstRowLastColumn="0" w:lastRowFirstColumn="0" w:lastRowLastColumn="0"/>
-              <w:rPr>
-                <w:sz w:val="22"/>
-                <w:szCs w:val="22"/>
-              </w:rPr>
-            </w:pPr>
-          </w:p>
-        </w:tc>
-      </w:tr>
-    </w:tbl>
+    <w:p>
+      <w:r>
+        <w:rPr>
+          <w:noProof/>
+        </w:rPr>
+        <w:lastRenderedPageBreak/>
+        <w:drawing>
+          <wp:inline distT="0" distB="0" distL="0" distR="0" wp14:anchorId="7E5DAFC0" wp14:editId="19F3E1F0">
+            <wp:extent cx="3657600" cy="1828800"/>
+            <wp:effectExtent l="0" t="0" r="0" b="0"/>
+            <wp:docPr id="1575810779" name="Imagem 15"/>
+            <wp:cNvGraphicFramePr>
+              <a:graphicFrameLocks xmlns:a="http://schemas.openxmlformats.org/drawingml/2006/main" noChangeAspect="1"/>
+            </wp:cNvGraphicFramePr>
+            <a:graphic xmlns:a="http://schemas.openxmlformats.org/drawingml/2006/main">
+              <a:graphicData uri="http://schemas.openxmlformats.org/drawingml/2006/picture">
+                <pic:pic xmlns:pic="http://schemas.openxmlformats.org/drawingml/2006/picture">
+                  <pic:nvPicPr>
+                    <pic:cNvPr id="0" name="Picture 15"/>
+                    <pic:cNvPicPr>
+                      <a:picLocks noChangeAspect="1" noChangeArrowheads="1"/>
+                    </pic:cNvPicPr>
+                  </pic:nvPicPr>
+                  <pic:blipFill>
+                    <a:blip r:embed="rId10">
+                      <a:extLst>
+                        <a:ext uri="{28A0092B-C50C-407E-A947-70E740481C1C}">
+                          <a14:useLocalDpi xmlns:a14="http://schemas.microsoft.com/office/drawing/2010/main" val="0"/>
+                        </a:ext>
+                      </a:extLst>
+                    </a:blip>
+                    <a:srcRect/>
+                    <a:stretch>
+                      <a:fillRect/>
+                    </a:stretch>
+                  </pic:blipFill>
+                  <pic:spPr bwMode="auto">
+                    <a:xfrm>
+                      <a:off x="0" y="0"/>
+                      <a:ext cx="3657600" cy="1828800"/>
+                    </a:xfrm>
+                    <a:prstGeom prst="rect">
+                      <a:avLst/>
+                    </a:prstGeom>
+                    <a:noFill/>
+                    <a:ln>
+                      <a:noFill/>
+                    </a:ln>
+                  </pic:spPr>
+                </pic:pic>
+              </a:graphicData>
+            </a:graphic>
+          </wp:inline>
+        </w:drawing>
+      </w:r>
+    </w:p>
+    <w:p/>
+    <w:p>
+      <w:r>
+        <w:rPr>
+          <w:noProof/>
+        </w:rPr>
+        <w:drawing>
+          <wp:inline distT="0" distB="0" distL="0" distR="0" wp14:anchorId="77D0AE47" wp14:editId="25C41FE4">
+            <wp:extent cx="3657600" cy="2743200"/>
+            <wp:effectExtent l="0" t="0" r="0" b="0"/>
+            <wp:docPr id="986865719" name="Imagem 16"/>
+            <wp:cNvGraphicFramePr>
+              <a:graphicFrameLocks xmlns:a="http://schemas.openxmlformats.org/drawingml/2006/main" noChangeAspect="1"/>
+            </wp:cNvGraphicFramePr>
+            <a:graphic xmlns:a="http://schemas.openxmlformats.org/drawingml/2006/main">
+              <a:graphicData uri="http://schemas.openxmlformats.org/drawingml/2006/picture">
+                <pic:pic xmlns:pic="http://schemas.openxmlformats.org/drawingml/2006/picture">
+                  <pic:nvPicPr>
+                    <pic:cNvPr id="0" name="Picture 16"/>
+                    <pic:cNvPicPr>
+                      <a:picLocks noChangeAspect="1" noChangeArrowheads="1"/>
+                    </pic:cNvPicPr>
+                  </pic:nvPicPr>
+                  <pic:blipFill>
+                    <a:blip r:embed="rId11">
+                      <a:extLst>
+                        <a:ext uri="{28A0092B-C50C-407E-A947-70E740481C1C}">
+                          <a14:useLocalDpi xmlns:a14="http://schemas.microsoft.com/office/drawing/2010/main" val="0"/>
+                        </a:ext>
+                      </a:extLst>
+                    </a:blip>
+                    <a:srcRect/>
+                    <a:stretch>
+                      <a:fillRect/>
+                    </a:stretch>
+                  </pic:blipFill>
+                  <pic:spPr bwMode="auto">
+                    <a:xfrm>
+                      <a:off x="0" y="0"/>
+                      <a:ext cx="3657600" cy="2743200"/>
+                    </a:xfrm>
+                    <a:prstGeom prst="rect">
+                      <a:avLst/>
+                    </a:prstGeom>
+                    <a:noFill/>
+                    <a:ln>
+                      <a:noFill/>
+                    </a:ln>
+                  </pic:spPr>
+                </pic:pic>
+              </a:graphicData>
+            </a:graphic>
+          </wp:inline>
+        </w:drawing>
+      </w:r>
+    </w:p>
+    <w:p>
+      <w:pPr>
+        <w:pStyle w:val="Ttulo2"/>
+      </w:pPr>
+      <w:r>
+        <w:t>Data Distribution</w:t>
+      </w:r>
+    </w:p>
+    <w:p>
+      <w:r>
+        <w:rPr>
+          <w:noProof/>
+        </w:rPr>
+        <w:drawing>
+          <wp:inline distT="0" distB="0" distL="0" distR="0" wp14:anchorId="40E967C7" wp14:editId="4BF1C41F">
+            <wp:extent cx="3657600" cy="2743200"/>
+            <wp:effectExtent l="0" t="0" r="0" b="0"/>
+            <wp:docPr id="1463104427" name="Imagem 4" descr="Uma imagem com diagrama, file, Paralelo, captura de ecrã&#10;&#10;Os conteúdos gerados por IA podem estar incorretos."/>
+            <wp:cNvGraphicFramePr>
+              <a:graphicFrameLocks xmlns:a="http://schemas.openxmlformats.org/drawingml/2006/main" noChangeAspect="1"/>
+            </wp:cNvGraphicFramePr>
+            <a:graphic xmlns:a="http://schemas.openxmlformats.org/drawingml/2006/main">
+              <a:graphicData uri="http://schemas.openxmlformats.org/drawingml/2006/picture">
+                <pic:pic xmlns:pic="http://schemas.openxmlformats.org/drawingml/2006/picture">
+                  <pic:nvPicPr>
+                    <pic:cNvPr id="1463104427" name="Imagem 4" descr="Uma imagem com diagrama, file, Paralelo, captura de ecrã&#10;&#10;Os conteúdos gerados por IA podem estar incorretos."/>
+                    <pic:cNvPicPr>
+                      <a:picLocks noChangeAspect="1" noChangeArrowheads="1"/>
+                    </pic:cNvPicPr>
+                  </pic:nvPicPr>
+                  <pic:blipFill>
+                    <a:blip r:embed="rId12">
+                      <a:extLst>
+                        <a:ext uri="{28A0092B-C50C-407E-A947-70E740481C1C}">
+                          <a14:useLocalDpi xmlns:a14="http://schemas.microsoft.com/office/drawing/2010/main" val="0"/>
+                        </a:ext>
+                      </a:extLst>
+                    </a:blip>
+                    <a:srcRect/>
+                    <a:stretch>
+                      <a:fillRect/>
+                    </a:stretch>
+                  </pic:blipFill>
+                  <pic:spPr bwMode="auto">
+                    <a:xfrm>
+                      <a:off x="0" y="0"/>
+                      <a:ext cx="3657600" cy="2743200"/>
+                    </a:xfrm>
+                    <a:prstGeom prst="rect">
+                      <a:avLst/>
+                    </a:prstGeom>
+                    <a:noFill/>
+                    <a:ln>
+                      <a:noFill/>
+                    </a:ln>
+                  </pic:spPr>
+                </pic:pic>
+              </a:graphicData>
+            </a:graphic>
+          </wp:inline>
+        </w:drawing>
+      </w:r>
+    </w:p>
+    <w:p/>
+    <w:p>
+      <w:r>
+        <w:rPr>
+          <w:noProof/>
+        </w:rPr>
+        <w:lastRenderedPageBreak/>
+        <w:drawing>
+          <wp:inline distT="0" distB="0" distL="0" distR="0" wp14:anchorId="4E000A2C" wp14:editId="7E618B38">
+            <wp:extent cx="5400675" cy="1800225"/>
+            <wp:effectExtent l="0" t="0" r="9525" b="9525"/>
+            <wp:docPr id="2071609076" name="Imagem 5"/>
+            <wp:cNvGraphicFramePr>
+              <a:graphicFrameLocks xmlns:a="http://schemas.openxmlformats.org/drawingml/2006/main" noChangeAspect="1"/>
+            </wp:cNvGraphicFramePr>
+            <a:graphic xmlns:a="http://schemas.openxmlformats.org/drawingml/2006/main">
+              <a:graphicData uri="http://schemas.openxmlformats.org/drawingml/2006/picture">
+                <pic:pic xmlns:pic="http://schemas.openxmlformats.org/drawingml/2006/picture">
+                  <pic:nvPicPr>
+                    <pic:cNvPr id="0" name="Picture 5"/>
+                    <pic:cNvPicPr>
+                      <a:picLocks noChangeAspect="1" noChangeArrowheads="1"/>
+                    </pic:cNvPicPr>
+                  </pic:nvPicPr>
+                  <pic:blipFill>
+                    <a:blip r:embed="rId13" cstate="print">
+                      <a:extLst>
+                        <a:ext uri="{28A0092B-C50C-407E-A947-70E740481C1C}">
+                          <a14:useLocalDpi xmlns:a14="http://schemas.microsoft.com/office/drawing/2010/main" val="0"/>
+                        </a:ext>
+                      </a:extLst>
+                    </a:blip>
+                    <a:srcRect/>
+                    <a:stretch>
+                      <a:fillRect/>
+                    </a:stretch>
+                  </pic:blipFill>
+                  <pic:spPr bwMode="auto">
+                    <a:xfrm>
+                      <a:off x="0" y="0"/>
+                      <a:ext cx="5400675" cy="1800225"/>
+                    </a:xfrm>
+                    <a:prstGeom prst="rect">
+                      <a:avLst/>
+                    </a:prstGeom>
+                    <a:noFill/>
+                    <a:ln>
+                      <a:noFill/>
+                    </a:ln>
+                  </pic:spPr>
+                </pic:pic>
+              </a:graphicData>
+            </a:graphic>
+          </wp:inline>
+        </w:drawing>
+      </w:r>
+    </w:p>
+    <w:p/>
+    <w:p>
+      <w:r>
+        <w:rPr>
+          <w:noProof/>
+        </w:rPr>
+        <w:drawing>
+          <wp:inline distT="0" distB="0" distL="0" distR="0" wp14:anchorId="13F91F10" wp14:editId="1D26BD40">
+            <wp:extent cx="5400040" cy="1799590"/>
+            <wp:effectExtent l="0" t="0" r="0" b="0"/>
+            <wp:docPr id="8142560" name="Imagem 7" descr="Uma imagem com diagrama, Gráfico, file, captura de ecrã&#10;&#10;Os conteúdos gerados por IA podem estar incorretos."/>
+            <wp:cNvGraphicFramePr>
+              <a:graphicFrameLocks xmlns:a="http://schemas.openxmlformats.org/drawingml/2006/main" noChangeAspect="1"/>
+            </wp:cNvGraphicFramePr>
+            <a:graphic xmlns:a="http://schemas.openxmlformats.org/drawingml/2006/main">
+              <a:graphicData uri="http://schemas.openxmlformats.org/drawingml/2006/picture">
+                <pic:pic xmlns:pic="http://schemas.openxmlformats.org/drawingml/2006/picture">
+                  <pic:nvPicPr>
+                    <pic:cNvPr id="8142560" name="Imagem 7" descr="Uma imagem com diagrama, Gráfico, file, captura de ecrã&#10;&#10;Os conteúdos gerados por IA podem estar incorretos."/>
+                    <pic:cNvPicPr>
+                      <a:picLocks noChangeAspect="1" noChangeArrowheads="1"/>
+                    </pic:cNvPicPr>
+                  </pic:nvPicPr>
+                  <pic:blipFill>
+                    <a:blip r:embed="rId14" cstate="print">
+                      <a:extLst>
+                        <a:ext uri="{28A0092B-C50C-407E-A947-70E740481C1C}">
+                          <a14:useLocalDpi xmlns:a14="http://schemas.microsoft.com/office/drawing/2010/main" val="0"/>
+                        </a:ext>
+                      </a:extLst>
+                    </a:blip>
+                    <a:srcRect/>
+                    <a:stretch>
+                      <a:fillRect/>
+                    </a:stretch>
+                  </pic:blipFill>
+                  <pic:spPr bwMode="auto">
+                    <a:xfrm>
+                      <a:off x="0" y="0"/>
+                      <a:ext cx="5400040" cy="1799590"/>
+                    </a:xfrm>
+                    <a:prstGeom prst="rect">
+                      <a:avLst/>
+                    </a:prstGeom>
+                    <a:noFill/>
+                    <a:ln>
+                      <a:noFill/>
+                    </a:ln>
+                  </pic:spPr>
+                </pic:pic>
+              </a:graphicData>
+            </a:graphic>
+          </wp:inline>
+        </w:drawing>
+      </w:r>
+    </w:p>
+    <w:p/>
+    <w:p>
+      <w:r>
+        <w:rPr>
+          <w:noProof/>
+        </w:rPr>
+        <w:drawing>
+          <wp:inline distT="0" distB="0" distL="0" distR="0" wp14:anchorId="2CBAC08C" wp14:editId="017566F4">
+            <wp:extent cx="5400675" cy="1800225"/>
+            <wp:effectExtent l="0" t="0" r="9525" b="9525"/>
+            <wp:docPr id="1307595178" name="Imagem 8"/>
+            <wp:cNvGraphicFramePr>
+              <a:graphicFrameLocks xmlns:a="http://schemas.openxmlformats.org/drawingml/2006/main" noChangeAspect="1"/>
+            </wp:cNvGraphicFramePr>
+            <a:graphic xmlns:a="http://schemas.openxmlformats.org/drawingml/2006/main">
+              <a:graphicData uri="http://schemas.openxmlformats.org/drawingml/2006/picture">
+                <pic:pic xmlns:pic="http://schemas.openxmlformats.org/drawingml/2006/picture">
+                  <pic:nvPicPr>
+                    <pic:cNvPr id="0" name="Picture 8"/>
+                    <pic:cNvPicPr>
+                      <a:picLocks noChangeAspect="1" noChangeArrowheads="1"/>
+                    </pic:cNvPicPr>
+                  </pic:nvPicPr>
+                  <pic:blipFill>
+                    <a:blip r:embed="rId15" cstate="print">
+                      <a:extLst>
+                        <a:ext uri="{28A0092B-C50C-407E-A947-70E740481C1C}">
+                          <a14:useLocalDpi xmlns:a14="http://schemas.microsoft.com/office/drawing/2010/main" val="0"/>
+                        </a:ext>
+                      </a:extLst>
+                    </a:blip>
+                    <a:srcRect/>
+                    <a:stretch>
+                      <a:fillRect/>
+                    </a:stretch>
+                  </pic:blipFill>
+                  <pic:spPr bwMode="auto">
+                    <a:xfrm>
+                      <a:off x="0" y="0"/>
+                      <a:ext cx="5400675" cy="1800225"/>
+                    </a:xfrm>
+                    <a:prstGeom prst="rect">
+                      <a:avLst/>
+                    </a:prstGeom>
+                    <a:noFill/>
+                    <a:ln>
+                      <a:noFill/>
+                    </a:ln>
+                  </pic:spPr>
+                </pic:pic>
+              </a:graphicData>
+            </a:graphic>
+          </wp:inline>
+        </w:drawing>
+      </w:r>
+    </w:p>
+    <w:p/>
+    <w:p>
+      <w:r>
+        <w:rPr>
+          <w:noProof/>
+        </w:rPr>
+        <w:lastRenderedPageBreak/>
+        <w:drawing>
+          <wp:inline distT="0" distB="0" distL="0" distR="0" wp14:anchorId="42A1953C" wp14:editId="6F49D447">
+            <wp:extent cx="3810000" cy="8886825"/>
+            <wp:effectExtent l="0" t="0" r="0" b="9525"/>
+            <wp:docPr id="1619260" name="Imagem 6"/>
+            <wp:cNvGraphicFramePr>
+              <a:graphicFrameLocks xmlns:a="http://schemas.openxmlformats.org/drawingml/2006/main" noChangeAspect="1"/>
+            </wp:cNvGraphicFramePr>
+            <a:graphic xmlns:a="http://schemas.openxmlformats.org/drawingml/2006/main">
+              <a:graphicData uri="http://schemas.openxmlformats.org/drawingml/2006/picture">
+                <pic:pic xmlns:pic="http://schemas.openxmlformats.org/drawingml/2006/picture">
+                  <pic:nvPicPr>
+                    <pic:cNvPr id="0" name="Picture 6"/>
+                    <pic:cNvPicPr>
+                      <a:picLocks noChangeAspect="1" noChangeArrowheads="1"/>
+                    </pic:cNvPicPr>
+                  </pic:nvPicPr>
+                  <pic:blipFill>
+                    <a:blip r:embed="rId16" cstate="print">
+                      <a:extLst>
+                        <a:ext uri="{28A0092B-C50C-407E-A947-70E740481C1C}">
+                          <a14:useLocalDpi xmlns:a14="http://schemas.microsoft.com/office/drawing/2010/main" val="0"/>
+                        </a:ext>
+                      </a:extLst>
+                    </a:blip>
+                    <a:srcRect/>
+                    <a:stretch>
+                      <a:fillRect/>
+                    </a:stretch>
+                  </pic:blipFill>
+                  <pic:spPr bwMode="auto">
+                    <a:xfrm>
+                      <a:off x="0" y="0"/>
+                      <a:ext cx="3810000" cy="8886825"/>
+                    </a:xfrm>
+                    <a:prstGeom prst="rect">
+                      <a:avLst/>
+                    </a:prstGeom>
+                    <a:noFill/>
+                    <a:ln>
+                      <a:noFill/>
+                    </a:ln>
+                  </pic:spPr>
+                </pic:pic>
+              </a:graphicData>
+            </a:graphic>
+          </wp:inline>
+        </w:drawing>
+      </w:r>
+    </w:p>
+    <w:p/>
+    <w:p>
+      <w:r>
+        <w:rPr>
+          <w:noProof/>
+        </w:rPr>
+        <w:drawing>
+          <wp:inline distT="0" distB="0" distL="0" distR="0" wp14:anchorId="23A8A6B9" wp14:editId="12B9EAE7">
+            <wp:extent cx="5400675" cy="1800225"/>
+            <wp:effectExtent l="0" t="0" r="9525" b="9525"/>
+            <wp:docPr id="1385477602" name="Imagem 9"/>
+            <wp:cNvGraphicFramePr>
+              <a:graphicFrameLocks xmlns:a="http://schemas.openxmlformats.org/drawingml/2006/main" noChangeAspect="1"/>
+            </wp:cNvGraphicFramePr>
+            <a:graphic xmlns:a="http://schemas.openxmlformats.org/drawingml/2006/main">
+              <a:graphicData uri="http://schemas.openxmlformats.org/drawingml/2006/picture">
+                <pic:pic xmlns:pic="http://schemas.openxmlformats.org/drawingml/2006/picture">
+                  <pic:nvPicPr>
+                    <pic:cNvPr id="0" name="Picture 9"/>
+                    <pic:cNvPicPr>
+                      <a:picLocks noChangeAspect="1" noChangeArrowheads="1"/>
+                    </pic:cNvPicPr>
+                  </pic:nvPicPr>
+                  <pic:blipFill>
+                    <a:blip r:embed="rId17" cstate="print">
+                      <a:extLst>
+                        <a:ext uri="{28A0092B-C50C-407E-A947-70E740481C1C}">
+                          <a14:useLocalDpi xmlns:a14="http://schemas.microsoft.com/office/drawing/2010/main" val="0"/>
+                        </a:ext>
+                      </a:extLst>
+                    </a:blip>
+                    <a:srcRect/>
+                    <a:stretch>
+                      <a:fillRect/>
+                    </a:stretch>
+                  </pic:blipFill>
+                  <pic:spPr bwMode="auto">
+                    <a:xfrm>
+                      <a:off x="0" y="0"/>
+                      <a:ext cx="5400675" cy="1800225"/>
+                    </a:xfrm>
+                    <a:prstGeom prst="rect">
+                      <a:avLst/>
+                    </a:prstGeom>
+                    <a:noFill/>
+                    <a:ln>
+                      <a:noFill/>
+                    </a:ln>
+                  </pic:spPr>
+                </pic:pic>
+              </a:graphicData>
+            </a:graphic>
+          </wp:inline>
+        </w:drawing>
+      </w:r>
+    </w:p>
+    <w:p/>
+    <w:p>
+      <w:r>
+        <w:rPr>
+          <w:noProof/>
+        </w:rPr>
+        <w:drawing>
+          <wp:inline distT="0" distB="0" distL="0" distR="0" wp14:anchorId="3AFC86CD" wp14:editId="62DF1FF2">
+            <wp:extent cx="3657600" cy="1828800"/>
+            <wp:effectExtent l="0" t="0" r="0" b="0"/>
+            <wp:docPr id="151417835" name="Imagem 10"/>
+            <wp:cNvGraphicFramePr>
+              <a:graphicFrameLocks xmlns:a="http://schemas.openxmlformats.org/drawingml/2006/main" noChangeAspect="1"/>
+            </wp:cNvGraphicFramePr>
+            <a:graphic xmlns:a="http://schemas.openxmlformats.org/drawingml/2006/main">
+              <a:graphicData uri="http://schemas.openxmlformats.org/drawingml/2006/picture">
+                <pic:pic xmlns:pic="http://schemas.openxmlformats.org/drawingml/2006/picture">
+                  <pic:nvPicPr>
+                    <pic:cNvPr id="0" name="Picture 10"/>
+                    <pic:cNvPicPr>
+                      <a:picLocks noChangeAspect="1" noChangeArrowheads="1"/>
+                    </pic:cNvPicPr>
+                  </pic:nvPicPr>
+                  <pic:blipFill>
+                    <a:blip r:embed="rId18">
+                      <a:extLst>
+                        <a:ext uri="{28A0092B-C50C-407E-A947-70E740481C1C}">
+                          <a14:useLocalDpi xmlns:a14="http://schemas.microsoft.com/office/drawing/2010/main" val="0"/>
+                        </a:ext>
+                      </a:extLst>
+                    </a:blip>
+                    <a:srcRect/>
+                    <a:stretch>
+                      <a:fillRect/>
+                    </a:stretch>
+                  </pic:blipFill>
+                  <pic:spPr bwMode="auto">
+                    <a:xfrm>
+                      <a:off x="0" y="0"/>
+                      <a:ext cx="3657600" cy="1828800"/>
+                    </a:xfrm>
+                    <a:prstGeom prst="rect">
+                      <a:avLst/>
+                    </a:prstGeom>
+                    <a:noFill/>
+                    <a:ln>
+                      <a:noFill/>
+                    </a:ln>
+                  </pic:spPr>
+                </pic:pic>
+              </a:graphicData>
+            </a:graphic>
+          </wp:inline>
+        </w:drawing>
+      </w:r>
+    </w:p>
+    <w:p/>
+    <w:p>
+      <w:pPr>
+        <w:pStyle w:val="Ttulo2"/>
+      </w:pPr>
+      <w:r>
+        <w:t>Data granularity</w:t>
+      </w:r>
+    </w:p>
+    <w:p/>
+    <w:p>
+      <w:r>
+        <w:rPr>
+          <w:noProof/>
+        </w:rPr>
+        <w:drawing>
+          <wp:inline distT="0" distB="0" distL="0" distR="0" wp14:anchorId="77C38AB6" wp14:editId="1E287FC2">
+            <wp:extent cx="5400675" cy="1352550"/>
+            <wp:effectExtent l="0" t="0" r="9525" b="0"/>
+            <wp:docPr id="725744135" name="Imagem 11"/>
+            <wp:cNvGraphicFramePr>
+              <a:graphicFrameLocks xmlns:a="http://schemas.openxmlformats.org/drawingml/2006/main" noChangeAspect="1"/>
+            </wp:cNvGraphicFramePr>
+            <a:graphic xmlns:a="http://schemas.openxmlformats.org/drawingml/2006/main">
+              <a:graphicData uri="http://schemas.openxmlformats.org/drawingml/2006/picture">
+                <pic:pic xmlns:pic="http://schemas.openxmlformats.org/drawingml/2006/picture">
+                  <pic:nvPicPr>
+                    <pic:cNvPr id="0" name="Picture 11"/>
+                    <pic:cNvPicPr>
+                      <a:picLocks noChangeAspect="1" noChangeArrowheads="1"/>
+                    </pic:cNvPicPr>
+                  </pic:nvPicPr>
+                  <pic:blipFill>
+                    <a:blip r:embed="rId19" cstate="print">
+                      <a:extLst>
+                        <a:ext uri="{28A0092B-C50C-407E-A947-70E740481C1C}">
+                          <a14:useLocalDpi xmlns:a14="http://schemas.microsoft.com/office/drawing/2010/main" val="0"/>
+                        </a:ext>
+                      </a:extLst>
+                    </a:blip>
+                    <a:srcRect/>
+                    <a:stretch>
+                      <a:fillRect/>
+                    </a:stretch>
+                  </pic:blipFill>
+                  <pic:spPr bwMode="auto">
+                    <a:xfrm>
+                      <a:off x="0" y="0"/>
+                      <a:ext cx="5400675" cy="1352550"/>
+                    </a:xfrm>
+                    <a:prstGeom prst="rect">
+                      <a:avLst/>
+                    </a:prstGeom>
+                    <a:noFill/>
+                    <a:ln>
+                      <a:noFill/>
+                    </a:ln>
+                  </pic:spPr>
+                </pic:pic>
+              </a:graphicData>
+            </a:graphic>
+          </wp:inline>
+        </w:drawing>
+      </w:r>
+    </w:p>
+    <w:p/>
+    <w:p>
+      <w:pPr>
+        <w:pStyle w:val="Ttulo2"/>
+      </w:pPr>
+      <w:r>
+        <w:t>Data sparsity</w:t>
+      </w:r>
+    </w:p>
     <w:p/>
     <w:p/>
     <w:p/>
     <w:p>
+      <w:r>
+        <w:rPr>
+          <w:noProof/>
+        </w:rPr>
+        <w:lastRenderedPageBreak/>
+        <w:drawing>
+          <wp:inline distT="0" distB="0" distL="0" distR="0" wp14:anchorId="145720D0" wp14:editId="1378D8F9">
+            <wp:extent cx="5391150" cy="5391150"/>
+            <wp:effectExtent l="0" t="0" r="0" b="0"/>
+            <wp:docPr id="693702913" name="Imagem 12"/>
+            <wp:cNvGraphicFramePr>
+              <a:graphicFrameLocks xmlns:a="http://schemas.openxmlformats.org/drawingml/2006/main" noChangeAspect="1"/>
+            </wp:cNvGraphicFramePr>
+            <a:graphic xmlns:a="http://schemas.openxmlformats.org/drawingml/2006/main">
+              <a:graphicData uri="http://schemas.openxmlformats.org/drawingml/2006/picture">
+                <pic:pic xmlns:pic="http://schemas.openxmlformats.org/drawingml/2006/picture">
+                  <pic:nvPicPr>
+                    <pic:cNvPr id="0" name="Picture 12"/>
+                    <pic:cNvPicPr>
+                      <a:picLocks noChangeAspect="1" noChangeArrowheads="1"/>
+                    </pic:cNvPicPr>
+                  </pic:nvPicPr>
+                  <pic:blipFill>
+                    <a:blip r:embed="rId20" cstate="print">
+                      <a:extLst>
+                        <a:ext uri="{28A0092B-C50C-407E-A947-70E740481C1C}">
+                          <a14:useLocalDpi xmlns:a14="http://schemas.microsoft.com/office/drawing/2010/main" val="0"/>
+                        </a:ext>
+                      </a:extLst>
+                    </a:blip>
+                    <a:srcRect/>
+                    <a:stretch>
+                      <a:fillRect/>
+                    </a:stretch>
+                  </pic:blipFill>
+                  <pic:spPr bwMode="auto">
+                    <a:xfrm>
+                      <a:off x="0" y="0"/>
+                      <a:ext cx="5391150" cy="5391150"/>
+                    </a:xfrm>
+                    <a:prstGeom prst="rect">
+                      <a:avLst/>
+                    </a:prstGeom>
+                    <a:noFill/>
+                    <a:ln>
+                      <a:noFill/>
+                    </a:ln>
+                  </pic:spPr>
+                </pic:pic>
+              </a:graphicData>
+            </a:graphic>
+          </wp:inline>
+        </w:drawing>
+      </w:r>
+    </w:p>
+    <w:p/>
+    <w:p>
+      <w:r>
+        <w:rPr>
+          <w:noProof/>
+        </w:rPr>
+        <w:lastRenderedPageBreak/>
+        <w:drawing>
+          <wp:inline distT="0" distB="0" distL="0" distR="0" wp14:anchorId="4EBC4F96" wp14:editId="63D23CF1">
+            <wp:extent cx="5391150" cy="5391150"/>
+            <wp:effectExtent l="0" t="0" r="0" b="0"/>
+            <wp:docPr id="11926929" name="Imagem 13"/>
+            <wp:cNvGraphicFramePr>
+              <a:graphicFrameLocks xmlns:a="http://schemas.openxmlformats.org/drawingml/2006/main" noChangeAspect="1"/>
+            </wp:cNvGraphicFramePr>
+            <a:graphic xmlns:a="http://schemas.openxmlformats.org/drawingml/2006/main">
+              <a:graphicData uri="http://schemas.openxmlformats.org/drawingml/2006/picture">
+                <pic:pic xmlns:pic="http://schemas.openxmlformats.org/drawingml/2006/picture">
+                  <pic:nvPicPr>
+                    <pic:cNvPr id="0" name="Picture 13"/>
+                    <pic:cNvPicPr>
+                      <a:picLocks noChangeAspect="1" noChangeArrowheads="1"/>
+                    </pic:cNvPicPr>
+                  </pic:nvPicPr>
+                  <pic:blipFill>
+                    <a:blip r:embed="rId21" cstate="print">
+                      <a:extLst>
+                        <a:ext uri="{28A0092B-C50C-407E-A947-70E740481C1C}">
+                          <a14:useLocalDpi xmlns:a14="http://schemas.microsoft.com/office/drawing/2010/main" val="0"/>
+                        </a:ext>
+                      </a:extLst>
+                    </a:blip>
+                    <a:srcRect/>
+                    <a:stretch>
+                      <a:fillRect/>
+                    </a:stretch>
+                  </pic:blipFill>
+                  <pic:spPr bwMode="auto">
+                    <a:xfrm>
+                      <a:off x="0" y="0"/>
+                      <a:ext cx="5391150" cy="5391150"/>
+                    </a:xfrm>
+                    <a:prstGeom prst="rect">
+                      <a:avLst/>
+                    </a:prstGeom>
+                    <a:noFill/>
+                    <a:ln>
+                      <a:noFill/>
+                    </a:ln>
+                  </pic:spPr>
+                </pic:pic>
+              </a:graphicData>
+            </a:graphic>
+          </wp:inline>
+        </w:drawing>
+      </w:r>
+    </w:p>
+    <w:p/>
+    <w:p>
+      <w:r>
+        <w:rPr>
+          <w:highlight w:val="yellow"/>
+        </w:rPr>
+        <w:t>Correlation</w:t>
+      </w:r>
+      <w:r>
+        <w:rPr>
+          <w:noProof/>
+          <w:highlight w:val="yellow"/>
+        </w:rPr>
+        <w:drawing>
+          <wp:inline distT="0" distB="0" distL="0" distR="0" wp14:anchorId="60187D36" wp14:editId="6A87E3D9">
+            <wp:extent cx="3657600" cy="1828800"/>
+            <wp:effectExtent l="0" t="0" r="0" b="0"/>
+            <wp:docPr id="157545896" name="Imagem 14"/>
+            <wp:cNvGraphicFramePr>
+              <a:graphicFrameLocks xmlns:a="http://schemas.openxmlformats.org/drawingml/2006/main" noChangeAspect="1"/>
+            </wp:cNvGraphicFramePr>
+            <a:graphic xmlns:a="http://schemas.openxmlformats.org/drawingml/2006/main">
+              <a:graphicData uri="http://schemas.openxmlformats.org/drawingml/2006/picture">
+                <pic:pic xmlns:pic="http://schemas.openxmlformats.org/drawingml/2006/picture">
+                  <pic:nvPicPr>
+                    <pic:cNvPr id="0" name="Picture 14"/>
+                    <pic:cNvPicPr>
+                      <a:picLocks noChangeAspect="1" noChangeArrowheads="1"/>
+                    </pic:cNvPicPr>
+                  </pic:nvPicPr>
+                  <pic:blipFill>
+                    <a:blip r:embed="rId10">
+                      <a:extLst>
+                        <a:ext uri="{28A0092B-C50C-407E-A947-70E740481C1C}">
+                          <a14:useLocalDpi xmlns:a14="http://schemas.microsoft.com/office/drawing/2010/main" val="0"/>
+                        </a:ext>
+                      </a:extLst>
+                    </a:blip>
+                    <a:srcRect/>
+                    <a:stretch>
+                      <a:fillRect/>
+                    </a:stretch>
+                  </pic:blipFill>
+                  <pic:spPr bwMode="auto">
+                    <a:xfrm>
+                      <a:off x="0" y="0"/>
+                      <a:ext cx="3657600" cy="1828800"/>
+                    </a:xfrm>
+                    <a:prstGeom prst="rect">
+                      <a:avLst/>
+                    </a:prstGeom>
+                    <a:noFill/>
+                    <a:ln>
+                      <a:noFill/>
+                    </a:ln>
+                  </pic:spPr>
+                </pic:pic>
+              </a:graphicData>
+            </a:graphic>
+          </wp:inline>
+        </w:drawing>
+      </w:r>
+    </w:p>
+    <w:p/>
+    <w:p>
       <w:pPr>
         <w:pStyle w:val="Ttulo1"/>
-        <w:numPr>
-          <w:ilvl w:val="0"/>
-          <w:numId w:val="1"/>
-        </w:numPr>
         <w:rPr>
           <w:lang w:val="en-GB"/>
         </w:rPr>
@@ -4339,31 +3179,7 @@
         <w:rPr>
           <w:lang w:val="en-GB"/>
         </w:rPr>
-        <w:t xml:space="preserve">KDD Process – Step </w:t>
-      </w:r>
-      <w:r>
-        <w:rPr>
-          <w:lang w:val="en-GB"/>
-        </w:rPr>
-        <w:t>2</w:t>
-      </w:r>
-      <w:r>
-        <w:rPr>
-          <w:lang w:val="en-GB"/>
-        </w:rPr>
-        <w:t xml:space="preserve"> </w:t>
-      </w:r>
-      <w:r>
-        <w:rPr>
-          <w:lang w:val="en-GB"/>
-        </w:rPr>
-        <w:t>–</w:t>
-      </w:r>
-      <w:r>
-        <w:rPr>
-          <w:lang w:val="en-GB"/>
-        </w:rPr>
-        <w:t xml:space="preserve"> </w:t>
+        <w:t xml:space="preserve">KDD Process – Step 2 – </w:t>
       </w:r>
       <w:r>
         <w:rPr>
@@ -4383,10 +3199,6 @@
     <w:p>
       <w:pPr>
         <w:pStyle w:val="Ttulo1"/>
-        <w:numPr>
-          <w:ilvl w:val="0"/>
-          <w:numId w:val="1"/>
-        </w:numPr>
         <w:rPr>
           <w:lang w:val="en-GB"/>
         </w:rPr>
@@ -4395,37 +3207,7 @@
         <w:rPr>
           <w:lang w:val="en-GB"/>
         </w:rPr>
-        <w:t xml:space="preserve">KDD Process – Step </w:t>
-      </w:r>
-      <w:r>
-        <w:rPr>
-          <w:lang w:val="en-GB"/>
-        </w:rPr>
-        <w:t>3</w:t>
-      </w:r>
-      <w:r>
-        <w:rPr>
-          <w:lang w:val="en-GB"/>
-        </w:rPr>
-        <w:t xml:space="preserve"> </w:t>
-      </w:r>
-      <w:r>
-        <w:rPr>
-          <w:lang w:val="en-GB"/>
-        </w:rPr>
-        <w:t>–</w:t>
-      </w:r>
-      <w:r>
-        <w:rPr>
-          <w:lang w:val="en-GB"/>
-        </w:rPr>
-        <w:t xml:space="preserve"> </w:t>
-      </w:r>
-      <w:r>
-        <w:rPr>
-          <w:lang w:val="en-GB"/>
-        </w:rPr>
-        <w:t>Feature E</w:t>
+        <w:t>KDD Process – Step 3 – Feature E</w:t>
       </w:r>
       <w:r>
         <w:rPr>
@@ -4445,66 +3227,20 @@
     <w:p>
       <w:pPr>
         <w:pStyle w:val="Ttulo1"/>
-        <w:numPr>
-          <w:ilvl w:val="0"/>
-          <w:numId w:val="1"/>
-        </w:numPr>
       </w:pPr>
       <w:r>
-        <w:t xml:space="preserve">KDD </w:t>
+        <w:t>KDD Process – Step 4 – Classification</w:t>
       </w:r>
-      <w:proofErr w:type="spellStart"/>
-      <w:r>
-        <w:t>Process</w:t>
-      </w:r>
-      <w:proofErr w:type="spellEnd"/>
-      <w:r>
-        <w:t xml:space="preserve"> – Step </w:t>
-      </w:r>
-      <w:r>
-        <w:t>4</w:t>
-      </w:r>
-      <w:r>
-        <w:t xml:space="preserve"> </w:t>
-      </w:r>
-      <w:r>
-        <w:t>–</w:t>
-      </w:r>
-      <w:r>
-        <w:t xml:space="preserve"> </w:t>
-      </w:r>
-      <w:proofErr w:type="spellStart"/>
-      <w:r>
-        <w:t>Classification</w:t>
-      </w:r>
-      <w:proofErr w:type="spellEnd"/>
     </w:p>
     <w:p/>
     <w:p/>
     <w:p>
       <w:pPr>
         <w:pStyle w:val="Ttulo1"/>
-        <w:numPr>
-          <w:ilvl w:val="0"/>
-          <w:numId w:val="1"/>
-        </w:numPr>
       </w:pPr>
       <w:r>
-        <w:t xml:space="preserve">KDD </w:t>
+        <w:t>KDD Process – Step 1 - Prediction</w:t>
       </w:r>
-      <w:proofErr w:type="spellStart"/>
-      <w:r>
-        <w:t>Process</w:t>
-      </w:r>
-      <w:proofErr w:type="spellEnd"/>
-      <w:r>
-        <w:t xml:space="preserve"> – Step 1 - </w:t>
-      </w:r>
-      <w:proofErr w:type="spellStart"/>
-      <w:r>
-        <w:t>Prediction</w:t>
-      </w:r>
-      <w:proofErr w:type="spellEnd"/>
     </w:p>
     <w:p/>
     <w:p>
@@ -4522,7 +3258,7 @@
       </w:pPr>
     </w:p>
     <w:sectPr>
-      <w:footerReference w:type="default" r:id="rId9"/>
+      <w:footerReference w:type="default" r:id="rId22"/>
       <w:pgSz w:w="11906" w:h="16838"/>
       <w:pgMar w:top="1417" w:right="1701" w:bottom="1417" w:left="1701" w:header="708" w:footer="708" w:gutter="0"/>
       <w:cols w:space="708"/>
@@ -4628,7 +3364,7 @@
 <file path=word/numbering.xml><?xml version="1.0" encoding="utf-8"?>
 <w:numbering xmlns:wpc="http://schemas.microsoft.com/office/word/2010/wordprocessingCanvas" xmlns:cx="http://schemas.microsoft.com/office/drawing/2014/chartex" xmlns:cx1="http://schemas.microsoft.com/office/drawing/2015/9/8/chartex" xmlns:cx2="http://schemas.microsoft.com/office/drawing/2015/10/21/chartex" xmlns:cx3="http://schemas.microsoft.com/office/drawing/2016/5/9/chartex" xmlns:cx4="http://schemas.microsoft.com/office/drawing/2016/5/10/chartex" xmlns:cx5="http://schemas.microsoft.com/office/drawing/2016/5/11/chartex" xmlns:cx6="http://schemas.microsoft.com/office/drawing/2016/5/12/chartex" xmlns:cx7="http://schemas.microsoft.com/office/drawing/2016/5/13/chartex" xmlns:cx8="http://schemas.microsoft.com/office/drawing/2016/5/14/chartex" xmlns:mc="http://schemas.openxmlformats.org/markup-compatibility/2006" xmlns:aink="http://schemas.microsoft.com/office/drawing/2016/ink" xmlns:am3d="http://schemas.microsoft.com/office/drawing/2017/model3d" xmlns:o="urn:schemas-microsoft-com:office:office" xmlns:oel="http://schemas.microsoft.com/office/2019/extlst" xmlns:r="http://schemas.openxmlformats.org/officeDocument/2006/relationships" xmlns:m="http://schemas.openxmlformats.org/officeDocument/2006/math" xmlns:v="urn:schemas-microsoft-com:vml" xmlns:wp14="http://schemas.microsoft.com/office/word/2010/wordprocessingDrawing" xmlns:wp="http://schemas.openxmlformats.org/drawingml/2006/wordprocessingDrawing" xmlns:w10="urn:schemas-microsoft-com:office:word" xmlns:w="http://schemas.openxmlformats.org/wordprocessingml/2006/main" xmlns:w14="http://schemas.microsoft.com/office/word/2010/wordml" xmlns:w15="http://schemas.microsoft.com/office/word/2012/wordml" xmlns:w16cex="http://schemas.microsoft.com/office/word/2018/wordml/cex" xmlns:w16cid="http://schemas.microsoft.com/office/word/2016/wordml/cid" xmlns:w16="http://schemas.microsoft.com/office/word/2018/wordml" xmlns:w16du="http://schemas.microsoft.com/office/word/2023/wordml/word16du" xmlns:w16sdtdh="http://schemas.microsoft.com/office/word/2020/wordml/sdtdatahash" xmlns:w16sdtfl="http://schemas.microsoft.com/office/word/2024/wordml/sdtformatlock" xmlns:w16se="http://schemas.microsoft.com/office/word/2015/wordml/symex" xmlns:wpg="http://schemas.microsoft.com/office/word/2010/wordprocessingGroup" xmlns:wpi="http://schemas.microsoft.com/office/word/2010/wordprocessingInk" xmlns:wne="http://schemas.microsoft.com/office/word/2006/wordml" xmlns:wps="http://schemas.microsoft.com/office/word/2010/wordprocessingShape" mc:Ignorable="w14 w15 w16se w16cid w16 w16cex w16sdtdh w16sdtfl w16du wp14">
   <w:abstractNum w:abstractNumId="0" w15:restartNumberingAfterBreak="0">
-    <w:nsid w:val="3DB91A54"/>
+    <w:nsid w:val="0BE052E6"/>
     <w:multiLevelType w:val="multilevel"/>
     <w:tmpl w:val="0816001F"/>
     <w:lvl w:ilvl="0">
@@ -4713,7 +3449,98 @@
       </w:pPr>
     </w:lvl>
   </w:abstractNum>
+  <w:abstractNum w:abstractNumId="1" w15:restartNumberingAfterBreak="0">
+    <w:nsid w:val="3DB91A54"/>
+    <w:multiLevelType w:val="multilevel"/>
+    <w:tmpl w:val="1F044834"/>
+    <w:lvl w:ilvl="0">
+      <w:start w:val="1"/>
+      <w:numFmt w:val="decimal"/>
+      <w:pStyle w:val="Ttulo1"/>
+      <w:lvlText w:val="%1."/>
+      <w:lvlJc w:val="left"/>
+      <w:pPr>
+        <w:ind w:left="360" w:hanging="360"/>
+      </w:pPr>
+    </w:lvl>
+    <w:lvl w:ilvl="1">
+      <w:start w:val="1"/>
+      <w:numFmt w:val="decimal"/>
+      <w:pStyle w:val="Ttulo2"/>
+      <w:lvlText w:val="%1.%2."/>
+      <w:lvlJc w:val="left"/>
+      <w:pPr>
+        <w:ind w:left="792" w:hanging="432"/>
+      </w:pPr>
+    </w:lvl>
+    <w:lvl w:ilvl="2">
+      <w:start w:val="1"/>
+      <w:numFmt w:val="decimal"/>
+      <w:lvlText w:val="%1.%2.%3."/>
+      <w:lvlJc w:val="left"/>
+      <w:pPr>
+        <w:ind w:left="1224" w:hanging="504"/>
+      </w:pPr>
+    </w:lvl>
+    <w:lvl w:ilvl="3">
+      <w:start w:val="1"/>
+      <w:numFmt w:val="decimal"/>
+      <w:lvlText w:val="%1.%2.%3.%4."/>
+      <w:lvlJc w:val="left"/>
+      <w:pPr>
+        <w:ind w:left="1728" w:hanging="648"/>
+      </w:pPr>
+    </w:lvl>
+    <w:lvl w:ilvl="4">
+      <w:start w:val="1"/>
+      <w:numFmt w:val="decimal"/>
+      <w:lvlText w:val="%1.%2.%3.%4.%5."/>
+      <w:lvlJc w:val="left"/>
+      <w:pPr>
+        <w:ind w:left="2232" w:hanging="792"/>
+      </w:pPr>
+    </w:lvl>
+    <w:lvl w:ilvl="5">
+      <w:start w:val="1"/>
+      <w:numFmt w:val="decimal"/>
+      <w:lvlText w:val="%1.%2.%3.%4.%5.%6."/>
+      <w:lvlJc w:val="left"/>
+      <w:pPr>
+        <w:ind w:left="2736" w:hanging="936"/>
+      </w:pPr>
+    </w:lvl>
+    <w:lvl w:ilvl="6">
+      <w:start w:val="1"/>
+      <w:numFmt w:val="decimal"/>
+      <w:lvlText w:val="%1.%2.%3.%4.%5.%6.%7."/>
+      <w:lvlJc w:val="left"/>
+      <w:pPr>
+        <w:ind w:left="3240" w:hanging="1080"/>
+      </w:pPr>
+    </w:lvl>
+    <w:lvl w:ilvl="7">
+      <w:start w:val="1"/>
+      <w:numFmt w:val="decimal"/>
+      <w:lvlText w:val="%1.%2.%3.%4.%5.%6.%7.%8."/>
+      <w:lvlJc w:val="left"/>
+      <w:pPr>
+        <w:ind w:left="3744" w:hanging="1224"/>
+      </w:pPr>
+    </w:lvl>
+    <w:lvl w:ilvl="8">
+      <w:start w:val="1"/>
+      <w:numFmt w:val="decimal"/>
+      <w:lvlText w:val="%1.%2.%3.%4.%5.%6.%7.%8.%9."/>
+      <w:lvlJc w:val="left"/>
+      <w:pPr>
+        <w:ind w:left="4320" w:hanging="1440"/>
+      </w:pPr>
+    </w:lvl>
+  </w:abstractNum>
   <w:num w:numId="1" w16cid:durableId="1486632043">
+    <w:abstractNumId w:val="1"/>
+  </w:num>
+  <w:num w:numId="2" w16cid:durableId="585267304">
     <w:abstractNumId w:val="0"/>
   </w:num>
 </w:numbering>
@@ -5127,10 +3954,13 @@
     <w:link w:val="Ttulo1Carter"/>
     <w:uiPriority w:val="9"/>
     <w:qFormat/>
-    <w:rsid w:val="006E4EE6"/>
+    <w:rsid w:val="005A4D65"/>
     <w:pPr>
       <w:keepNext/>
       <w:keepLines/>
+      <w:numPr>
+        <w:numId w:val="1"/>
+      </w:numPr>
       <w:spacing w:before="360" w:after="80"/>
       <w:outlineLvl w:val="0"/>
     </w:pPr>
@@ -5147,13 +3977,16 @@
     <w:next w:val="Normal"/>
     <w:link w:val="Ttulo2Carter"/>
     <w:uiPriority w:val="9"/>
-    <w:semiHidden/>
     <w:unhideWhenUsed/>
     <w:qFormat/>
-    <w:rsid w:val="006E4EE6"/>
+    <w:rsid w:val="005A4D65"/>
     <w:pPr>
       <w:keepNext/>
       <w:keepLines/>
+      <w:numPr>
+        <w:ilvl w:val="1"/>
+        <w:numId w:val="1"/>
+      </w:numPr>
       <w:spacing w:before="160" w:after="80"/>
       <w:outlineLvl w:val="1"/>
     </w:pPr>
@@ -5351,7 +4184,7 @@
     <w:basedOn w:val="Tipodeletrapredefinidodopargrafo"/>
     <w:link w:val="Ttulo1"/>
     <w:uiPriority w:val="9"/>
-    <w:rsid w:val="006E4EE6"/>
+    <w:rsid w:val="005A4D65"/>
     <w:rPr>
       <w:rFonts w:asciiTheme="majorHAnsi" w:eastAsiaTheme="majorEastAsia" w:hAnsiTheme="majorHAnsi" w:cstheme="majorBidi"/>
       <w:color w:val="0F4761" w:themeColor="accent1" w:themeShade="BF"/>
@@ -5364,8 +4197,7 @@
     <w:basedOn w:val="Tipodeletrapredefinidodopargrafo"/>
     <w:link w:val="Ttulo2"/>
     <w:uiPriority w:val="9"/>
-    <w:semiHidden/>
-    <w:rsid w:val="006E4EE6"/>
+    <w:rsid w:val="005A4D65"/>
     <w:rPr>
       <w:rFonts w:asciiTheme="majorHAnsi" w:eastAsiaTheme="majorEastAsia" w:hAnsiTheme="majorHAnsi" w:cstheme="majorBidi"/>
       <w:color w:val="0F4761" w:themeColor="accent1" w:themeShade="BF"/>

</xml_diff>